<commit_message>
worked on Assessment Evaluation
</commit_message>
<xml_diff>
--- a/portfolio/AssessmentEvaluation.docx
+++ b/portfolio/AssessmentEvaluation.docx
@@ -251,6 +251,8 @@
         </w:rPr>
       </w:sdtEndPr>
       <w:sdtContent>
+        <w:bookmarkStart w:id="0" w:name="_GoBack" w:displacedByCustomXml="prev"/>
+        <w:bookmarkEnd w:id="0" w:displacedByCustomXml="prev"/>
         <w:p>
           <w:pPr>
             <w:pStyle w:val="TOCHeading"/>
@@ -304,7 +306,7 @@
             </w:rPr>
             <w:fldChar w:fldCharType="separate"/>
           </w:r>
-          <w:hyperlink w:anchor="_Toc322365810" w:history="1">
+          <w:hyperlink w:anchor="_Toc322604228" w:history="1">
             <w:r>
               <w:rPr>
                 <w:rStyle w:val="Hyperlink"/>
@@ -347,7 +349,7 @@
                 <w:noProof/>
                 <w:webHidden/>
               </w:rPr>
-              <w:instrText xml:space="preserve"> PAGEREF _Toc322365810 \h </w:instrText>
+              <w:instrText xml:space="preserve"> PAGEREF _Toc322604228 \h </w:instrText>
             </w:r>
             <w:r>
               <w:rPr>
@@ -392,7 +394,7 @@
               <w:szCs w:val="22"/>
             </w:rPr>
           </w:pPr>
-          <w:hyperlink w:anchor="_Toc322365811" w:history="1">
+          <w:hyperlink w:anchor="_Toc322604229" w:history="1">
             <w:r>
               <w:rPr>
                 <w:rStyle w:val="Hyperlink"/>
@@ -414,7 +416,7 @@
                 <w:rStyle w:val="Hyperlink"/>
                 <w:noProof/>
               </w:rPr>
-              <w:t>Test Case Result Summary</w:t>
+              <w:t>References</w:t>
             </w:r>
             <w:r>
               <w:rPr>
@@ -435,7 +437,7 @@
                 <w:noProof/>
                 <w:webHidden/>
               </w:rPr>
-              <w:instrText xml:space="preserve"> PAGEREF _Toc322365811 \h </w:instrText>
+              <w:instrText xml:space="preserve"> PAGEREF _Toc322604229 \h </w:instrText>
             </w:r>
             <w:r>
               <w:rPr>
@@ -480,7 +482,7 @@
               <w:szCs w:val="22"/>
             </w:rPr>
           </w:pPr>
-          <w:hyperlink w:anchor="_Toc322365812" w:history="1">
+          <w:hyperlink w:anchor="_Toc322604230" w:history="1">
             <w:r>
               <w:rPr>
                 <w:rStyle w:val="Hyperlink"/>
@@ -502,7 +504,7 @@
                 <w:rStyle w:val="Hyperlink"/>
                 <w:noProof/>
               </w:rPr>
-              <w:t>Test Case Result Details</w:t>
+              <w:t>Baseline metrics</w:t>
             </w:r>
             <w:r>
               <w:rPr>
@@ -523,7 +525,359 @@
                 <w:noProof/>
                 <w:webHidden/>
               </w:rPr>
-              <w:instrText xml:space="preserve"> PAGEREF _Toc322365812 \h </w:instrText>
+              <w:instrText xml:space="preserve"> PAGEREF _Toc322604230 \h </w:instrText>
+            </w:r>
+            <w:r>
+              <w:rPr>
+                <w:noProof/>
+                <w:webHidden/>
+              </w:rPr>
+            </w:r>
+            <w:r>
+              <w:rPr>
+                <w:noProof/>
+                <w:webHidden/>
+              </w:rPr>
+              <w:fldChar w:fldCharType="separate"/>
+            </w:r>
+            <w:r>
+              <w:rPr>
+                <w:noProof/>
+                <w:webHidden/>
+              </w:rPr>
+              <w:t>3</w:t>
+            </w:r>
+            <w:r>
+              <w:rPr>
+                <w:noProof/>
+                <w:webHidden/>
+              </w:rPr>
+              <w:fldChar w:fldCharType="end"/>
+            </w:r>
+          </w:hyperlink>
+        </w:p>
+        <w:p>
+          <w:pPr>
+            <w:pStyle w:val="TOC1"/>
+            <w:tabs>
+              <w:tab w:val="left" w:pos="480"/>
+              <w:tab w:val="right" w:leader="dot" w:pos="9350"/>
+            </w:tabs>
+            <w:rPr>
+              <w:rFonts w:asciiTheme="minorHAnsi" w:eastAsiaTheme="minorEastAsia" w:hAnsiTheme="minorHAnsi" w:cstheme="minorBidi"/>
+              <w:noProof/>
+              <w:sz w:val="22"/>
+              <w:szCs w:val="22"/>
+            </w:rPr>
+          </w:pPr>
+          <w:hyperlink w:anchor="_Toc322604231" w:history="1">
+            <w:r>
+              <w:rPr>
+                <w:rStyle w:val="Hyperlink"/>
+                <w:noProof/>
+              </w:rPr>
+              <w:t>4</w:t>
+            </w:r>
+            <w:r>
+              <w:rPr>
+                <w:rFonts w:asciiTheme="minorHAnsi" w:eastAsiaTheme="minorEastAsia" w:hAnsiTheme="minorHAnsi" w:cstheme="minorBidi"/>
+                <w:noProof/>
+                <w:sz w:val="22"/>
+                <w:szCs w:val="22"/>
+              </w:rPr>
+              <w:tab/>
+            </w:r>
+            <w:r>
+              <w:rPr>
+                <w:rStyle w:val="Hyperlink"/>
+                <w:noProof/>
+              </w:rPr>
+              <w:t>Test Case Result Summary</w:t>
+            </w:r>
+            <w:r>
+              <w:rPr>
+                <w:noProof/>
+                <w:webHidden/>
+              </w:rPr>
+              <w:tab/>
+            </w:r>
+            <w:r>
+              <w:rPr>
+                <w:noProof/>
+                <w:webHidden/>
+              </w:rPr>
+              <w:fldChar w:fldCharType="begin"/>
+            </w:r>
+            <w:r>
+              <w:rPr>
+                <w:noProof/>
+                <w:webHidden/>
+              </w:rPr>
+              <w:instrText xml:space="preserve"> PAGEREF _Toc322604231 \h </w:instrText>
+            </w:r>
+            <w:r>
+              <w:rPr>
+                <w:noProof/>
+                <w:webHidden/>
+              </w:rPr>
+            </w:r>
+            <w:r>
+              <w:rPr>
+                <w:noProof/>
+                <w:webHidden/>
+              </w:rPr>
+              <w:fldChar w:fldCharType="separate"/>
+            </w:r>
+            <w:r>
+              <w:rPr>
+                <w:noProof/>
+                <w:webHidden/>
+              </w:rPr>
+              <w:t>3</w:t>
+            </w:r>
+            <w:r>
+              <w:rPr>
+                <w:noProof/>
+                <w:webHidden/>
+              </w:rPr>
+              <w:fldChar w:fldCharType="end"/>
+            </w:r>
+          </w:hyperlink>
+        </w:p>
+        <w:p>
+          <w:pPr>
+            <w:pStyle w:val="TOC1"/>
+            <w:tabs>
+              <w:tab w:val="left" w:pos="480"/>
+              <w:tab w:val="right" w:leader="dot" w:pos="9350"/>
+            </w:tabs>
+            <w:rPr>
+              <w:rFonts w:asciiTheme="minorHAnsi" w:eastAsiaTheme="minorEastAsia" w:hAnsiTheme="minorHAnsi" w:cstheme="minorBidi"/>
+              <w:noProof/>
+              <w:sz w:val="22"/>
+              <w:szCs w:val="22"/>
+            </w:rPr>
+          </w:pPr>
+          <w:hyperlink w:anchor="_Toc322604232" w:history="1">
+            <w:r>
+              <w:rPr>
+                <w:rStyle w:val="Hyperlink"/>
+                <w:noProof/>
+              </w:rPr>
+              <w:t>5</w:t>
+            </w:r>
+            <w:r>
+              <w:rPr>
+                <w:rFonts w:asciiTheme="minorHAnsi" w:eastAsiaTheme="minorEastAsia" w:hAnsiTheme="minorHAnsi" w:cstheme="minorBidi"/>
+                <w:noProof/>
+                <w:sz w:val="22"/>
+                <w:szCs w:val="22"/>
+              </w:rPr>
+              <w:tab/>
+            </w:r>
+            <w:r>
+              <w:rPr>
+                <w:rStyle w:val="Hyperlink"/>
+                <w:noProof/>
+              </w:rPr>
+              <w:t>Inspection Result Details</w:t>
+            </w:r>
+            <w:r>
+              <w:rPr>
+                <w:noProof/>
+                <w:webHidden/>
+              </w:rPr>
+              <w:tab/>
+            </w:r>
+            <w:r>
+              <w:rPr>
+                <w:noProof/>
+                <w:webHidden/>
+              </w:rPr>
+              <w:fldChar w:fldCharType="begin"/>
+            </w:r>
+            <w:r>
+              <w:rPr>
+                <w:noProof/>
+                <w:webHidden/>
+              </w:rPr>
+              <w:instrText xml:space="preserve"> PAGEREF _Toc322604232 \h </w:instrText>
+            </w:r>
+            <w:r>
+              <w:rPr>
+                <w:noProof/>
+                <w:webHidden/>
+              </w:rPr>
+            </w:r>
+            <w:r>
+              <w:rPr>
+                <w:noProof/>
+                <w:webHidden/>
+              </w:rPr>
+              <w:fldChar w:fldCharType="separate"/>
+            </w:r>
+            <w:r>
+              <w:rPr>
+                <w:noProof/>
+                <w:webHidden/>
+              </w:rPr>
+              <w:t>3</w:t>
+            </w:r>
+            <w:r>
+              <w:rPr>
+                <w:noProof/>
+                <w:webHidden/>
+              </w:rPr>
+              <w:fldChar w:fldCharType="end"/>
+            </w:r>
+          </w:hyperlink>
+        </w:p>
+        <w:p>
+          <w:pPr>
+            <w:pStyle w:val="TOC1"/>
+            <w:tabs>
+              <w:tab w:val="left" w:pos="480"/>
+              <w:tab w:val="right" w:leader="dot" w:pos="9350"/>
+            </w:tabs>
+            <w:rPr>
+              <w:rFonts w:asciiTheme="minorHAnsi" w:eastAsiaTheme="minorEastAsia" w:hAnsiTheme="minorHAnsi" w:cstheme="minorBidi"/>
+              <w:noProof/>
+              <w:sz w:val="22"/>
+              <w:szCs w:val="22"/>
+            </w:rPr>
+          </w:pPr>
+          <w:hyperlink w:anchor="_Toc322604233" w:history="1">
+            <w:r>
+              <w:rPr>
+                <w:rStyle w:val="Hyperlink"/>
+                <w:noProof/>
+              </w:rPr>
+              <w:t>6</w:t>
+            </w:r>
+            <w:r>
+              <w:rPr>
+                <w:rFonts w:asciiTheme="minorHAnsi" w:eastAsiaTheme="minorEastAsia" w:hAnsiTheme="minorHAnsi" w:cstheme="minorBidi"/>
+                <w:noProof/>
+                <w:sz w:val="22"/>
+                <w:szCs w:val="22"/>
+              </w:rPr>
+              <w:tab/>
+            </w:r>
+            <w:r>
+              <w:rPr>
+                <w:rStyle w:val="Hyperlink"/>
+                <w:noProof/>
+              </w:rPr>
+              <w:t>Black box testing</w:t>
+            </w:r>
+            <w:r>
+              <w:rPr>
+                <w:noProof/>
+                <w:webHidden/>
+              </w:rPr>
+              <w:tab/>
+            </w:r>
+            <w:r>
+              <w:rPr>
+                <w:noProof/>
+                <w:webHidden/>
+              </w:rPr>
+              <w:fldChar w:fldCharType="begin"/>
+            </w:r>
+            <w:r>
+              <w:rPr>
+                <w:noProof/>
+                <w:webHidden/>
+              </w:rPr>
+              <w:instrText xml:space="preserve"> PAGEREF _Toc322604233 \h </w:instrText>
+            </w:r>
+            <w:r>
+              <w:rPr>
+                <w:noProof/>
+                <w:webHidden/>
+              </w:rPr>
+            </w:r>
+            <w:r>
+              <w:rPr>
+                <w:noProof/>
+                <w:webHidden/>
+              </w:rPr>
+              <w:fldChar w:fldCharType="separate"/>
+            </w:r>
+            <w:r>
+              <w:rPr>
+                <w:noProof/>
+                <w:webHidden/>
+              </w:rPr>
+              <w:t>3</w:t>
+            </w:r>
+            <w:r>
+              <w:rPr>
+                <w:noProof/>
+                <w:webHidden/>
+              </w:rPr>
+              <w:fldChar w:fldCharType="end"/>
+            </w:r>
+          </w:hyperlink>
+        </w:p>
+        <w:p>
+          <w:pPr>
+            <w:pStyle w:val="TOC1"/>
+            <w:tabs>
+              <w:tab w:val="left" w:pos="480"/>
+              <w:tab w:val="right" w:leader="dot" w:pos="9350"/>
+            </w:tabs>
+            <w:rPr>
+              <w:rFonts w:asciiTheme="minorHAnsi" w:eastAsiaTheme="minorEastAsia" w:hAnsiTheme="minorHAnsi" w:cstheme="minorBidi"/>
+              <w:noProof/>
+              <w:sz w:val="22"/>
+              <w:szCs w:val="22"/>
+            </w:rPr>
+          </w:pPr>
+          <w:hyperlink w:anchor="_Toc322604234" w:history="1">
+            <w:r>
+              <w:rPr>
+                <w:rStyle w:val="Hyperlink"/>
+                <w:noProof/>
+              </w:rPr>
+              <w:t>7</w:t>
+            </w:r>
+            <w:r>
+              <w:rPr>
+                <w:rFonts w:asciiTheme="minorHAnsi" w:eastAsiaTheme="minorEastAsia" w:hAnsiTheme="minorHAnsi" w:cstheme="minorBidi"/>
+                <w:noProof/>
+                <w:sz w:val="22"/>
+                <w:szCs w:val="22"/>
+              </w:rPr>
+              <w:tab/>
+            </w:r>
+            <w:r>
+              <w:rPr>
+                <w:rStyle w:val="Hyperlink"/>
+                <w:noProof/>
+              </w:rPr>
+              <w:t>White box testing for System Requirement Validation</w:t>
+            </w:r>
+            <w:r>
+              <w:rPr>
+                <w:noProof/>
+                <w:webHidden/>
+              </w:rPr>
+              <w:tab/>
+            </w:r>
+            <w:r>
+              <w:rPr>
+                <w:noProof/>
+                <w:webHidden/>
+              </w:rPr>
+              <w:fldChar w:fldCharType="begin"/>
+            </w:r>
+            <w:r>
+              <w:rPr>
+                <w:noProof/>
+                <w:webHidden/>
+              </w:rPr>
+              <w:instrText xml:space="preserve"> PAGEREF _Toc322604234 \h </w:instrText>
             </w:r>
             <w:r>
               <w:rPr>
@@ -568,13 +922,13 @@
               <w:szCs w:val="22"/>
             </w:rPr>
           </w:pPr>
-          <w:hyperlink w:anchor="_Toc322365813" w:history="1">
+          <w:hyperlink w:anchor="_Toc322604235" w:history="1">
             <w:r>
               <w:rPr>
                 <w:rStyle w:val="Hyperlink"/>
                 <w:noProof/>
               </w:rPr>
-              <w:t>3.1</w:t>
+              <w:t>7.1</w:t>
             </w:r>
             <w:r>
               <w:rPr>
@@ -611,7 +965,7 @@
                 <w:noProof/>
                 <w:webHidden/>
               </w:rPr>
-              <w:instrText xml:space="preserve"> PAGEREF _Toc322365813 \h </w:instrText>
+              <w:instrText xml:space="preserve"> PAGEREF _Toc322604235 \h </w:instrText>
             </w:r>
             <w:r>
               <w:rPr>
@@ -656,13 +1010,13 @@
               <w:szCs w:val="22"/>
             </w:rPr>
           </w:pPr>
-          <w:hyperlink w:anchor="_Toc322365814" w:history="1">
+          <w:hyperlink w:anchor="_Toc322604236" w:history="1">
             <w:r>
               <w:rPr>
                 <w:rStyle w:val="Hyperlink"/>
                 <w:noProof/>
               </w:rPr>
-              <w:t>3.2</w:t>
+              <w:t>7.2</w:t>
             </w:r>
             <w:r>
               <w:rPr>
@@ -699,7 +1053,7 @@
                 <w:noProof/>
                 <w:webHidden/>
               </w:rPr>
-              <w:instrText xml:space="preserve"> PAGEREF _Toc322365814 \h </w:instrText>
+              <w:instrText xml:space="preserve"> PAGEREF _Toc322604236 \h </w:instrText>
             </w:r>
             <w:r>
               <w:rPr>
@@ -744,13 +1098,13 @@
               <w:szCs w:val="22"/>
             </w:rPr>
           </w:pPr>
-          <w:hyperlink w:anchor="_Toc322365815" w:history="1">
+          <w:hyperlink w:anchor="_Toc322604237" w:history="1">
             <w:r>
               <w:rPr>
                 <w:rStyle w:val="Hyperlink"/>
                 <w:noProof/>
               </w:rPr>
-              <w:t>3.3</w:t>
+              <w:t>7.3</w:t>
             </w:r>
             <w:r>
               <w:rPr>
@@ -787,7 +1141,7 @@
                 <w:noProof/>
                 <w:webHidden/>
               </w:rPr>
-              <w:instrText xml:space="preserve"> PAGEREF _Toc322365815 \h </w:instrText>
+              <w:instrText xml:space="preserve"> PAGEREF _Toc322604237 \h </w:instrText>
             </w:r>
             <w:r>
               <w:rPr>
@@ -807,7 +1161,7 @@
                 <w:noProof/>
                 <w:webHidden/>
               </w:rPr>
-              <w:t>3</w:t>
+              <w:t>4</w:t>
             </w:r>
             <w:r>
               <w:rPr>
@@ -832,13 +1186,13 @@
               <w:szCs w:val="22"/>
             </w:rPr>
           </w:pPr>
-          <w:hyperlink w:anchor="_Toc322365816" w:history="1">
+          <w:hyperlink w:anchor="_Toc322604238" w:history="1">
             <w:r>
               <w:rPr>
                 <w:rStyle w:val="Hyperlink"/>
                 <w:noProof/>
               </w:rPr>
-              <w:t>3.4</w:t>
+              <w:t>7.4</w:t>
             </w:r>
             <w:r>
               <w:rPr>
@@ -875,7 +1229,7 @@
                 <w:noProof/>
                 <w:webHidden/>
               </w:rPr>
-              <w:instrText xml:space="preserve"> PAGEREF _Toc322365816 \h </w:instrText>
+              <w:instrText xml:space="preserve"> PAGEREF _Toc322604238 \h </w:instrText>
             </w:r>
             <w:r>
               <w:rPr>
@@ -895,7 +1249,7 @@
                 <w:noProof/>
                 <w:webHidden/>
               </w:rPr>
-              <w:t>3</w:t>
+              <w:t>4</w:t>
             </w:r>
             <w:r>
               <w:rPr>
@@ -920,13 +1274,13 @@
               <w:szCs w:val="22"/>
             </w:rPr>
           </w:pPr>
-          <w:hyperlink w:anchor="_Toc322365817" w:history="1">
+          <w:hyperlink w:anchor="_Toc322604239" w:history="1">
             <w:r>
               <w:rPr>
                 <w:rStyle w:val="Hyperlink"/>
                 <w:noProof/>
               </w:rPr>
-              <w:t>3.5</w:t>
+              <w:t>7.5</w:t>
             </w:r>
             <w:r>
               <w:rPr>
@@ -963,7 +1317,7 @@
                 <w:noProof/>
                 <w:webHidden/>
               </w:rPr>
-              <w:instrText xml:space="preserve"> PAGEREF _Toc322365817 \h </w:instrText>
+              <w:instrText xml:space="preserve"> PAGEREF _Toc322604239 \h </w:instrText>
             </w:r>
             <w:r>
               <w:rPr>
@@ -983,7 +1337,7 @@
                 <w:noProof/>
                 <w:webHidden/>
               </w:rPr>
-              <w:t>3</w:t>
+              <w:t>4</w:t>
             </w:r>
             <w:r>
               <w:rPr>
@@ -1008,13 +1362,13 @@
               <w:szCs w:val="22"/>
             </w:rPr>
           </w:pPr>
-          <w:hyperlink w:anchor="_Toc322365818" w:history="1">
+          <w:hyperlink w:anchor="_Toc322604240" w:history="1">
             <w:r>
               <w:rPr>
                 <w:rStyle w:val="Hyperlink"/>
                 <w:noProof/>
               </w:rPr>
-              <w:t>3.6</w:t>
+              <w:t>7.6</w:t>
             </w:r>
             <w:r>
               <w:rPr>
@@ -1051,7 +1405,7 @@
                 <w:noProof/>
                 <w:webHidden/>
               </w:rPr>
-              <w:instrText xml:space="preserve"> PAGEREF _Toc322365818 \h </w:instrText>
+              <w:instrText xml:space="preserve"> PAGEREF _Toc322604240 \h </w:instrText>
             </w:r>
             <w:r>
               <w:rPr>
@@ -1071,7 +1425,7 @@
                 <w:noProof/>
                 <w:webHidden/>
               </w:rPr>
-              <w:t>3</w:t>
+              <w:t>4</w:t>
             </w:r>
             <w:r>
               <w:rPr>
@@ -1096,13 +1450,13 @@
               <w:szCs w:val="22"/>
             </w:rPr>
           </w:pPr>
-          <w:hyperlink w:anchor="_Toc322365819" w:history="1">
+          <w:hyperlink w:anchor="_Toc322604241" w:history="1">
             <w:r>
               <w:rPr>
                 <w:rStyle w:val="Hyperlink"/>
                 <w:noProof/>
               </w:rPr>
-              <w:t>4</w:t>
+              <w:t>8</w:t>
             </w:r>
             <w:r>
               <w:rPr>
@@ -1118,7 +1472,7 @@
                 <w:rStyle w:val="Hyperlink"/>
                 <w:noProof/>
               </w:rPr>
-              <w:t>Problems Encountered</w:t>
+              <w:t>Agent Performance Measures</w:t>
             </w:r>
             <w:r>
               <w:rPr>
@@ -1139,7 +1493,7 @@
                 <w:noProof/>
                 <w:webHidden/>
               </w:rPr>
-              <w:instrText xml:space="preserve"> PAGEREF _Toc322365819 \h </w:instrText>
+              <w:instrText xml:space="preserve"> PAGEREF _Toc322604241 \h </w:instrText>
             </w:r>
             <w:r>
               <w:rPr>
@@ -1159,7 +1513,271 @@
                 <w:noProof/>
                 <w:webHidden/>
               </w:rPr>
-              <w:t>3</w:t>
+              <w:t>4</w:t>
+            </w:r>
+            <w:r>
+              <w:rPr>
+                <w:noProof/>
+                <w:webHidden/>
+              </w:rPr>
+              <w:fldChar w:fldCharType="end"/>
+            </w:r>
+          </w:hyperlink>
+        </w:p>
+        <w:p>
+          <w:pPr>
+            <w:pStyle w:val="TOC2"/>
+            <w:tabs>
+              <w:tab w:val="left" w:pos="880"/>
+              <w:tab w:val="right" w:leader="dot" w:pos="9350"/>
+            </w:tabs>
+            <w:rPr>
+              <w:rFonts w:asciiTheme="minorHAnsi" w:eastAsiaTheme="minorEastAsia" w:hAnsiTheme="minorHAnsi" w:cstheme="minorBidi"/>
+              <w:noProof/>
+              <w:sz w:val="22"/>
+              <w:szCs w:val="22"/>
+            </w:rPr>
+          </w:pPr>
+          <w:hyperlink w:anchor="_Toc322604242" w:history="1">
+            <w:r>
+              <w:rPr>
+                <w:rStyle w:val="Hyperlink"/>
+                <w:noProof/>
+              </w:rPr>
+              <w:t>8.1</w:t>
+            </w:r>
+            <w:r>
+              <w:rPr>
+                <w:rFonts w:asciiTheme="minorHAnsi" w:eastAsiaTheme="minorEastAsia" w:hAnsiTheme="minorHAnsi" w:cstheme="minorBidi"/>
+                <w:noProof/>
+                <w:sz w:val="22"/>
+                <w:szCs w:val="22"/>
+              </w:rPr>
+              <w:tab/>
+            </w:r>
+            <w:r>
+              <w:rPr>
+                <w:rStyle w:val="Hyperlink"/>
+                <w:noProof/>
+              </w:rPr>
+              <w:t>Reactive Agent</w:t>
+            </w:r>
+            <w:r>
+              <w:rPr>
+                <w:noProof/>
+                <w:webHidden/>
+              </w:rPr>
+              <w:tab/>
+            </w:r>
+            <w:r>
+              <w:rPr>
+                <w:noProof/>
+                <w:webHidden/>
+              </w:rPr>
+              <w:fldChar w:fldCharType="begin"/>
+            </w:r>
+            <w:r>
+              <w:rPr>
+                <w:noProof/>
+                <w:webHidden/>
+              </w:rPr>
+              <w:instrText xml:space="preserve"> PAGEREF _Toc322604242 \h </w:instrText>
+            </w:r>
+            <w:r>
+              <w:rPr>
+                <w:noProof/>
+                <w:webHidden/>
+              </w:rPr>
+            </w:r>
+            <w:r>
+              <w:rPr>
+                <w:noProof/>
+                <w:webHidden/>
+              </w:rPr>
+              <w:fldChar w:fldCharType="separate"/>
+            </w:r>
+            <w:r>
+              <w:rPr>
+                <w:noProof/>
+                <w:webHidden/>
+              </w:rPr>
+              <w:t>4</w:t>
+            </w:r>
+            <w:r>
+              <w:rPr>
+                <w:noProof/>
+                <w:webHidden/>
+              </w:rPr>
+              <w:fldChar w:fldCharType="end"/>
+            </w:r>
+          </w:hyperlink>
+        </w:p>
+        <w:p>
+          <w:pPr>
+            <w:pStyle w:val="TOC2"/>
+            <w:tabs>
+              <w:tab w:val="left" w:pos="880"/>
+              <w:tab w:val="right" w:leader="dot" w:pos="9350"/>
+            </w:tabs>
+            <w:rPr>
+              <w:rFonts w:asciiTheme="minorHAnsi" w:eastAsiaTheme="minorEastAsia" w:hAnsiTheme="minorHAnsi" w:cstheme="minorBidi"/>
+              <w:noProof/>
+              <w:sz w:val="22"/>
+              <w:szCs w:val="22"/>
+            </w:rPr>
+          </w:pPr>
+          <w:hyperlink w:anchor="_Toc322604243" w:history="1">
+            <w:r>
+              <w:rPr>
+                <w:rStyle w:val="Hyperlink"/>
+                <w:noProof/>
+              </w:rPr>
+              <w:t>8.2</w:t>
+            </w:r>
+            <w:r>
+              <w:rPr>
+                <w:rFonts w:asciiTheme="minorHAnsi" w:eastAsiaTheme="minorEastAsia" w:hAnsiTheme="minorHAnsi" w:cstheme="minorBidi"/>
+                <w:noProof/>
+                <w:sz w:val="22"/>
+                <w:szCs w:val="22"/>
+              </w:rPr>
+              <w:tab/>
+            </w:r>
+            <w:r>
+              <w:rPr>
+                <w:rStyle w:val="Hyperlink"/>
+                <w:noProof/>
+              </w:rPr>
+              <w:t>Collaborative Agent</w:t>
+            </w:r>
+            <w:r>
+              <w:rPr>
+                <w:noProof/>
+                <w:webHidden/>
+              </w:rPr>
+              <w:tab/>
+            </w:r>
+            <w:r>
+              <w:rPr>
+                <w:noProof/>
+                <w:webHidden/>
+              </w:rPr>
+              <w:fldChar w:fldCharType="begin"/>
+            </w:r>
+            <w:r>
+              <w:rPr>
+                <w:noProof/>
+                <w:webHidden/>
+              </w:rPr>
+              <w:instrText xml:space="preserve"> PAGEREF _Toc322604243 \h </w:instrText>
+            </w:r>
+            <w:r>
+              <w:rPr>
+                <w:noProof/>
+                <w:webHidden/>
+              </w:rPr>
+            </w:r>
+            <w:r>
+              <w:rPr>
+                <w:noProof/>
+                <w:webHidden/>
+              </w:rPr>
+              <w:fldChar w:fldCharType="separate"/>
+            </w:r>
+            <w:r>
+              <w:rPr>
+                <w:noProof/>
+                <w:webHidden/>
+              </w:rPr>
+              <w:t>4</w:t>
+            </w:r>
+            <w:r>
+              <w:rPr>
+                <w:noProof/>
+                <w:webHidden/>
+              </w:rPr>
+              <w:fldChar w:fldCharType="end"/>
+            </w:r>
+          </w:hyperlink>
+        </w:p>
+        <w:p>
+          <w:pPr>
+            <w:pStyle w:val="TOC2"/>
+            <w:tabs>
+              <w:tab w:val="left" w:pos="880"/>
+              <w:tab w:val="right" w:leader="dot" w:pos="9350"/>
+            </w:tabs>
+            <w:rPr>
+              <w:rFonts w:asciiTheme="minorHAnsi" w:eastAsiaTheme="minorEastAsia" w:hAnsiTheme="minorHAnsi" w:cstheme="minorBidi"/>
+              <w:noProof/>
+              <w:sz w:val="22"/>
+              <w:szCs w:val="22"/>
+            </w:rPr>
+          </w:pPr>
+          <w:hyperlink w:anchor="_Toc322604244" w:history="1">
+            <w:r>
+              <w:rPr>
+                <w:rStyle w:val="Hyperlink"/>
+                <w:noProof/>
+              </w:rPr>
+              <w:t>8.3</w:t>
+            </w:r>
+            <w:r>
+              <w:rPr>
+                <w:rFonts w:asciiTheme="minorHAnsi" w:eastAsiaTheme="minorEastAsia" w:hAnsiTheme="minorHAnsi" w:cstheme="minorBidi"/>
+                <w:noProof/>
+                <w:sz w:val="22"/>
+                <w:szCs w:val="22"/>
+              </w:rPr>
+              <w:tab/>
+            </w:r>
+            <w:r>
+              <w:rPr>
+                <w:rStyle w:val="Hyperlink"/>
+                <w:noProof/>
+              </w:rPr>
+              <w:t>Genetic Agent</w:t>
+            </w:r>
+            <w:r>
+              <w:rPr>
+                <w:noProof/>
+                <w:webHidden/>
+              </w:rPr>
+              <w:tab/>
+            </w:r>
+            <w:r>
+              <w:rPr>
+                <w:noProof/>
+                <w:webHidden/>
+              </w:rPr>
+              <w:fldChar w:fldCharType="begin"/>
+            </w:r>
+            <w:r>
+              <w:rPr>
+                <w:noProof/>
+                <w:webHidden/>
+              </w:rPr>
+              <w:instrText xml:space="preserve"> PAGEREF _Toc322604244 \h </w:instrText>
+            </w:r>
+            <w:r>
+              <w:rPr>
+                <w:noProof/>
+                <w:webHidden/>
+              </w:rPr>
+            </w:r>
+            <w:r>
+              <w:rPr>
+                <w:noProof/>
+                <w:webHidden/>
+              </w:rPr>
+              <w:fldChar w:fldCharType="separate"/>
+            </w:r>
+            <w:r>
+              <w:rPr>
+                <w:noProof/>
+                <w:webHidden/>
+              </w:rPr>
+              <w:t>4</w:t>
             </w:r>
             <w:r>
               <w:rPr>
@@ -1184,13 +1802,13 @@
               <w:szCs w:val="22"/>
             </w:rPr>
           </w:pPr>
-          <w:hyperlink w:anchor="_Toc322365820" w:history="1">
+          <w:hyperlink w:anchor="_Toc322604245" w:history="1">
             <w:r>
               <w:rPr>
                 <w:rStyle w:val="Hyperlink"/>
                 <w:noProof/>
               </w:rPr>
-              <w:t>5</w:t>
+              <w:t>9</w:t>
             </w:r>
             <w:r>
               <w:rPr>
@@ -1206,6 +1824,94 @@
                 <w:rStyle w:val="Hyperlink"/>
                 <w:noProof/>
               </w:rPr>
+              <w:t>Problems Encountered</w:t>
+            </w:r>
+            <w:r>
+              <w:rPr>
+                <w:noProof/>
+                <w:webHidden/>
+              </w:rPr>
+              <w:tab/>
+            </w:r>
+            <w:r>
+              <w:rPr>
+                <w:noProof/>
+                <w:webHidden/>
+              </w:rPr>
+              <w:fldChar w:fldCharType="begin"/>
+            </w:r>
+            <w:r>
+              <w:rPr>
+                <w:noProof/>
+                <w:webHidden/>
+              </w:rPr>
+              <w:instrText xml:space="preserve"> PAGEREF _Toc322604245 \h </w:instrText>
+            </w:r>
+            <w:r>
+              <w:rPr>
+                <w:noProof/>
+                <w:webHidden/>
+              </w:rPr>
+            </w:r>
+            <w:r>
+              <w:rPr>
+                <w:noProof/>
+                <w:webHidden/>
+              </w:rPr>
+              <w:fldChar w:fldCharType="separate"/>
+            </w:r>
+            <w:r>
+              <w:rPr>
+                <w:noProof/>
+                <w:webHidden/>
+              </w:rPr>
+              <w:t>4</w:t>
+            </w:r>
+            <w:r>
+              <w:rPr>
+                <w:noProof/>
+                <w:webHidden/>
+              </w:rPr>
+              <w:fldChar w:fldCharType="end"/>
+            </w:r>
+          </w:hyperlink>
+        </w:p>
+        <w:p>
+          <w:pPr>
+            <w:pStyle w:val="TOC1"/>
+            <w:tabs>
+              <w:tab w:val="left" w:pos="480"/>
+              <w:tab w:val="right" w:leader="dot" w:pos="9350"/>
+            </w:tabs>
+            <w:rPr>
+              <w:rFonts w:asciiTheme="minorHAnsi" w:eastAsiaTheme="minorEastAsia" w:hAnsiTheme="minorHAnsi" w:cstheme="minorBidi"/>
+              <w:noProof/>
+              <w:sz w:val="22"/>
+              <w:szCs w:val="22"/>
+            </w:rPr>
+          </w:pPr>
+          <w:hyperlink w:anchor="_Toc322604246" w:history="1">
+            <w:r>
+              <w:rPr>
+                <w:rStyle w:val="Hyperlink"/>
+                <w:noProof/>
+              </w:rPr>
+              <w:t>10</w:t>
+            </w:r>
+            <w:r>
+              <w:rPr>
+                <w:rFonts w:asciiTheme="minorHAnsi" w:eastAsiaTheme="minorEastAsia" w:hAnsiTheme="minorHAnsi" w:cstheme="minorBidi"/>
+                <w:noProof/>
+                <w:sz w:val="22"/>
+                <w:szCs w:val="22"/>
+              </w:rPr>
+              <w:tab/>
+            </w:r>
+            <w:r>
+              <w:rPr>
+                <w:rStyle w:val="Hyperlink"/>
+                <w:noProof/>
+              </w:rPr>
               <w:t>Summary</w:t>
             </w:r>
             <w:r>
@@ -1227,7 +1933,7 @@
                 <w:noProof/>
                 <w:webHidden/>
               </w:rPr>
-              <w:instrText xml:space="preserve"> PAGEREF _Toc322365820 \h </w:instrText>
+              <w:instrText xml:space="preserve"> PAGEREF _Toc322604246 \h </w:instrText>
             </w:r>
             <w:r>
               <w:rPr>
@@ -1247,7 +1953,7 @@
                 <w:noProof/>
                 <w:webHidden/>
               </w:rPr>
-              <w:t>3</w:t>
+              <w:t>4</w:t>
             </w:r>
             <w:r>
               <w:rPr>
@@ -1277,7 +1983,7 @@
       <w:r>
         <w:br w:type="page"/>
       </w:r>
-      <w:bookmarkStart w:id="0" w:name="_Toc322365810"/>
+      <w:bookmarkStart w:id="1" w:name="_Toc322604228"/>
       <w:r>
         <w:lastRenderedPageBreak/>
         <w:t>Intro</w:t>
@@ -1285,183 +1991,956 @@
       <w:r>
         <w:t>duction</w:t>
       </w:r>
-      <w:bookmarkEnd w:id="0"/>
-    </w:p>
-    <w:p>
-      <w:proofErr w:type="spellStart"/>
+      <w:bookmarkEnd w:id="1"/>
+    </w:p>
+    <w:p>
       <w:r>
-        <w:t>Lorem</w:t>
+        <w:t>This document presents the results of testing the MACTS system components.</w:t>
       </w:r>
-      <w:proofErr w:type="spellEnd"/>
-      <w:r>
-        <w:t xml:space="preserve"> </w:t>
-      </w:r>
-      <w:proofErr w:type="spellStart"/>
-      <w:r>
-        <w:t>ipsum</w:t>
-      </w:r>
-      <w:proofErr w:type="spellEnd"/>
     </w:p>
     <w:p>
       <w:pPr>
         <w:pStyle w:val="Heading1"/>
       </w:pPr>
-      <w:bookmarkStart w:id="1" w:name="_GoBack"/>
+      <w:bookmarkStart w:id="2" w:name="_Toc322604229"/>
       <w:r>
         <w:t>References</w:t>
       </w:r>
-    </w:p>
-    <w:bookmarkEnd w:id="1"/>
-    <w:p>
+      <w:bookmarkEnd w:id="2"/>
+    </w:p>
+    <w:p>
+      <w:proofErr w:type="gramStart"/>
       <w:r>
-        <w:t>Test Plan 1.0</w:t>
+        <w:t xml:space="preserve">“Test Plan” available at </w:t>
       </w:r>
-    </w:p>
+      <w:hyperlink r:id="rId11" w:history="1">
+        <w:r>
+          <w:rPr>
+            <w:rStyle w:val="Hyperlink"/>
+          </w:rPr>
+          <w:t>http://people.cis.ksu.edu/~bnehl/</w:t>
+        </w:r>
+      </w:hyperlink>
+      <w:r>
+        <w:t>.</w:t>
+      </w:r>
+      <w:proofErr w:type="gramEnd"/>
+    </w:p>
+    <w:p/>
     <w:p>
       <w:pPr>
         <w:pStyle w:val="Heading1"/>
       </w:pPr>
-      <w:bookmarkStart w:id="2" w:name="_Toc322365811"/>
+      <w:bookmarkStart w:id="3" w:name="_Toc322604230"/>
+      <w:r>
+        <w:t>Baseline metrics</w:t>
+      </w:r>
+      <w:bookmarkEnd w:id="3"/>
+    </w:p>
+    <w:p>
+      <w:pPr>
+        <w:rPr>
+          <w:sz w:val="23"/>
+          <w:szCs w:val="23"/>
+        </w:rPr>
+      </w:pPr>
+      <w:r>
+        <w:t xml:space="preserve">Per section 6 of the Test Plan: </w:t>
+      </w:r>
+      <w:r>
+        <w:rPr>
+          <w:sz w:val="23"/>
+          <w:szCs w:val="23"/>
+        </w:rPr>
+        <w:t>I establish</w:t>
+      </w:r>
+      <w:r>
+        <w:rPr>
+          <w:sz w:val="23"/>
+          <w:szCs w:val="23"/>
+        </w:rPr>
+        <w:t>ed</w:t>
+      </w:r>
+      <w:r>
+        <w:rPr>
+          <w:sz w:val="23"/>
+          <w:szCs w:val="23"/>
+        </w:rPr>
+        <w:t xml:space="preserve"> baseline metrics for comparison by running 5 simulation runs of the default timing based configuration for a simulated hour of time. I use</w:t>
+      </w:r>
+      <w:r>
+        <w:rPr>
+          <w:sz w:val="23"/>
+          <w:szCs w:val="23"/>
+        </w:rPr>
+        <w:t>d</w:t>
+      </w:r>
+      <w:r>
+        <w:rPr>
+          <w:sz w:val="23"/>
+          <w:szCs w:val="23"/>
+        </w:rPr>
+        <w:t xml:space="preserve"> the average of the results as a basis for comparison.</w:t>
+      </w:r>
+    </w:p>
+    <w:p>
+      <w:pPr>
+        <w:rPr>
+          <w:sz w:val="23"/>
+          <w:szCs w:val="23"/>
+        </w:rPr>
+      </w:pPr>
+    </w:p>
+    <w:p>
+      <w:pPr>
+        <w:rPr>
+          <w:i/>
+        </w:rPr>
+      </w:pPr>
+      <w:r>
+        <w:rPr>
+          <w:i/>
+          <w:sz w:val="23"/>
+          <w:szCs w:val="23"/>
+        </w:rPr>
+        <w:t>Table with the baseline metrics</w:t>
+      </w:r>
+    </w:p>
+    <w:p>
+      <w:pPr>
+        <w:pStyle w:val="Heading1"/>
+      </w:pPr>
+      <w:bookmarkStart w:id="4" w:name="_Toc322604231"/>
       <w:r>
         <w:t>Test Case Result Summary</w:t>
       </w:r>
-      <w:bookmarkEnd w:id="2"/>
+      <w:bookmarkEnd w:id="4"/>
+    </w:p>
+    <w:p>
+      <w:r>
+        <w:t>Inspected feature items SR1, SR2, SR3…</w:t>
+      </w:r>
     </w:p>
     <w:p/>
     <w:p>
+      <w:r>
+        <w:t>Tested features…</w:t>
+      </w:r>
+    </w:p>
+    <w:p/>
+    <w:p>
       <w:pPr>
         <w:pStyle w:val="Heading1"/>
       </w:pPr>
-      <w:bookmarkStart w:id="3" w:name="_Toc322365812"/>
+      <w:bookmarkStart w:id="5" w:name="_Toc322604232"/>
       <w:r>
-        <w:t>Test Case Result Details</w:t>
+        <w:t>Inspection Result Details</w:t>
       </w:r>
-      <w:bookmarkEnd w:id="3"/>
+      <w:bookmarkEnd w:id="5"/>
+    </w:p>
+    <w:p>
+      <w:r>
+        <w:t>SR1</w:t>
+      </w:r>
+    </w:p>
+    <w:p>
+      <w:r>
+        <w:t>SR2</w:t>
+      </w:r>
+    </w:p>
+    <w:p>
+      <w:r>
+        <w:t>SR3</w:t>
+      </w:r>
+    </w:p>
+    <w:p/>
+    <w:p>
+      <w:pPr>
+        <w:pStyle w:val="Heading1"/>
+      </w:pPr>
+      <w:bookmarkStart w:id="6" w:name="_Toc322604233"/>
+      <w:r>
+        <w:t>Black box testing</w:t>
+      </w:r>
+      <w:bookmarkEnd w:id="6"/>
+    </w:p>
+    <w:p>
+      <w:pPr>
+        <w:rPr>
+          <w:sz w:val="23"/>
+          <w:szCs w:val="23"/>
+        </w:rPr>
+      </w:pPr>
+      <w:r>
+        <w:t xml:space="preserve">Per section 6 of the Test Plan, </w:t>
+      </w:r>
+      <w:r>
+        <w:rPr>
+          <w:sz w:val="23"/>
+          <w:szCs w:val="23"/>
+        </w:rPr>
+        <w:t>b</w:t>
+      </w:r>
+      <w:r>
+        <w:rPr>
+          <w:sz w:val="23"/>
+          <w:szCs w:val="23"/>
+        </w:rPr>
+        <w:t xml:space="preserve">lack box testing </w:t>
+      </w:r>
+      <w:r>
+        <w:rPr>
+          <w:sz w:val="23"/>
+          <w:szCs w:val="23"/>
+        </w:rPr>
+        <w:t>was</w:t>
+      </w:r>
+      <w:r>
+        <w:rPr>
+          <w:sz w:val="23"/>
+          <w:szCs w:val="23"/>
+        </w:rPr>
+        <w:t xml:space="preserve"> done by watching the simulation and checking run metrics.</w:t>
+      </w:r>
+    </w:p>
+    <w:p>
+      <w:pPr>
+        <w:rPr>
+          <w:sz w:val="23"/>
+          <w:szCs w:val="23"/>
+        </w:rPr>
+      </w:pPr>
+    </w:p>
+    <w:p>
+      <w:pPr>
+        <w:rPr>
+          <w:i/>
+        </w:rPr>
+      </w:pPr>
+      <w:r>
+        <w:rPr>
+          <w:i/>
+          <w:sz w:val="23"/>
+          <w:szCs w:val="23"/>
+        </w:rPr>
+        <w:t>Results…</w:t>
+      </w:r>
+    </w:p>
+    <w:p>
+      <w:pPr>
+        <w:pStyle w:val="Heading1"/>
+      </w:pPr>
+      <w:bookmarkStart w:id="7" w:name="_Toc322604234"/>
+      <w:r>
+        <w:t>White box testing for System Requirement Validation</w:t>
+      </w:r>
+      <w:bookmarkEnd w:id="7"/>
+    </w:p>
+    <w:p>
+      <w:r>
+        <w:t>These test cases refer to Section 10 of the Test Plan.</w:t>
+      </w:r>
     </w:p>
     <w:p>
       <w:pPr>
         <w:pStyle w:val="Heading2"/>
       </w:pPr>
-      <w:bookmarkStart w:id="4" w:name="_Toc322365813"/>
+      <w:bookmarkStart w:id="8" w:name="_Toc322604235"/>
       <w:r>
         <w:t>Test Case 1</w:t>
       </w:r>
-      <w:bookmarkEnd w:id="4"/>
-    </w:p>
-    <w:p>
-      <w:proofErr w:type="spellStart"/>
-      <w:proofErr w:type="gramStart"/>
-      <w:r>
-        <w:t>macts</w:t>
-      </w:r>
-      <w:proofErr w:type="spellEnd"/>
-      <w:proofErr w:type="gramEnd"/>
-    </w:p>
+      <w:bookmarkEnd w:id="8"/>
+    </w:p>
+    <w:tbl>
+      <w:tblPr>
+        <w:tblStyle w:val="TableGrid"/>
+        <w:tblW w:w="0" w:type="auto"/>
+        <w:tblLook w:val="04A0" w:firstRow="1" w:lastRow="0" w:firstColumn="1" w:lastColumn="0" w:noHBand="0" w:noVBand="1"/>
+      </w:tblPr>
+      <w:tblGrid>
+        <w:gridCol w:w="3348"/>
+        <w:gridCol w:w="6228"/>
+      </w:tblGrid>
+      <w:tr>
+        <w:tc>
+          <w:tcPr>
+            <w:tcW w:w="3348" w:type="dxa"/>
+          </w:tcPr>
+          <w:p>
+            <w:r>
+              <w:t>System Requirements Covered</w:t>
+            </w:r>
+          </w:p>
+        </w:tc>
+        <w:tc>
+          <w:tcPr>
+            <w:tcW w:w="6228" w:type="dxa"/>
+          </w:tcPr>
+          <w:p/>
+        </w:tc>
+      </w:tr>
+      <w:tr>
+        <w:tc>
+          <w:tcPr>
+            <w:tcW w:w="3348" w:type="dxa"/>
+          </w:tcPr>
+          <w:p>
+            <w:r>
+              <w:t>Testing Done</w:t>
+            </w:r>
+          </w:p>
+        </w:tc>
+        <w:tc>
+          <w:tcPr>
+            <w:tcW w:w="6228" w:type="dxa"/>
+          </w:tcPr>
+          <w:p/>
+        </w:tc>
+      </w:tr>
+      <w:tr>
+        <w:tc>
+          <w:tcPr>
+            <w:tcW w:w="3348" w:type="dxa"/>
+          </w:tcPr>
+          <w:p>
+            <w:r>
+              <w:t>Results</w:t>
+            </w:r>
+          </w:p>
+        </w:tc>
+        <w:tc>
+          <w:tcPr>
+            <w:tcW w:w="6228" w:type="dxa"/>
+          </w:tcPr>
+          <w:p/>
+        </w:tc>
+      </w:tr>
+    </w:tbl>
+    <w:p/>
     <w:p>
       <w:pPr>
         <w:pStyle w:val="Heading2"/>
       </w:pPr>
-      <w:bookmarkStart w:id="5" w:name="_Toc322365814"/>
+      <w:bookmarkStart w:id="9" w:name="_Toc322604236"/>
       <w:r>
         <w:t>Test Case 2</w:t>
       </w:r>
-      <w:bookmarkEnd w:id="5"/>
-    </w:p>
-    <w:p>
-      <w:proofErr w:type="spellStart"/>
-      <w:proofErr w:type="gramStart"/>
+      <w:bookmarkEnd w:id="9"/>
+    </w:p>
+    <w:tbl>
+      <w:tblPr>
+        <w:tblStyle w:val="TableGrid"/>
+        <w:tblW w:w="0" w:type="auto"/>
+        <w:tblLook w:val="04A0" w:firstRow="1" w:lastRow="0" w:firstColumn="1" w:lastColumn="0" w:noHBand="0" w:noVBand="1"/>
+      </w:tblPr>
+      <w:tblGrid>
+        <w:gridCol w:w="3348"/>
+        <w:gridCol w:w="6228"/>
+      </w:tblGrid>
+      <w:tr>
+        <w:tc>
+          <w:tcPr>
+            <w:tcW w:w="3348" w:type="dxa"/>
+          </w:tcPr>
+          <w:p>
+            <w:r>
+              <w:t>System Requirements Covered</w:t>
+            </w:r>
+          </w:p>
+        </w:tc>
+        <w:tc>
+          <w:tcPr>
+            <w:tcW w:w="6228" w:type="dxa"/>
+          </w:tcPr>
+          <w:p/>
+        </w:tc>
+      </w:tr>
+      <w:tr>
+        <w:tc>
+          <w:tcPr>
+            <w:tcW w:w="3348" w:type="dxa"/>
+          </w:tcPr>
+          <w:p>
+            <w:r>
+              <w:t>Testing Done</w:t>
+            </w:r>
+          </w:p>
+        </w:tc>
+        <w:tc>
+          <w:tcPr>
+            <w:tcW w:w="6228" w:type="dxa"/>
+          </w:tcPr>
+          <w:p/>
+        </w:tc>
+      </w:tr>
+      <w:tr>
+        <w:tc>
+          <w:tcPr>
+            <w:tcW w:w="3348" w:type="dxa"/>
+          </w:tcPr>
+          <w:p>
+            <w:r>
+              <w:t>Results</w:t>
+            </w:r>
+          </w:p>
+        </w:tc>
+        <w:tc>
+          <w:tcPr>
+            <w:tcW w:w="6228" w:type="dxa"/>
+          </w:tcPr>
+          <w:p/>
+        </w:tc>
+      </w:tr>
+    </w:tbl>
+    <w:p>
+      <w:pPr>
+        <w:pStyle w:val="Heading2"/>
+      </w:pPr>
+      <w:bookmarkStart w:id="10" w:name="_Toc322604237"/>
       <w:r>
-        <w:t>macts</w:t>
-      </w:r>
-      <w:proofErr w:type="spellEnd"/>
-      <w:proofErr w:type="gramEnd"/>
-    </w:p>
-    <w:p>
-      <w:pPr>
-        <w:pStyle w:val="Heading2"/>
-      </w:pPr>
-      <w:bookmarkStart w:id="6" w:name="_Toc322365815"/>
-      <w:r>
+        <w:lastRenderedPageBreak/>
         <w:t>Test Case 3</w:t>
       </w:r>
-      <w:bookmarkEnd w:id="6"/>
-    </w:p>
-    <w:p>
-      <w:proofErr w:type="spellStart"/>
-      <w:proofErr w:type="gramStart"/>
-      <w:r>
-        <w:t>macts</w:t>
-      </w:r>
-      <w:proofErr w:type="spellEnd"/>
-      <w:proofErr w:type="gramEnd"/>
-    </w:p>
+      <w:bookmarkEnd w:id="10"/>
+    </w:p>
+    <w:tbl>
+      <w:tblPr>
+        <w:tblStyle w:val="TableGrid"/>
+        <w:tblW w:w="0" w:type="auto"/>
+        <w:tblLook w:val="04A0" w:firstRow="1" w:lastRow="0" w:firstColumn="1" w:lastColumn="0" w:noHBand="0" w:noVBand="1"/>
+      </w:tblPr>
+      <w:tblGrid>
+        <w:gridCol w:w="3348"/>
+        <w:gridCol w:w="6228"/>
+      </w:tblGrid>
+      <w:tr>
+        <w:tc>
+          <w:tcPr>
+            <w:tcW w:w="3348" w:type="dxa"/>
+          </w:tcPr>
+          <w:p>
+            <w:r>
+              <w:t>System Requirements Covered</w:t>
+            </w:r>
+          </w:p>
+        </w:tc>
+        <w:tc>
+          <w:tcPr>
+            <w:tcW w:w="6228" w:type="dxa"/>
+          </w:tcPr>
+          <w:p/>
+        </w:tc>
+      </w:tr>
+      <w:tr>
+        <w:tc>
+          <w:tcPr>
+            <w:tcW w:w="3348" w:type="dxa"/>
+          </w:tcPr>
+          <w:p>
+            <w:r>
+              <w:t>Testing Done</w:t>
+            </w:r>
+          </w:p>
+        </w:tc>
+        <w:tc>
+          <w:tcPr>
+            <w:tcW w:w="6228" w:type="dxa"/>
+          </w:tcPr>
+          <w:p/>
+        </w:tc>
+      </w:tr>
+      <w:tr>
+        <w:tc>
+          <w:tcPr>
+            <w:tcW w:w="3348" w:type="dxa"/>
+          </w:tcPr>
+          <w:p>
+            <w:r>
+              <w:t>Results</w:t>
+            </w:r>
+          </w:p>
+        </w:tc>
+        <w:tc>
+          <w:tcPr>
+            <w:tcW w:w="6228" w:type="dxa"/>
+          </w:tcPr>
+          <w:p/>
+        </w:tc>
+      </w:tr>
+    </w:tbl>
     <w:p>
       <w:pPr>
         <w:pStyle w:val="Heading2"/>
       </w:pPr>
-      <w:bookmarkStart w:id="7" w:name="_Toc322365816"/>
+      <w:bookmarkStart w:id="11" w:name="_Toc322604238"/>
       <w:r>
         <w:t>Test Case 4</w:t>
       </w:r>
-      <w:bookmarkEnd w:id="7"/>
-    </w:p>
-    <w:p>
-      <w:proofErr w:type="spellStart"/>
-      <w:proofErr w:type="gramStart"/>
-      <w:r>
-        <w:t>macts</w:t>
-      </w:r>
-      <w:proofErr w:type="spellEnd"/>
-      <w:proofErr w:type="gramEnd"/>
-    </w:p>
+      <w:bookmarkEnd w:id="11"/>
+    </w:p>
+    <w:tbl>
+      <w:tblPr>
+        <w:tblStyle w:val="TableGrid"/>
+        <w:tblW w:w="0" w:type="auto"/>
+        <w:tblLook w:val="04A0" w:firstRow="1" w:lastRow="0" w:firstColumn="1" w:lastColumn="0" w:noHBand="0" w:noVBand="1"/>
+      </w:tblPr>
+      <w:tblGrid>
+        <w:gridCol w:w="3348"/>
+        <w:gridCol w:w="6228"/>
+      </w:tblGrid>
+      <w:tr>
+        <w:tc>
+          <w:tcPr>
+            <w:tcW w:w="3348" w:type="dxa"/>
+          </w:tcPr>
+          <w:p>
+            <w:r>
+              <w:t>System Requirements Covered</w:t>
+            </w:r>
+          </w:p>
+        </w:tc>
+        <w:tc>
+          <w:tcPr>
+            <w:tcW w:w="6228" w:type="dxa"/>
+          </w:tcPr>
+          <w:p/>
+        </w:tc>
+      </w:tr>
+      <w:tr>
+        <w:tc>
+          <w:tcPr>
+            <w:tcW w:w="3348" w:type="dxa"/>
+          </w:tcPr>
+          <w:p>
+            <w:r>
+              <w:t>Testing Done</w:t>
+            </w:r>
+          </w:p>
+        </w:tc>
+        <w:tc>
+          <w:tcPr>
+            <w:tcW w:w="6228" w:type="dxa"/>
+          </w:tcPr>
+          <w:p/>
+        </w:tc>
+      </w:tr>
+      <w:tr>
+        <w:tc>
+          <w:tcPr>
+            <w:tcW w:w="3348" w:type="dxa"/>
+          </w:tcPr>
+          <w:p>
+            <w:r>
+              <w:t>Results</w:t>
+            </w:r>
+          </w:p>
+        </w:tc>
+        <w:tc>
+          <w:tcPr>
+            <w:tcW w:w="6228" w:type="dxa"/>
+          </w:tcPr>
+          <w:p/>
+        </w:tc>
+      </w:tr>
+    </w:tbl>
     <w:p>
       <w:pPr>
         <w:pStyle w:val="Heading2"/>
       </w:pPr>
-      <w:bookmarkStart w:id="8" w:name="_Toc322365817"/>
+      <w:bookmarkStart w:id="12" w:name="_Toc322604239"/>
       <w:r>
         <w:t>Test Case 5</w:t>
       </w:r>
-      <w:bookmarkEnd w:id="8"/>
-    </w:p>
-    <w:p>
-      <w:proofErr w:type="spellStart"/>
-      <w:proofErr w:type="gramStart"/>
-      <w:r>
-        <w:t>macts</w:t>
-      </w:r>
-      <w:proofErr w:type="spellEnd"/>
-      <w:proofErr w:type="gramEnd"/>
-    </w:p>
+      <w:bookmarkEnd w:id="12"/>
+    </w:p>
+    <w:tbl>
+      <w:tblPr>
+        <w:tblStyle w:val="TableGrid"/>
+        <w:tblW w:w="0" w:type="auto"/>
+        <w:tblLook w:val="04A0" w:firstRow="1" w:lastRow="0" w:firstColumn="1" w:lastColumn="0" w:noHBand="0" w:noVBand="1"/>
+      </w:tblPr>
+      <w:tblGrid>
+        <w:gridCol w:w="3348"/>
+        <w:gridCol w:w="6228"/>
+      </w:tblGrid>
+      <w:tr>
+        <w:tc>
+          <w:tcPr>
+            <w:tcW w:w="3348" w:type="dxa"/>
+          </w:tcPr>
+          <w:p>
+            <w:r>
+              <w:t>System Requirements Covered</w:t>
+            </w:r>
+          </w:p>
+        </w:tc>
+        <w:tc>
+          <w:tcPr>
+            <w:tcW w:w="6228" w:type="dxa"/>
+          </w:tcPr>
+          <w:p/>
+        </w:tc>
+      </w:tr>
+      <w:tr>
+        <w:tc>
+          <w:tcPr>
+            <w:tcW w:w="3348" w:type="dxa"/>
+          </w:tcPr>
+          <w:p>
+            <w:r>
+              <w:t>Testing Done</w:t>
+            </w:r>
+          </w:p>
+        </w:tc>
+        <w:tc>
+          <w:tcPr>
+            <w:tcW w:w="6228" w:type="dxa"/>
+          </w:tcPr>
+          <w:p/>
+        </w:tc>
+      </w:tr>
+      <w:tr>
+        <w:tc>
+          <w:tcPr>
+            <w:tcW w:w="3348" w:type="dxa"/>
+          </w:tcPr>
+          <w:p>
+            <w:r>
+              <w:t>Results</w:t>
+            </w:r>
+          </w:p>
+        </w:tc>
+        <w:tc>
+          <w:tcPr>
+            <w:tcW w:w="6228" w:type="dxa"/>
+          </w:tcPr>
+          <w:p/>
+        </w:tc>
+      </w:tr>
+    </w:tbl>
     <w:p>
       <w:pPr>
         <w:pStyle w:val="Heading2"/>
       </w:pPr>
-      <w:bookmarkStart w:id="9" w:name="_Toc322365818"/>
+      <w:bookmarkStart w:id="13" w:name="_Toc322604240"/>
       <w:r>
         <w:t>Test Case 6</w:t>
       </w:r>
-      <w:bookmarkEnd w:id="9"/>
-    </w:p>
-    <w:p>
-      <w:proofErr w:type="spellStart"/>
-      <w:proofErr w:type="gramStart"/>
+      <w:bookmarkEnd w:id="13"/>
+    </w:p>
+    <w:tbl>
+      <w:tblPr>
+        <w:tblStyle w:val="TableGrid"/>
+        <w:tblW w:w="0" w:type="auto"/>
+        <w:tblLook w:val="04A0" w:firstRow="1" w:lastRow="0" w:firstColumn="1" w:lastColumn="0" w:noHBand="0" w:noVBand="1"/>
+      </w:tblPr>
+      <w:tblGrid>
+        <w:gridCol w:w="3348"/>
+        <w:gridCol w:w="6228"/>
+      </w:tblGrid>
+      <w:tr>
+        <w:tc>
+          <w:tcPr>
+            <w:tcW w:w="3348" w:type="dxa"/>
+          </w:tcPr>
+          <w:p>
+            <w:r>
+              <w:t>System Requirements Covered</w:t>
+            </w:r>
+          </w:p>
+        </w:tc>
+        <w:tc>
+          <w:tcPr>
+            <w:tcW w:w="6228" w:type="dxa"/>
+          </w:tcPr>
+          <w:p/>
+        </w:tc>
+      </w:tr>
+      <w:tr>
+        <w:tc>
+          <w:tcPr>
+            <w:tcW w:w="3348" w:type="dxa"/>
+          </w:tcPr>
+          <w:p>
+            <w:r>
+              <w:t>Testing Done</w:t>
+            </w:r>
+          </w:p>
+        </w:tc>
+        <w:tc>
+          <w:tcPr>
+            <w:tcW w:w="6228" w:type="dxa"/>
+          </w:tcPr>
+          <w:p/>
+        </w:tc>
+      </w:tr>
+      <w:tr>
+        <w:tc>
+          <w:tcPr>
+            <w:tcW w:w="3348" w:type="dxa"/>
+          </w:tcPr>
+          <w:p>
+            <w:r>
+              <w:t>Results</w:t>
+            </w:r>
+          </w:p>
+        </w:tc>
+        <w:tc>
+          <w:tcPr>
+            <w:tcW w:w="6228" w:type="dxa"/>
+          </w:tcPr>
+          <w:p/>
+        </w:tc>
+      </w:tr>
+    </w:tbl>
+    <w:p/>
+    <w:p>
+      <w:pPr>
+        <w:pStyle w:val="Heading1"/>
+      </w:pPr>
+      <w:bookmarkStart w:id="14" w:name="_Toc322604241"/>
       <w:r>
-        <w:t>macts</w:t>
+        <w:t>Agent Performance Measures</w:t>
       </w:r>
-      <w:proofErr w:type="spellEnd"/>
-      <w:proofErr w:type="gramEnd"/>
-    </w:p>
+      <w:bookmarkEnd w:id="14"/>
+    </w:p>
+    <w:p>
+      <w:pPr>
+        <w:pStyle w:val="Heading2"/>
+      </w:pPr>
+      <w:bookmarkStart w:id="15" w:name="_Toc322604242"/>
+      <w:r>
+        <w:t>Reactive Agent</w:t>
+      </w:r>
+      <w:bookmarkEnd w:id="15"/>
+    </w:p>
+    <w:tbl>
+      <w:tblPr>
+        <w:tblStyle w:val="TableGrid"/>
+        <w:tblW w:w="0" w:type="auto"/>
+        <w:tblLook w:val="04A0" w:firstRow="1" w:lastRow="0" w:firstColumn="1" w:lastColumn="0" w:noHBand="0" w:noVBand="1"/>
+      </w:tblPr>
+      <w:tblGrid>
+        <w:gridCol w:w="2358"/>
+        <w:gridCol w:w="7218"/>
+      </w:tblGrid>
+      <w:tr>
+        <w:tc>
+          <w:tcPr>
+            <w:tcW w:w="2358" w:type="dxa"/>
+          </w:tcPr>
+          <w:p>
+            <w:r>
+              <w:t>Light Load Test</w:t>
+            </w:r>
+          </w:p>
+        </w:tc>
+        <w:tc>
+          <w:tcPr>
+            <w:tcW w:w="7218" w:type="dxa"/>
+          </w:tcPr>
+          <w:p/>
+        </w:tc>
+      </w:tr>
+      <w:tr>
+        <w:tc>
+          <w:tcPr>
+            <w:tcW w:w="2358" w:type="dxa"/>
+          </w:tcPr>
+          <w:p>
+            <w:r>
+              <w:t>Medium Load Test</w:t>
+            </w:r>
+          </w:p>
+        </w:tc>
+        <w:tc>
+          <w:tcPr>
+            <w:tcW w:w="7218" w:type="dxa"/>
+          </w:tcPr>
+          <w:p/>
+        </w:tc>
+      </w:tr>
+      <w:tr>
+        <w:tc>
+          <w:tcPr>
+            <w:tcW w:w="2358" w:type="dxa"/>
+          </w:tcPr>
+          <w:p>
+            <w:r>
+              <w:t>Full Load Test</w:t>
+            </w:r>
+          </w:p>
+        </w:tc>
+        <w:tc>
+          <w:tcPr>
+            <w:tcW w:w="7218" w:type="dxa"/>
+          </w:tcPr>
+          <w:p/>
+        </w:tc>
+      </w:tr>
+    </w:tbl>
     <w:p/>
     <w:p>
       <w:pPr>
+        <w:pStyle w:val="Heading2"/>
+      </w:pPr>
+      <w:bookmarkStart w:id="16" w:name="_Toc322604243"/>
+      <w:r>
+        <w:t>Collaborative Agent</w:t>
+      </w:r>
+      <w:bookmarkEnd w:id="16"/>
+    </w:p>
+    <w:tbl>
+      <w:tblPr>
+        <w:tblStyle w:val="TableGrid"/>
+        <w:tblW w:w="0" w:type="auto"/>
+        <w:tblLook w:val="04A0" w:firstRow="1" w:lastRow="0" w:firstColumn="1" w:lastColumn="0" w:noHBand="0" w:noVBand="1"/>
+      </w:tblPr>
+      <w:tblGrid>
+        <w:gridCol w:w="2358"/>
+        <w:gridCol w:w="7218"/>
+      </w:tblGrid>
+      <w:tr>
+        <w:tc>
+          <w:tcPr>
+            <w:tcW w:w="2358" w:type="dxa"/>
+          </w:tcPr>
+          <w:p>
+            <w:r>
+              <w:t>Light Load Test</w:t>
+            </w:r>
+          </w:p>
+        </w:tc>
+        <w:tc>
+          <w:tcPr>
+            <w:tcW w:w="7218" w:type="dxa"/>
+          </w:tcPr>
+          <w:p/>
+        </w:tc>
+      </w:tr>
+      <w:tr>
+        <w:tc>
+          <w:tcPr>
+            <w:tcW w:w="2358" w:type="dxa"/>
+          </w:tcPr>
+          <w:p>
+            <w:r>
+              <w:t>Medium Load Test</w:t>
+            </w:r>
+          </w:p>
+        </w:tc>
+        <w:tc>
+          <w:tcPr>
+            <w:tcW w:w="7218" w:type="dxa"/>
+          </w:tcPr>
+          <w:p/>
+        </w:tc>
+      </w:tr>
+      <w:tr>
+        <w:tc>
+          <w:tcPr>
+            <w:tcW w:w="2358" w:type="dxa"/>
+          </w:tcPr>
+          <w:p>
+            <w:r>
+              <w:t>Full Load Test</w:t>
+            </w:r>
+          </w:p>
+        </w:tc>
+        <w:tc>
+          <w:tcPr>
+            <w:tcW w:w="7218" w:type="dxa"/>
+          </w:tcPr>
+          <w:p/>
+        </w:tc>
+      </w:tr>
+    </w:tbl>
+    <w:p/>
+    <w:p>
+      <w:pPr>
+        <w:pStyle w:val="Heading2"/>
+      </w:pPr>
+      <w:bookmarkStart w:id="17" w:name="_Toc322604244"/>
+      <w:r>
+        <w:t>Genetic Agent</w:t>
+      </w:r>
+      <w:bookmarkEnd w:id="17"/>
+    </w:p>
+    <w:tbl>
+      <w:tblPr>
+        <w:tblStyle w:val="TableGrid"/>
+        <w:tblW w:w="0" w:type="auto"/>
+        <w:tblLook w:val="04A0" w:firstRow="1" w:lastRow="0" w:firstColumn="1" w:lastColumn="0" w:noHBand="0" w:noVBand="1"/>
+      </w:tblPr>
+      <w:tblGrid>
+        <w:gridCol w:w="2358"/>
+        <w:gridCol w:w="7218"/>
+      </w:tblGrid>
+      <w:tr>
+        <w:tc>
+          <w:tcPr>
+            <w:tcW w:w="2358" w:type="dxa"/>
+          </w:tcPr>
+          <w:p>
+            <w:r>
+              <w:t>Light Load Test</w:t>
+            </w:r>
+          </w:p>
+        </w:tc>
+        <w:tc>
+          <w:tcPr>
+            <w:tcW w:w="7218" w:type="dxa"/>
+          </w:tcPr>
+          <w:p/>
+        </w:tc>
+      </w:tr>
+      <w:tr>
+        <w:tc>
+          <w:tcPr>
+            <w:tcW w:w="2358" w:type="dxa"/>
+          </w:tcPr>
+          <w:p>
+            <w:r>
+              <w:t>Medium Load Test</w:t>
+            </w:r>
+          </w:p>
+        </w:tc>
+        <w:tc>
+          <w:tcPr>
+            <w:tcW w:w="7218" w:type="dxa"/>
+          </w:tcPr>
+          <w:p/>
+        </w:tc>
+      </w:tr>
+      <w:tr>
+        <w:tc>
+          <w:tcPr>
+            <w:tcW w:w="2358" w:type="dxa"/>
+          </w:tcPr>
+          <w:p>
+            <w:r>
+              <w:t>Full Load Test</w:t>
+            </w:r>
+          </w:p>
+        </w:tc>
+        <w:tc>
+          <w:tcPr>
+            <w:tcW w:w="7218" w:type="dxa"/>
+          </w:tcPr>
+          <w:p/>
+        </w:tc>
+      </w:tr>
+    </w:tbl>
+    <w:p/>
+    <w:p>
+      <w:pPr>
         <w:pStyle w:val="Heading1"/>
       </w:pPr>
-      <w:bookmarkStart w:id="10" w:name="_Toc322365819"/>
+      <w:bookmarkStart w:id="18" w:name="_Toc322604245"/>
       <w:r>
         <w:t>Problems Encountered</w:t>
       </w:r>
-      <w:bookmarkEnd w:id="10"/>
+      <w:bookmarkEnd w:id="18"/>
     </w:p>
     <w:p>
       <w:proofErr w:type="spellStart"/>
@@ -1477,17 +2956,17 @@
       <w:pPr>
         <w:pStyle w:val="Heading1"/>
       </w:pPr>
-      <w:bookmarkStart w:id="11" w:name="_Toc322365820"/>
+      <w:bookmarkStart w:id="19" w:name="_Toc322604246"/>
       <w:r>
         <w:t>Summary</w:t>
       </w:r>
-      <w:bookmarkEnd w:id="11"/>
+      <w:bookmarkEnd w:id="19"/>
     </w:p>
     <w:sectPr>
-      <w:headerReference w:type="default" r:id="rId11"/>
-      <w:footerReference w:type="default" r:id="rId12"/>
-      <w:headerReference w:type="first" r:id="rId13"/>
-      <w:footerReference w:type="first" r:id="rId14"/>
+      <w:headerReference w:type="default" r:id="rId12"/>
+      <w:footerReference w:type="default" r:id="rId13"/>
+      <w:headerReference w:type="first" r:id="rId14"/>
+      <w:footerReference w:type="first" r:id="rId15"/>
       <w:type w:val="continuous"/>
       <w:pgSz w:w="12240" w:h="15840"/>
       <w:pgMar w:top="1440" w:right="1440" w:bottom="1440" w:left="1440" w:header="720" w:footer="720" w:gutter="0"/>
@@ -1570,7 +3049,7 @@
                 <w:bCs/>
                 <w:noProof/>
               </w:rPr>
-              <w:t>3</w:t>
+              <w:t>2</w:t>
             </w:r>
             <w:r>
               <w:rPr>
@@ -1604,7 +3083,7 @@
                 <w:bCs/>
                 <w:noProof/>
               </w:rPr>
-              <w:t>3</w:t>
+              <w:t>4</w:t>
             </w:r>
             <w:r>
               <w:rPr>
@@ -1804,7 +3283,7 @@
       <w:rPr>
         <w:noProof/>
       </w:rPr>
-      <w:t>2012-04-16 19:46</w:t>
+      <w:t>2012-04-19 12:39</w:t>
     </w:r>
     <w:r>
       <w:fldChar w:fldCharType="end"/>
@@ -4147,21 +5626,6 @@
 </file>
 
 <file path=customXml/item1.xml><?xml version="1.0" encoding="utf-8"?>
-<p:properties xmlns:p="http://schemas.microsoft.com/office/2006/metadata/properties" xmlns:xsi="http://www.w3.org/2001/XMLSchema-instance">
-  <documentManagement>
-    <ContentTypeId xmlns="http://schemas.microsoft.com/sharepoint/v3">0x0056BD8EAE6FAF36488DB4D7E32B557BC9</ContentTypeId>
-    <_SourceUrl xmlns="http://schemas.microsoft.com/sharepoint/v3" xsi:nil="true"/>
-    <AutoVersionDisabled xmlns="http://schemas.microsoft.com/sharepoint/v3">false</AutoVersionDisabled>
-    <ItemType xmlns="http://schemas.microsoft.com/sharepoint/v3">1</ItemType>
-    <Order xmlns="http://schemas.microsoft.com/sharepoint/v3" xsi:nil="true"/>
-    <_SharedFileIndex xmlns="http://schemas.microsoft.com/sharepoint/v3" xsi:nil="true"/>
-    <MetaInfo xmlns="http://schemas.microsoft.com/sharepoint/v3" xsi:nil="true"/>
-    <Description xmlns="http://schemas.microsoft.com/sharepoint/v3" xsi:nil="true"/>
-  </documentManagement>
-</p:properties>
-</file>
-
-<file path=customXml/item2.xml><?xml version="1.0" encoding="utf-8"?>
 <ct:contentTypeSchema xmlns:ct="http://schemas.microsoft.com/office/2006/metadata/contentType" xmlns:ma="http://schemas.microsoft.com/office/2006/metadata/properties/metaAttributes" ct:_="" ma:_="" ma:contentTypeName="_Docs_" ma:contentTypeID="0x0056BD8EAE6FAF36488DB4D7E32B557BC9" ma:contentTypeVersion="" ma:contentTypeDescription="" ma:contentTypeScope="" ma:versionID="b24a59f726d28f46a69a0a8240ee44ed">
   <xsd:schema xmlns:xsd="http://www.w3.org/2001/XMLSchema" xmlns:p="http://schemas.microsoft.com/office/2006/metadata/properties" xmlns:ns1="http://schemas.microsoft.com/sharepoint/v3" targetNamespace="http://schemas.microsoft.com/office/2006/metadata/properties" ma:root="true" ma:fieldsID="3e5d9eca856144ce6ca1da655f95619c" ns1:_="">
     <xsd:import namespace="http://schemas.microsoft.com/sharepoint/v3"/>
@@ -4515,20 +5979,26 @@
 </ct:contentTypeSchema>
 </file>
 
+<file path=customXml/item2.xml><?xml version="1.0" encoding="utf-8"?>
+<p:properties xmlns:p="http://schemas.microsoft.com/office/2006/metadata/properties" xmlns:xsi="http://www.w3.org/2001/XMLSchema-instance">
+  <documentManagement>
+    <ContentTypeId xmlns="http://schemas.microsoft.com/sharepoint/v3">0x0056BD8EAE6FAF36488DB4D7E32B557BC9</ContentTypeId>
+    <_SourceUrl xmlns="http://schemas.microsoft.com/sharepoint/v3" xsi:nil="true"/>
+    <AutoVersionDisabled xmlns="http://schemas.microsoft.com/sharepoint/v3">false</AutoVersionDisabled>
+    <ItemType xmlns="http://schemas.microsoft.com/sharepoint/v3">1</ItemType>
+    <Order xmlns="http://schemas.microsoft.com/sharepoint/v3" xsi:nil="true"/>
+    <_SharedFileIndex xmlns="http://schemas.microsoft.com/sharepoint/v3" xsi:nil="true"/>
+    <MetaInfo xmlns="http://schemas.microsoft.com/sharepoint/v3" xsi:nil="true"/>
+    <Description xmlns="http://schemas.microsoft.com/sharepoint/v3" xsi:nil="true"/>
+  </documentManagement>
+</p:properties>
+</file>
+
 <file path=customXml/item3.xml><?xml version="1.0" encoding="utf-8"?>
 <b:Sources xmlns:b="http://schemas.openxmlformats.org/officeDocument/2006/bibliography" xmlns="http://schemas.openxmlformats.org/officeDocument/2006/bibliography" SelectedStyle="\APA.XSL" StyleName="APA"/>
 </file>
 
 <file path=customXml/itemProps1.xml><?xml version="1.0" encoding="utf-8"?>
-<ds:datastoreItem xmlns:ds="http://schemas.openxmlformats.org/officeDocument/2006/customXml" ds:itemID="{42C760F5-DE4A-4ED6-8CB0-B54FEE6DCDF2}">
-  <ds:schemaRefs>
-    <ds:schemaRef ds:uri="http://schemas.microsoft.com/office/2006/metadata/properties"/>
-    <ds:schemaRef ds:uri="http://schemas.microsoft.com/sharepoint/v3"/>
-  </ds:schemaRefs>
-</ds:datastoreItem>
-</file>
-
-<file path=customXml/itemProps2.xml><?xml version="1.0" encoding="utf-8"?>
 <ds:datastoreItem xmlns:ds="http://schemas.openxmlformats.org/officeDocument/2006/customXml" ds:itemID="{C12AA6FC-2577-4BCB-865C-6D2F38D89CB3}">
   <ds:schemaRefs>
     <ds:schemaRef ds:uri="http://schemas.microsoft.com/office/2006/metadata/contentType"/>
@@ -4545,8 +6015,17 @@
 </ds:datastoreItem>
 </file>
 
+<file path=customXml/itemProps2.xml><?xml version="1.0" encoding="utf-8"?>
+<ds:datastoreItem xmlns:ds="http://schemas.openxmlformats.org/officeDocument/2006/customXml" ds:itemID="{42C760F5-DE4A-4ED6-8CB0-B54FEE6DCDF2}">
+  <ds:schemaRefs>
+    <ds:schemaRef ds:uri="http://schemas.microsoft.com/office/2006/metadata/properties"/>
+    <ds:schemaRef ds:uri="http://schemas.microsoft.com/sharepoint/v3"/>
+  </ds:schemaRefs>
+</ds:datastoreItem>
+</file>
+
 <file path=customXml/itemProps3.xml><?xml version="1.0" encoding="utf-8"?>
-<ds:datastoreItem xmlns:ds="http://schemas.openxmlformats.org/officeDocument/2006/customXml" ds:itemID="{51C9A553-0AEF-49F8-BD45-C7B76AABF431}">
+<ds:datastoreItem xmlns:ds="http://schemas.openxmlformats.org/officeDocument/2006/customXml" ds:itemID="{D48C6658-ADF8-4BCB-B723-E723F7357923}">
   <ds:schemaRefs>
     <ds:schemaRef ds:uri="http://schemas.openxmlformats.org/officeDocument/2006/bibliography"/>
   </ds:schemaRefs>

</xml_diff>

<commit_message>
documentation work in progress
</commit_message>
<xml_diff>
--- a/portfolio/AssessmentEvaluation.docx
+++ b/portfolio/AssessmentEvaluation.docx
@@ -251,8 +251,6 @@
         </w:rPr>
       </w:sdtEndPr>
       <w:sdtContent>
-        <w:bookmarkStart w:id="0" w:name="_GoBack" w:displacedByCustomXml="prev"/>
-        <w:bookmarkEnd w:id="0" w:displacedByCustomXml="prev"/>
         <w:p>
           <w:pPr>
             <w:pStyle w:val="TOCHeading"/>
@@ -1983,7 +1981,7 @@
       <w:r>
         <w:br w:type="page"/>
       </w:r>
-      <w:bookmarkStart w:id="1" w:name="_Toc322604228"/>
+      <w:bookmarkStart w:id="0" w:name="_Toc322604228"/>
       <w:r>
         <w:lastRenderedPageBreak/>
         <w:t>Intro</w:t>
@@ -1991,7 +1989,7 @@
       <w:r>
         <w:t>duction</w:t>
       </w:r>
-      <w:bookmarkEnd w:id="1"/>
+      <w:bookmarkEnd w:id="0"/>
     </w:p>
     <w:p>
       <w:r>
@@ -2002,11 +2000,11 @@
       <w:pPr>
         <w:pStyle w:val="Heading1"/>
       </w:pPr>
-      <w:bookmarkStart w:id="2" w:name="_Toc322604229"/>
+      <w:bookmarkStart w:id="1" w:name="_Toc322604229"/>
       <w:r>
         <w:t>References</w:t>
       </w:r>
-      <w:bookmarkEnd w:id="2"/>
+      <w:bookmarkEnd w:id="1"/>
     </w:p>
     <w:p>
       <w:proofErr w:type="gramStart"/>
@@ -2026,16 +2024,15 @@
       </w:r>
       <w:proofErr w:type="gramEnd"/>
     </w:p>
-    <w:p/>
     <w:p>
       <w:pPr>
         <w:pStyle w:val="Heading1"/>
       </w:pPr>
-      <w:bookmarkStart w:id="3" w:name="_Toc322604230"/>
+      <w:bookmarkStart w:id="2" w:name="_Toc322604230"/>
       <w:r>
         <w:t>Baseline metrics</w:t>
       </w:r>
-      <w:bookmarkEnd w:id="3"/>
+      <w:bookmarkEnd w:id="2"/>
     </w:p>
     <w:p>
       <w:pPr>
@@ -2052,35 +2049,7 @@
           <w:sz w:val="23"/>
           <w:szCs w:val="23"/>
         </w:rPr>
-        <w:t>I establish</w:t>
-      </w:r>
-      <w:r>
-        <w:rPr>
-          <w:sz w:val="23"/>
-          <w:szCs w:val="23"/>
-        </w:rPr>
-        <w:t>ed</w:t>
-      </w:r>
-      <w:r>
-        <w:rPr>
-          <w:sz w:val="23"/>
-          <w:szCs w:val="23"/>
-        </w:rPr>
-        <w:t xml:space="preserve"> baseline metrics for comparison by running 5 simulation runs of the default timing based configuration for a simulated hour of time. I use</w:t>
-      </w:r>
-      <w:r>
-        <w:rPr>
-          <w:sz w:val="23"/>
-          <w:szCs w:val="23"/>
-        </w:rPr>
-        <w:t>d</w:t>
-      </w:r>
-      <w:r>
-        <w:rPr>
-          <w:sz w:val="23"/>
-          <w:szCs w:val="23"/>
-        </w:rPr>
-        <w:t xml:space="preserve"> the average of the results as a basis for comparison.</w:t>
+        <w:t>I established baseline metrics for comparison by running 5 simulation runs of the default timing based configuration for a simulated hour of time. I used the average of the results as a basis for comparison.</w:t>
       </w:r>
     </w:p>
     <w:p>
@@ -2095,6 +2064,8 @@
       <w:pPr>
         <w:rPr>
           <w:i/>
+          <w:sz w:val="23"/>
+          <w:szCs w:val="23"/>
         </w:rPr>
       </w:pPr>
       <w:r>
@@ -2105,6 +2076,64 @@
         </w:rPr>
         <w:t>Table with the baseline metrics</w:t>
       </w:r>
+    </w:p>
+    <w:p>
+      <w:pPr>
+        <w:rPr>
+          <w:i/>
+          <w:sz w:val="23"/>
+          <w:szCs w:val="23"/>
+        </w:rPr>
+      </w:pPr>
+    </w:p>
+    <w:p>
+      <w:pPr>
+        <w:rPr>
+          <w:i/>
+        </w:rPr>
+      </w:pPr>
+      <w:r>
+        <w:rPr>
+          <w:noProof/>
+        </w:rPr>
+        <w:drawing>
+          <wp:inline distT="0" distB="0" distL="0" distR="0" wp14:anchorId="38724E4A" wp14:editId="2154889E">
+            <wp:extent cx="5943600" cy="2473960"/>
+            <wp:effectExtent l="0" t="0" r="0" b="2540"/>
+            <wp:docPr id="1" name="Picture 1"/>
+            <wp:cNvGraphicFramePr>
+              <a:graphicFrameLocks xmlns:a="http://schemas.openxmlformats.org/drawingml/2006/main" noChangeAspect="1"/>
+            </wp:cNvGraphicFramePr>
+            <a:graphic xmlns:a="http://schemas.openxmlformats.org/drawingml/2006/main">
+              <a:graphicData uri="http://schemas.openxmlformats.org/drawingml/2006/picture">
+                <pic:pic xmlns:pic="http://schemas.openxmlformats.org/drawingml/2006/picture">
+                  <pic:nvPicPr>
+                    <pic:cNvPr id="0" name=""/>
+                    <pic:cNvPicPr/>
+                  </pic:nvPicPr>
+                  <pic:blipFill>
+                    <a:blip r:embed="rId12"/>
+                    <a:stretch>
+                      <a:fillRect/>
+                    </a:stretch>
+                  </pic:blipFill>
+                  <pic:spPr>
+                    <a:xfrm>
+                      <a:off x="0" y="0"/>
+                      <a:ext cx="5943600" cy="2473960"/>
+                    </a:xfrm>
+                    <a:prstGeom prst="rect">
+                      <a:avLst/>
+                    </a:prstGeom>
+                  </pic:spPr>
+                </pic:pic>
+              </a:graphicData>
+            </a:graphic>
+          </wp:inline>
+        </w:drawing>
+      </w:r>
+      <w:bookmarkStart w:id="3" w:name="_GoBack"/>
+      <w:bookmarkEnd w:id="3"/>
     </w:p>
     <w:p>
       <w:pPr>
@@ -2127,6 +2156,4303 @@
         <w:t>Tested features…</w:t>
       </w:r>
     </w:p>
+    <w:p/>
+    <w:tbl>
+      <w:tblPr>
+        <w:tblW w:w="12360" w:type="dxa"/>
+        <w:tblInd w:w="93" w:type="dxa"/>
+        <w:tblLook w:val="04A0" w:firstRow="1" w:lastRow="0" w:firstColumn="1" w:lastColumn="0" w:noHBand="0" w:noVBand="1"/>
+      </w:tblPr>
+      <w:tblGrid>
+        <w:gridCol w:w="2060"/>
+        <w:gridCol w:w="1100"/>
+        <w:gridCol w:w="1180"/>
+        <w:gridCol w:w="880"/>
+        <w:gridCol w:w="1120"/>
+        <w:gridCol w:w="1040"/>
+        <w:gridCol w:w="1060"/>
+        <w:gridCol w:w="1180"/>
+        <w:gridCol w:w="1320"/>
+        <w:gridCol w:w="1420"/>
+      </w:tblGrid>
+      <w:tr>
+        <w:trPr>
+          <w:trHeight w:val="255"/>
+        </w:trPr>
+        <w:tc>
+          <w:tcPr>
+            <w:tcW w:w="12360" w:type="dxa"/>
+            <w:gridSpan w:val="10"/>
+            <w:tcBorders>
+              <w:top w:val="nil"/>
+              <w:left w:val="nil"/>
+              <w:bottom w:val="nil"/>
+              <w:right w:val="nil"/>
+            </w:tcBorders>
+            <w:shd w:val="clear" w:color="auto" w:fill="auto"/>
+            <w:vAlign w:val="bottom"/>
+          </w:tcPr>
+          <w:p>
+            <w:pPr>
+              <w:rPr>
+                <w:rFonts w:ascii="Arial" w:eastAsia="Times New Roman" w:hAnsi="Arial" w:cs="Arial"/>
+                <w:sz w:val="20"/>
+                <w:szCs w:val="20"/>
+              </w:rPr>
+            </w:pPr>
+          </w:p>
+        </w:tc>
+      </w:tr>
+      <w:tr>
+        <w:trPr>
+          <w:trHeight w:val="510"/>
+        </w:trPr>
+        <w:tc>
+          <w:tcPr>
+            <w:tcW w:w="2060" w:type="dxa"/>
+            <w:tcBorders>
+              <w:top w:val="nil"/>
+              <w:left w:val="nil"/>
+              <w:bottom w:val="nil"/>
+              <w:right w:val="nil"/>
+            </w:tcBorders>
+            <w:shd w:val="clear" w:color="auto" w:fill="auto"/>
+            <w:vAlign w:val="bottom"/>
+          </w:tcPr>
+          <w:p>
+            <w:pPr>
+              <w:rPr>
+                <w:rFonts w:ascii="Arial" w:eastAsia="Times New Roman" w:hAnsi="Arial" w:cs="Arial"/>
+                <w:b/>
+                <w:bCs/>
+                <w:sz w:val="20"/>
+                <w:szCs w:val="20"/>
+              </w:rPr>
+            </w:pPr>
+          </w:p>
+        </w:tc>
+        <w:tc>
+          <w:tcPr>
+            <w:tcW w:w="1100" w:type="dxa"/>
+            <w:tcBorders>
+              <w:top w:val="nil"/>
+              <w:left w:val="nil"/>
+              <w:bottom w:val="nil"/>
+              <w:right w:val="nil"/>
+            </w:tcBorders>
+            <w:shd w:val="clear" w:color="auto" w:fill="auto"/>
+            <w:vAlign w:val="center"/>
+          </w:tcPr>
+          <w:p>
+            <w:pPr>
+              <w:jc w:val="center"/>
+              <w:rPr>
+                <w:rFonts w:ascii="Arial" w:eastAsia="Times New Roman" w:hAnsi="Arial" w:cs="Arial"/>
+                <w:b/>
+                <w:bCs/>
+                <w:sz w:val="20"/>
+                <w:szCs w:val="20"/>
+              </w:rPr>
+            </w:pPr>
+          </w:p>
+        </w:tc>
+        <w:tc>
+          <w:tcPr>
+            <w:tcW w:w="1180" w:type="dxa"/>
+            <w:tcBorders>
+              <w:top w:val="nil"/>
+              <w:left w:val="nil"/>
+              <w:bottom w:val="nil"/>
+              <w:right w:val="nil"/>
+            </w:tcBorders>
+            <w:shd w:val="clear" w:color="auto" w:fill="auto"/>
+            <w:vAlign w:val="center"/>
+          </w:tcPr>
+          <w:p>
+            <w:pPr>
+              <w:jc w:val="center"/>
+              <w:rPr>
+                <w:rFonts w:ascii="Arial" w:eastAsia="Times New Roman" w:hAnsi="Arial" w:cs="Arial"/>
+                <w:b/>
+                <w:bCs/>
+                <w:sz w:val="20"/>
+                <w:szCs w:val="20"/>
+              </w:rPr>
+            </w:pPr>
+          </w:p>
+        </w:tc>
+        <w:tc>
+          <w:tcPr>
+            <w:tcW w:w="880" w:type="dxa"/>
+            <w:tcBorders>
+              <w:top w:val="nil"/>
+              <w:left w:val="nil"/>
+              <w:bottom w:val="nil"/>
+              <w:right w:val="nil"/>
+            </w:tcBorders>
+            <w:shd w:val="clear" w:color="auto" w:fill="auto"/>
+            <w:vAlign w:val="center"/>
+          </w:tcPr>
+          <w:p>
+            <w:pPr>
+              <w:jc w:val="center"/>
+              <w:rPr>
+                <w:rFonts w:ascii="Arial" w:eastAsia="Times New Roman" w:hAnsi="Arial" w:cs="Arial"/>
+                <w:b/>
+                <w:bCs/>
+                <w:sz w:val="20"/>
+                <w:szCs w:val="20"/>
+              </w:rPr>
+            </w:pPr>
+          </w:p>
+        </w:tc>
+        <w:tc>
+          <w:tcPr>
+            <w:tcW w:w="1120" w:type="dxa"/>
+            <w:tcBorders>
+              <w:top w:val="nil"/>
+              <w:left w:val="nil"/>
+              <w:bottom w:val="nil"/>
+              <w:right w:val="nil"/>
+            </w:tcBorders>
+            <w:shd w:val="clear" w:color="auto" w:fill="auto"/>
+            <w:vAlign w:val="center"/>
+          </w:tcPr>
+          <w:p>
+            <w:pPr>
+              <w:jc w:val="center"/>
+              <w:rPr>
+                <w:rFonts w:ascii="Arial" w:eastAsia="Times New Roman" w:hAnsi="Arial" w:cs="Arial"/>
+                <w:b/>
+                <w:bCs/>
+                <w:sz w:val="20"/>
+                <w:szCs w:val="20"/>
+              </w:rPr>
+            </w:pPr>
+          </w:p>
+        </w:tc>
+        <w:tc>
+          <w:tcPr>
+            <w:tcW w:w="1040" w:type="dxa"/>
+            <w:tcBorders>
+              <w:top w:val="nil"/>
+              <w:left w:val="nil"/>
+              <w:bottom w:val="nil"/>
+              <w:right w:val="nil"/>
+            </w:tcBorders>
+            <w:shd w:val="clear" w:color="auto" w:fill="auto"/>
+            <w:vAlign w:val="center"/>
+          </w:tcPr>
+          <w:p>
+            <w:pPr>
+              <w:jc w:val="center"/>
+              <w:rPr>
+                <w:rFonts w:ascii="Arial" w:eastAsia="Times New Roman" w:hAnsi="Arial" w:cs="Arial"/>
+                <w:b/>
+                <w:bCs/>
+                <w:sz w:val="20"/>
+                <w:szCs w:val="20"/>
+              </w:rPr>
+            </w:pPr>
+          </w:p>
+        </w:tc>
+        <w:tc>
+          <w:tcPr>
+            <w:tcW w:w="1060" w:type="dxa"/>
+            <w:tcBorders>
+              <w:top w:val="nil"/>
+              <w:left w:val="nil"/>
+              <w:bottom w:val="nil"/>
+              <w:right w:val="nil"/>
+            </w:tcBorders>
+            <w:shd w:val="clear" w:color="auto" w:fill="auto"/>
+            <w:vAlign w:val="center"/>
+          </w:tcPr>
+          <w:p>
+            <w:pPr>
+              <w:jc w:val="center"/>
+              <w:rPr>
+                <w:rFonts w:ascii="Arial" w:eastAsia="Times New Roman" w:hAnsi="Arial" w:cs="Arial"/>
+                <w:b/>
+                <w:bCs/>
+                <w:sz w:val="20"/>
+                <w:szCs w:val="20"/>
+              </w:rPr>
+            </w:pPr>
+          </w:p>
+        </w:tc>
+        <w:tc>
+          <w:tcPr>
+            <w:tcW w:w="1180" w:type="dxa"/>
+            <w:tcBorders>
+              <w:top w:val="nil"/>
+              <w:left w:val="nil"/>
+              <w:bottom w:val="nil"/>
+              <w:right w:val="nil"/>
+            </w:tcBorders>
+            <w:shd w:val="clear" w:color="auto" w:fill="auto"/>
+            <w:vAlign w:val="center"/>
+          </w:tcPr>
+          <w:p>
+            <w:pPr>
+              <w:jc w:val="center"/>
+              <w:rPr>
+                <w:rFonts w:ascii="Arial" w:eastAsia="Times New Roman" w:hAnsi="Arial" w:cs="Arial"/>
+                <w:b/>
+                <w:bCs/>
+                <w:sz w:val="20"/>
+                <w:szCs w:val="20"/>
+              </w:rPr>
+            </w:pPr>
+          </w:p>
+        </w:tc>
+        <w:tc>
+          <w:tcPr>
+            <w:tcW w:w="1320" w:type="dxa"/>
+            <w:tcBorders>
+              <w:top w:val="nil"/>
+              <w:left w:val="nil"/>
+              <w:bottom w:val="nil"/>
+              <w:right w:val="nil"/>
+            </w:tcBorders>
+            <w:shd w:val="clear" w:color="auto" w:fill="auto"/>
+            <w:vAlign w:val="center"/>
+          </w:tcPr>
+          <w:p>
+            <w:pPr>
+              <w:jc w:val="center"/>
+              <w:rPr>
+                <w:rFonts w:ascii="Arial" w:eastAsia="Times New Roman" w:hAnsi="Arial" w:cs="Arial"/>
+                <w:b/>
+                <w:bCs/>
+                <w:sz w:val="20"/>
+                <w:szCs w:val="20"/>
+              </w:rPr>
+            </w:pPr>
+          </w:p>
+        </w:tc>
+        <w:tc>
+          <w:tcPr>
+            <w:tcW w:w="1420" w:type="dxa"/>
+            <w:tcBorders>
+              <w:top w:val="nil"/>
+              <w:left w:val="nil"/>
+              <w:bottom w:val="nil"/>
+              <w:right w:val="nil"/>
+            </w:tcBorders>
+            <w:shd w:val="clear" w:color="auto" w:fill="auto"/>
+            <w:vAlign w:val="center"/>
+          </w:tcPr>
+          <w:p>
+            <w:pPr>
+              <w:jc w:val="center"/>
+              <w:rPr>
+                <w:rFonts w:ascii="Arial" w:eastAsia="Times New Roman" w:hAnsi="Arial" w:cs="Arial"/>
+                <w:b/>
+                <w:bCs/>
+                <w:sz w:val="20"/>
+                <w:szCs w:val="20"/>
+              </w:rPr>
+            </w:pPr>
+          </w:p>
+        </w:tc>
+      </w:tr>
+      <w:tr>
+        <w:trPr>
+          <w:trHeight w:val="255"/>
+        </w:trPr>
+        <w:tc>
+          <w:tcPr>
+            <w:tcW w:w="2060" w:type="dxa"/>
+            <w:tcBorders>
+              <w:top w:val="nil"/>
+              <w:left w:val="nil"/>
+              <w:bottom w:val="nil"/>
+              <w:right w:val="nil"/>
+            </w:tcBorders>
+            <w:shd w:val="clear" w:color="auto" w:fill="auto"/>
+            <w:vAlign w:val="bottom"/>
+          </w:tcPr>
+          <w:p>
+            <w:pPr>
+              <w:rPr>
+                <w:rFonts w:ascii="Arial" w:eastAsia="Times New Roman" w:hAnsi="Arial" w:cs="Arial"/>
+                <w:b/>
+                <w:bCs/>
+                <w:sz w:val="20"/>
+                <w:szCs w:val="20"/>
+              </w:rPr>
+            </w:pPr>
+          </w:p>
+        </w:tc>
+        <w:tc>
+          <w:tcPr>
+            <w:tcW w:w="1100" w:type="dxa"/>
+            <w:tcBorders>
+              <w:top w:val="nil"/>
+              <w:left w:val="nil"/>
+              <w:bottom w:val="nil"/>
+              <w:right w:val="nil"/>
+            </w:tcBorders>
+            <w:shd w:val="clear" w:color="auto" w:fill="auto"/>
+            <w:vAlign w:val="bottom"/>
+          </w:tcPr>
+          <w:p>
+            <w:pPr>
+              <w:jc w:val="right"/>
+              <w:rPr>
+                <w:rFonts w:ascii="Arial" w:eastAsia="Times New Roman" w:hAnsi="Arial" w:cs="Arial"/>
+                <w:sz w:val="20"/>
+                <w:szCs w:val="20"/>
+              </w:rPr>
+            </w:pPr>
+          </w:p>
+        </w:tc>
+        <w:tc>
+          <w:tcPr>
+            <w:tcW w:w="1180" w:type="dxa"/>
+            <w:tcBorders>
+              <w:top w:val="nil"/>
+              <w:left w:val="nil"/>
+              <w:bottom w:val="nil"/>
+              <w:right w:val="nil"/>
+            </w:tcBorders>
+            <w:shd w:val="clear" w:color="auto" w:fill="auto"/>
+            <w:vAlign w:val="bottom"/>
+          </w:tcPr>
+          <w:p>
+            <w:pPr>
+              <w:jc w:val="right"/>
+              <w:rPr>
+                <w:rFonts w:ascii="Arial" w:eastAsia="Times New Roman" w:hAnsi="Arial" w:cs="Arial"/>
+                <w:sz w:val="20"/>
+                <w:szCs w:val="20"/>
+              </w:rPr>
+            </w:pPr>
+          </w:p>
+        </w:tc>
+        <w:tc>
+          <w:tcPr>
+            <w:tcW w:w="880" w:type="dxa"/>
+            <w:tcBorders>
+              <w:top w:val="nil"/>
+              <w:left w:val="nil"/>
+              <w:bottom w:val="nil"/>
+              <w:right w:val="nil"/>
+            </w:tcBorders>
+            <w:shd w:val="clear" w:color="auto" w:fill="auto"/>
+            <w:vAlign w:val="bottom"/>
+          </w:tcPr>
+          <w:p>
+            <w:pPr>
+              <w:jc w:val="right"/>
+              <w:rPr>
+                <w:rFonts w:ascii="Arial" w:eastAsia="Times New Roman" w:hAnsi="Arial" w:cs="Arial"/>
+                <w:sz w:val="20"/>
+                <w:szCs w:val="20"/>
+              </w:rPr>
+            </w:pPr>
+          </w:p>
+        </w:tc>
+        <w:tc>
+          <w:tcPr>
+            <w:tcW w:w="1120" w:type="dxa"/>
+            <w:tcBorders>
+              <w:top w:val="nil"/>
+              <w:left w:val="nil"/>
+              <w:bottom w:val="nil"/>
+              <w:right w:val="nil"/>
+            </w:tcBorders>
+            <w:shd w:val="clear" w:color="auto" w:fill="auto"/>
+            <w:vAlign w:val="bottom"/>
+          </w:tcPr>
+          <w:p>
+            <w:pPr>
+              <w:jc w:val="right"/>
+              <w:rPr>
+                <w:rFonts w:ascii="Arial" w:eastAsia="Times New Roman" w:hAnsi="Arial" w:cs="Arial"/>
+                <w:sz w:val="20"/>
+                <w:szCs w:val="20"/>
+              </w:rPr>
+            </w:pPr>
+          </w:p>
+        </w:tc>
+        <w:tc>
+          <w:tcPr>
+            <w:tcW w:w="1040" w:type="dxa"/>
+            <w:tcBorders>
+              <w:top w:val="nil"/>
+              <w:left w:val="nil"/>
+              <w:bottom w:val="nil"/>
+              <w:right w:val="nil"/>
+            </w:tcBorders>
+            <w:shd w:val="clear" w:color="auto" w:fill="auto"/>
+            <w:vAlign w:val="bottom"/>
+          </w:tcPr>
+          <w:p>
+            <w:pPr>
+              <w:jc w:val="right"/>
+              <w:rPr>
+                <w:rFonts w:ascii="Arial" w:eastAsia="Times New Roman" w:hAnsi="Arial" w:cs="Arial"/>
+                <w:sz w:val="20"/>
+                <w:szCs w:val="20"/>
+              </w:rPr>
+            </w:pPr>
+          </w:p>
+        </w:tc>
+        <w:tc>
+          <w:tcPr>
+            <w:tcW w:w="1060" w:type="dxa"/>
+            <w:tcBorders>
+              <w:top w:val="nil"/>
+              <w:left w:val="nil"/>
+              <w:bottom w:val="nil"/>
+              <w:right w:val="nil"/>
+            </w:tcBorders>
+            <w:shd w:val="clear" w:color="auto" w:fill="auto"/>
+            <w:vAlign w:val="bottom"/>
+          </w:tcPr>
+          <w:p>
+            <w:pPr>
+              <w:jc w:val="right"/>
+              <w:rPr>
+                <w:rFonts w:ascii="Arial" w:eastAsia="Times New Roman" w:hAnsi="Arial" w:cs="Arial"/>
+                <w:sz w:val="20"/>
+                <w:szCs w:val="20"/>
+              </w:rPr>
+            </w:pPr>
+          </w:p>
+        </w:tc>
+        <w:tc>
+          <w:tcPr>
+            <w:tcW w:w="1180" w:type="dxa"/>
+            <w:tcBorders>
+              <w:top w:val="nil"/>
+              <w:left w:val="nil"/>
+              <w:bottom w:val="nil"/>
+              <w:right w:val="nil"/>
+            </w:tcBorders>
+            <w:shd w:val="clear" w:color="auto" w:fill="auto"/>
+            <w:vAlign w:val="bottom"/>
+          </w:tcPr>
+          <w:p>
+            <w:pPr>
+              <w:jc w:val="right"/>
+              <w:rPr>
+                <w:rFonts w:ascii="Arial" w:eastAsia="Times New Roman" w:hAnsi="Arial" w:cs="Arial"/>
+                <w:sz w:val="20"/>
+                <w:szCs w:val="20"/>
+              </w:rPr>
+            </w:pPr>
+          </w:p>
+        </w:tc>
+        <w:tc>
+          <w:tcPr>
+            <w:tcW w:w="1320" w:type="dxa"/>
+            <w:tcBorders>
+              <w:top w:val="nil"/>
+              <w:left w:val="nil"/>
+              <w:bottom w:val="nil"/>
+              <w:right w:val="nil"/>
+            </w:tcBorders>
+            <w:shd w:val="clear" w:color="auto" w:fill="auto"/>
+            <w:vAlign w:val="bottom"/>
+          </w:tcPr>
+          <w:p>
+            <w:pPr>
+              <w:jc w:val="right"/>
+              <w:rPr>
+                <w:rFonts w:ascii="Arial" w:eastAsia="Times New Roman" w:hAnsi="Arial" w:cs="Arial"/>
+                <w:sz w:val="20"/>
+                <w:szCs w:val="20"/>
+              </w:rPr>
+            </w:pPr>
+          </w:p>
+        </w:tc>
+        <w:tc>
+          <w:tcPr>
+            <w:tcW w:w="1420" w:type="dxa"/>
+            <w:tcBorders>
+              <w:top w:val="nil"/>
+              <w:left w:val="nil"/>
+              <w:bottom w:val="nil"/>
+              <w:right w:val="nil"/>
+            </w:tcBorders>
+            <w:shd w:val="clear" w:color="auto" w:fill="auto"/>
+            <w:vAlign w:val="bottom"/>
+          </w:tcPr>
+          <w:p>
+            <w:pPr>
+              <w:jc w:val="right"/>
+              <w:rPr>
+                <w:rFonts w:ascii="Arial" w:eastAsia="Times New Roman" w:hAnsi="Arial" w:cs="Arial"/>
+                <w:sz w:val="20"/>
+                <w:szCs w:val="20"/>
+              </w:rPr>
+            </w:pPr>
+          </w:p>
+        </w:tc>
+      </w:tr>
+      <w:tr>
+        <w:trPr>
+          <w:trHeight w:val="255"/>
+        </w:trPr>
+        <w:tc>
+          <w:tcPr>
+            <w:tcW w:w="2060" w:type="dxa"/>
+            <w:tcBorders>
+              <w:top w:val="nil"/>
+              <w:left w:val="nil"/>
+              <w:bottom w:val="nil"/>
+              <w:right w:val="nil"/>
+            </w:tcBorders>
+            <w:shd w:val="clear" w:color="auto" w:fill="auto"/>
+            <w:vAlign w:val="bottom"/>
+          </w:tcPr>
+          <w:p>
+            <w:pPr>
+              <w:rPr>
+                <w:rFonts w:ascii="Arial" w:eastAsia="Times New Roman" w:hAnsi="Arial" w:cs="Arial"/>
+                <w:b/>
+                <w:bCs/>
+                <w:sz w:val="20"/>
+                <w:szCs w:val="20"/>
+              </w:rPr>
+            </w:pPr>
+          </w:p>
+        </w:tc>
+        <w:tc>
+          <w:tcPr>
+            <w:tcW w:w="1100" w:type="dxa"/>
+            <w:tcBorders>
+              <w:top w:val="nil"/>
+              <w:left w:val="nil"/>
+              <w:bottom w:val="nil"/>
+              <w:right w:val="nil"/>
+            </w:tcBorders>
+            <w:shd w:val="clear" w:color="auto" w:fill="auto"/>
+            <w:vAlign w:val="bottom"/>
+          </w:tcPr>
+          <w:p>
+            <w:pPr>
+              <w:jc w:val="right"/>
+              <w:rPr>
+                <w:rFonts w:ascii="Arial" w:eastAsia="Times New Roman" w:hAnsi="Arial" w:cs="Arial"/>
+                <w:sz w:val="20"/>
+                <w:szCs w:val="20"/>
+              </w:rPr>
+            </w:pPr>
+          </w:p>
+        </w:tc>
+        <w:tc>
+          <w:tcPr>
+            <w:tcW w:w="1180" w:type="dxa"/>
+            <w:tcBorders>
+              <w:top w:val="nil"/>
+              <w:left w:val="nil"/>
+              <w:bottom w:val="nil"/>
+              <w:right w:val="nil"/>
+            </w:tcBorders>
+            <w:shd w:val="clear" w:color="auto" w:fill="auto"/>
+            <w:vAlign w:val="bottom"/>
+          </w:tcPr>
+          <w:p>
+            <w:pPr>
+              <w:jc w:val="right"/>
+              <w:rPr>
+                <w:rFonts w:ascii="Arial" w:eastAsia="Times New Roman" w:hAnsi="Arial" w:cs="Arial"/>
+                <w:sz w:val="20"/>
+                <w:szCs w:val="20"/>
+              </w:rPr>
+            </w:pPr>
+          </w:p>
+        </w:tc>
+        <w:tc>
+          <w:tcPr>
+            <w:tcW w:w="880" w:type="dxa"/>
+            <w:tcBorders>
+              <w:top w:val="nil"/>
+              <w:left w:val="nil"/>
+              <w:bottom w:val="nil"/>
+              <w:right w:val="nil"/>
+            </w:tcBorders>
+            <w:shd w:val="clear" w:color="auto" w:fill="auto"/>
+            <w:vAlign w:val="bottom"/>
+          </w:tcPr>
+          <w:p>
+            <w:pPr>
+              <w:jc w:val="right"/>
+              <w:rPr>
+                <w:rFonts w:ascii="Arial" w:eastAsia="Times New Roman" w:hAnsi="Arial" w:cs="Arial"/>
+                <w:sz w:val="20"/>
+                <w:szCs w:val="20"/>
+              </w:rPr>
+            </w:pPr>
+          </w:p>
+        </w:tc>
+        <w:tc>
+          <w:tcPr>
+            <w:tcW w:w="1120" w:type="dxa"/>
+            <w:tcBorders>
+              <w:top w:val="nil"/>
+              <w:left w:val="nil"/>
+              <w:bottom w:val="nil"/>
+              <w:right w:val="nil"/>
+            </w:tcBorders>
+            <w:shd w:val="clear" w:color="auto" w:fill="auto"/>
+            <w:vAlign w:val="bottom"/>
+          </w:tcPr>
+          <w:p>
+            <w:pPr>
+              <w:jc w:val="right"/>
+              <w:rPr>
+                <w:rFonts w:ascii="Arial" w:eastAsia="Times New Roman" w:hAnsi="Arial" w:cs="Arial"/>
+                <w:sz w:val="20"/>
+                <w:szCs w:val="20"/>
+              </w:rPr>
+            </w:pPr>
+          </w:p>
+        </w:tc>
+        <w:tc>
+          <w:tcPr>
+            <w:tcW w:w="1040" w:type="dxa"/>
+            <w:tcBorders>
+              <w:top w:val="nil"/>
+              <w:left w:val="nil"/>
+              <w:bottom w:val="nil"/>
+              <w:right w:val="nil"/>
+            </w:tcBorders>
+            <w:shd w:val="clear" w:color="auto" w:fill="auto"/>
+            <w:vAlign w:val="bottom"/>
+          </w:tcPr>
+          <w:p>
+            <w:pPr>
+              <w:jc w:val="right"/>
+              <w:rPr>
+                <w:rFonts w:ascii="Arial" w:eastAsia="Times New Roman" w:hAnsi="Arial" w:cs="Arial"/>
+                <w:sz w:val="20"/>
+                <w:szCs w:val="20"/>
+              </w:rPr>
+            </w:pPr>
+          </w:p>
+        </w:tc>
+        <w:tc>
+          <w:tcPr>
+            <w:tcW w:w="1060" w:type="dxa"/>
+            <w:tcBorders>
+              <w:top w:val="nil"/>
+              <w:left w:val="nil"/>
+              <w:bottom w:val="nil"/>
+              <w:right w:val="nil"/>
+            </w:tcBorders>
+            <w:shd w:val="clear" w:color="auto" w:fill="auto"/>
+            <w:vAlign w:val="bottom"/>
+          </w:tcPr>
+          <w:p>
+            <w:pPr>
+              <w:jc w:val="right"/>
+              <w:rPr>
+                <w:rFonts w:ascii="Arial" w:eastAsia="Times New Roman" w:hAnsi="Arial" w:cs="Arial"/>
+                <w:sz w:val="20"/>
+                <w:szCs w:val="20"/>
+              </w:rPr>
+            </w:pPr>
+          </w:p>
+        </w:tc>
+        <w:tc>
+          <w:tcPr>
+            <w:tcW w:w="1180" w:type="dxa"/>
+            <w:tcBorders>
+              <w:top w:val="nil"/>
+              <w:left w:val="nil"/>
+              <w:bottom w:val="nil"/>
+              <w:right w:val="nil"/>
+            </w:tcBorders>
+            <w:shd w:val="clear" w:color="auto" w:fill="auto"/>
+            <w:vAlign w:val="bottom"/>
+          </w:tcPr>
+          <w:p>
+            <w:pPr>
+              <w:jc w:val="right"/>
+              <w:rPr>
+                <w:rFonts w:ascii="Arial" w:eastAsia="Times New Roman" w:hAnsi="Arial" w:cs="Arial"/>
+                <w:sz w:val="20"/>
+                <w:szCs w:val="20"/>
+              </w:rPr>
+            </w:pPr>
+          </w:p>
+        </w:tc>
+        <w:tc>
+          <w:tcPr>
+            <w:tcW w:w="1320" w:type="dxa"/>
+            <w:tcBorders>
+              <w:top w:val="nil"/>
+              <w:left w:val="nil"/>
+              <w:bottom w:val="nil"/>
+              <w:right w:val="nil"/>
+            </w:tcBorders>
+            <w:shd w:val="clear" w:color="auto" w:fill="auto"/>
+            <w:vAlign w:val="bottom"/>
+          </w:tcPr>
+          <w:p>
+            <w:pPr>
+              <w:jc w:val="right"/>
+              <w:rPr>
+                <w:rFonts w:ascii="Arial" w:eastAsia="Times New Roman" w:hAnsi="Arial" w:cs="Arial"/>
+                <w:sz w:val="20"/>
+                <w:szCs w:val="20"/>
+              </w:rPr>
+            </w:pPr>
+          </w:p>
+        </w:tc>
+        <w:tc>
+          <w:tcPr>
+            <w:tcW w:w="1420" w:type="dxa"/>
+            <w:tcBorders>
+              <w:top w:val="nil"/>
+              <w:left w:val="nil"/>
+              <w:bottom w:val="nil"/>
+              <w:right w:val="nil"/>
+            </w:tcBorders>
+            <w:shd w:val="clear" w:color="auto" w:fill="auto"/>
+            <w:vAlign w:val="bottom"/>
+          </w:tcPr>
+          <w:p>
+            <w:pPr>
+              <w:jc w:val="right"/>
+              <w:rPr>
+                <w:rFonts w:ascii="Arial" w:eastAsia="Times New Roman" w:hAnsi="Arial" w:cs="Arial"/>
+                <w:sz w:val="20"/>
+                <w:szCs w:val="20"/>
+              </w:rPr>
+            </w:pPr>
+          </w:p>
+        </w:tc>
+      </w:tr>
+      <w:tr>
+        <w:trPr>
+          <w:trHeight w:val="255"/>
+        </w:trPr>
+        <w:tc>
+          <w:tcPr>
+            <w:tcW w:w="2060" w:type="dxa"/>
+            <w:tcBorders>
+              <w:top w:val="nil"/>
+              <w:left w:val="nil"/>
+              <w:bottom w:val="nil"/>
+              <w:right w:val="nil"/>
+            </w:tcBorders>
+            <w:shd w:val="clear" w:color="auto" w:fill="auto"/>
+            <w:vAlign w:val="bottom"/>
+          </w:tcPr>
+          <w:p>
+            <w:pPr>
+              <w:rPr>
+                <w:rFonts w:ascii="Arial" w:eastAsia="Times New Roman" w:hAnsi="Arial" w:cs="Arial"/>
+                <w:b/>
+                <w:bCs/>
+                <w:sz w:val="20"/>
+                <w:szCs w:val="20"/>
+              </w:rPr>
+            </w:pPr>
+          </w:p>
+        </w:tc>
+        <w:tc>
+          <w:tcPr>
+            <w:tcW w:w="1100" w:type="dxa"/>
+            <w:tcBorders>
+              <w:top w:val="nil"/>
+              <w:left w:val="nil"/>
+              <w:bottom w:val="nil"/>
+              <w:right w:val="nil"/>
+            </w:tcBorders>
+            <w:shd w:val="clear" w:color="auto" w:fill="auto"/>
+            <w:vAlign w:val="bottom"/>
+          </w:tcPr>
+          <w:p>
+            <w:pPr>
+              <w:jc w:val="right"/>
+              <w:rPr>
+                <w:rFonts w:ascii="Arial" w:eastAsia="Times New Roman" w:hAnsi="Arial" w:cs="Arial"/>
+                <w:sz w:val="20"/>
+                <w:szCs w:val="20"/>
+              </w:rPr>
+            </w:pPr>
+          </w:p>
+        </w:tc>
+        <w:tc>
+          <w:tcPr>
+            <w:tcW w:w="1180" w:type="dxa"/>
+            <w:tcBorders>
+              <w:top w:val="nil"/>
+              <w:left w:val="nil"/>
+              <w:bottom w:val="nil"/>
+              <w:right w:val="nil"/>
+            </w:tcBorders>
+            <w:shd w:val="clear" w:color="auto" w:fill="auto"/>
+            <w:vAlign w:val="bottom"/>
+          </w:tcPr>
+          <w:p>
+            <w:pPr>
+              <w:jc w:val="right"/>
+              <w:rPr>
+                <w:rFonts w:ascii="Arial" w:eastAsia="Times New Roman" w:hAnsi="Arial" w:cs="Arial"/>
+                <w:sz w:val="20"/>
+                <w:szCs w:val="20"/>
+              </w:rPr>
+            </w:pPr>
+          </w:p>
+        </w:tc>
+        <w:tc>
+          <w:tcPr>
+            <w:tcW w:w="880" w:type="dxa"/>
+            <w:tcBorders>
+              <w:top w:val="nil"/>
+              <w:left w:val="nil"/>
+              <w:bottom w:val="nil"/>
+              <w:right w:val="nil"/>
+            </w:tcBorders>
+            <w:shd w:val="clear" w:color="auto" w:fill="auto"/>
+            <w:vAlign w:val="bottom"/>
+          </w:tcPr>
+          <w:p>
+            <w:pPr>
+              <w:jc w:val="right"/>
+              <w:rPr>
+                <w:rFonts w:ascii="Arial" w:eastAsia="Times New Roman" w:hAnsi="Arial" w:cs="Arial"/>
+                <w:sz w:val="20"/>
+                <w:szCs w:val="20"/>
+              </w:rPr>
+            </w:pPr>
+          </w:p>
+        </w:tc>
+        <w:tc>
+          <w:tcPr>
+            <w:tcW w:w="1120" w:type="dxa"/>
+            <w:tcBorders>
+              <w:top w:val="nil"/>
+              <w:left w:val="nil"/>
+              <w:bottom w:val="nil"/>
+              <w:right w:val="nil"/>
+            </w:tcBorders>
+            <w:shd w:val="clear" w:color="auto" w:fill="auto"/>
+            <w:vAlign w:val="bottom"/>
+          </w:tcPr>
+          <w:p>
+            <w:pPr>
+              <w:jc w:val="right"/>
+              <w:rPr>
+                <w:rFonts w:ascii="Arial" w:eastAsia="Times New Roman" w:hAnsi="Arial" w:cs="Arial"/>
+                <w:sz w:val="20"/>
+                <w:szCs w:val="20"/>
+              </w:rPr>
+            </w:pPr>
+          </w:p>
+        </w:tc>
+        <w:tc>
+          <w:tcPr>
+            <w:tcW w:w="1040" w:type="dxa"/>
+            <w:tcBorders>
+              <w:top w:val="nil"/>
+              <w:left w:val="nil"/>
+              <w:bottom w:val="nil"/>
+              <w:right w:val="nil"/>
+            </w:tcBorders>
+            <w:shd w:val="clear" w:color="auto" w:fill="auto"/>
+            <w:vAlign w:val="bottom"/>
+          </w:tcPr>
+          <w:p>
+            <w:pPr>
+              <w:jc w:val="right"/>
+              <w:rPr>
+                <w:rFonts w:ascii="Arial" w:eastAsia="Times New Roman" w:hAnsi="Arial" w:cs="Arial"/>
+                <w:sz w:val="20"/>
+                <w:szCs w:val="20"/>
+              </w:rPr>
+            </w:pPr>
+          </w:p>
+        </w:tc>
+        <w:tc>
+          <w:tcPr>
+            <w:tcW w:w="1060" w:type="dxa"/>
+            <w:tcBorders>
+              <w:top w:val="nil"/>
+              <w:left w:val="nil"/>
+              <w:bottom w:val="nil"/>
+              <w:right w:val="nil"/>
+            </w:tcBorders>
+            <w:shd w:val="clear" w:color="auto" w:fill="auto"/>
+            <w:vAlign w:val="bottom"/>
+          </w:tcPr>
+          <w:p>
+            <w:pPr>
+              <w:jc w:val="right"/>
+              <w:rPr>
+                <w:rFonts w:ascii="Arial" w:eastAsia="Times New Roman" w:hAnsi="Arial" w:cs="Arial"/>
+                <w:sz w:val="20"/>
+                <w:szCs w:val="20"/>
+              </w:rPr>
+            </w:pPr>
+          </w:p>
+        </w:tc>
+        <w:tc>
+          <w:tcPr>
+            <w:tcW w:w="1180" w:type="dxa"/>
+            <w:tcBorders>
+              <w:top w:val="nil"/>
+              <w:left w:val="nil"/>
+              <w:bottom w:val="nil"/>
+              <w:right w:val="nil"/>
+            </w:tcBorders>
+            <w:shd w:val="clear" w:color="auto" w:fill="auto"/>
+            <w:vAlign w:val="bottom"/>
+          </w:tcPr>
+          <w:p>
+            <w:pPr>
+              <w:jc w:val="right"/>
+              <w:rPr>
+                <w:rFonts w:ascii="Arial" w:eastAsia="Times New Roman" w:hAnsi="Arial" w:cs="Arial"/>
+                <w:sz w:val="20"/>
+                <w:szCs w:val="20"/>
+              </w:rPr>
+            </w:pPr>
+          </w:p>
+        </w:tc>
+        <w:tc>
+          <w:tcPr>
+            <w:tcW w:w="1320" w:type="dxa"/>
+            <w:tcBorders>
+              <w:top w:val="nil"/>
+              <w:left w:val="nil"/>
+              <w:bottom w:val="nil"/>
+              <w:right w:val="nil"/>
+            </w:tcBorders>
+            <w:shd w:val="clear" w:color="auto" w:fill="auto"/>
+            <w:vAlign w:val="bottom"/>
+          </w:tcPr>
+          <w:p>
+            <w:pPr>
+              <w:jc w:val="right"/>
+              <w:rPr>
+                <w:rFonts w:ascii="Arial" w:eastAsia="Times New Roman" w:hAnsi="Arial" w:cs="Arial"/>
+                <w:sz w:val="20"/>
+                <w:szCs w:val="20"/>
+              </w:rPr>
+            </w:pPr>
+          </w:p>
+        </w:tc>
+        <w:tc>
+          <w:tcPr>
+            <w:tcW w:w="1420" w:type="dxa"/>
+            <w:tcBorders>
+              <w:top w:val="nil"/>
+              <w:left w:val="nil"/>
+              <w:bottom w:val="nil"/>
+              <w:right w:val="nil"/>
+            </w:tcBorders>
+            <w:shd w:val="clear" w:color="auto" w:fill="auto"/>
+            <w:vAlign w:val="bottom"/>
+          </w:tcPr>
+          <w:p>
+            <w:pPr>
+              <w:jc w:val="right"/>
+              <w:rPr>
+                <w:rFonts w:ascii="Arial" w:eastAsia="Times New Roman" w:hAnsi="Arial" w:cs="Arial"/>
+                <w:sz w:val="20"/>
+                <w:szCs w:val="20"/>
+              </w:rPr>
+            </w:pPr>
+          </w:p>
+        </w:tc>
+      </w:tr>
+      <w:tr>
+        <w:trPr>
+          <w:trHeight w:val="255"/>
+        </w:trPr>
+        <w:tc>
+          <w:tcPr>
+            <w:tcW w:w="2060" w:type="dxa"/>
+            <w:tcBorders>
+              <w:top w:val="nil"/>
+              <w:left w:val="nil"/>
+              <w:bottom w:val="nil"/>
+              <w:right w:val="nil"/>
+            </w:tcBorders>
+            <w:shd w:val="clear" w:color="auto" w:fill="auto"/>
+            <w:vAlign w:val="bottom"/>
+          </w:tcPr>
+          <w:p>
+            <w:pPr>
+              <w:rPr>
+                <w:rFonts w:ascii="Arial" w:eastAsia="Times New Roman" w:hAnsi="Arial" w:cs="Arial"/>
+                <w:b/>
+                <w:bCs/>
+                <w:sz w:val="20"/>
+                <w:szCs w:val="20"/>
+              </w:rPr>
+            </w:pPr>
+          </w:p>
+        </w:tc>
+        <w:tc>
+          <w:tcPr>
+            <w:tcW w:w="1100" w:type="dxa"/>
+            <w:tcBorders>
+              <w:top w:val="nil"/>
+              <w:left w:val="nil"/>
+              <w:bottom w:val="nil"/>
+              <w:right w:val="nil"/>
+            </w:tcBorders>
+            <w:shd w:val="clear" w:color="auto" w:fill="auto"/>
+            <w:vAlign w:val="bottom"/>
+          </w:tcPr>
+          <w:p>
+            <w:pPr>
+              <w:jc w:val="right"/>
+              <w:rPr>
+                <w:rFonts w:ascii="Arial" w:eastAsia="Times New Roman" w:hAnsi="Arial" w:cs="Arial"/>
+                <w:sz w:val="20"/>
+                <w:szCs w:val="20"/>
+              </w:rPr>
+            </w:pPr>
+          </w:p>
+        </w:tc>
+        <w:tc>
+          <w:tcPr>
+            <w:tcW w:w="1180" w:type="dxa"/>
+            <w:tcBorders>
+              <w:top w:val="nil"/>
+              <w:left w:val="nil"/>
+              <w:bottom w:val="nil"/>
+              <w:right w:val="nil"/>
+            </w:tcBorders>
+            <w:shd w:val="clear" w:color="auto" w:fill="auto"/>
+            <w:vAlign w:val="bottom"/>
+          </w:tcPr>
+          <w:p>
+            <w:pPr>
+              <w:jc w:val="right"/>
+              <w:rPr>
+                <w:rFonts w:ascii="Arial" w:eastAsia="Times New Roman" w:hAnsi="Arial" w:cs="Arial"/>
+                <w:sz w:val="20"/>
+                <w:szCs w:val="20"/>
+              </w:rPr>
+            </w:pPr>
+          </w:p>
+        </w:tc>
+        <w:tc>
+          <w:tcPr>
+            <w:tcW w:w="880" w:type="dxa"/>
+            <w:tcBorders>
+              <w:top w:val="nil"/>
+              <w:left w:val="nil"/>
+              <w:bottom w:val="nil"/>
+              <w:right w:val="nil"/>
+            </w:tcBorders>
+            <w:shd w:val="clear" w:color="auto" w:fill="auto"/>
+            <w:vAlign w:val="bottom"/>
+          </w:tcPr>
+          <w:p>
+            <w:pPr>
+              <w:jc w:val="right"/>
+              <w:rPr>
+                <w:rFonts w:ascii="Arial" w:eastAsia="Times New Roman" w:hAnsi="Arial" w:cs="Arial"/>
+                <w:sz w:val="20"/>
+                <w:szCs w:val="20"/>
+              </w:rPr>
+            </w:pPr>
+          </w:p>
+        </w:tc>
+        <w:tc>
+          <w:tcPr>
+            <w:tcW w:w="1120" w:type="dxa"/>
+            <w:tcBorders>
+              <w:top w:val="nil"/>
+              <w:left w:val="nil"/>
+              <w:bottom w:val="nil"/>
+              <w:right w:val="nil"/>
+            </w:tcBorders>
+            <w:shd w:val="clear" w:color="auto" w:fill="auto"/>
+            <w:vAlign w:val="bottom"/>
+          </w:tcPr>
+          <w:p>
+            <w:pPr>
+              <w:jc w:val="right"/>
+              <w:rPr>
+                <w:rFonts w:ascii="Arial" w:eastAsia="Times New Roman" w:hAnsi="Arial" w:cs="Arial"/>
+                <w:sz w:val="20"/>
+                <w:szCs w:val="20"/>
+              </w:rPr>
+            </w:pPr>
+          </w:p>
+        </w:tc>
+        <w:tc>
+          <w:tcPr>
+            <w:tcW w:w="1040" w:type="dxa"/>
+            <w:tcBorders>
+              <w:top w:val="nil"/>
+              <w:left w:val="nil"/>
+              <w:bottom w:val="nil"/>
+              <w:right w:val="nil"/>
+            </w:tcBorders>
+            <w:shd w:val="clear" w:color="auto" w:fill="auto"/>
+            <w:vAlign w:val="bottom"/>
+          </w:tcPr>
+          <w:p>
+            <w:pPr>
+              <w:jc w:val="right"/>
+              <w:rPr>
+                <w:rFonts w:ascii="Arial" w:eastAsia="Times New Roman" w:hAnsi="Arial" w:cs="Arial"/>
+                <w:sz w:val="20"/>
+                <w:szCs w:val="20"/>
+              </w:rPr>
+            </w:pPr>
+          </w:p>
+        </w:tc>
+        <w:tc>
+          <w:tcPr>
+            <w:tcW w:w="1060" w:type="dxa"/>
+            <w:tcBorders>
+              <w:top w:val="nil"/>
+              <w:left w:val="nil"/>
+              <w:bottom w:val="nil"/>
+              <w:right w:val="nil"/>
+            </w:tcBorders>
+            <w:shd w:val="clear" w:color="auto" w:fill="auto"/>
+            <w:vAlign w:val="bottom"/>
+          </w:tcPr>
+          <w:p>
+            <w:pPr>
+              <w:jc w:val="right"/>
+              <w:rPr>
+                <w:rFonts w:ascii="Arial" w:eastAsia="Times New Roman" w:hAnsi="Arial" w:cs="Arial"/>
+                <w:sz w:val="20"/>
+                <w:szCs w:val="20"/>
+              </w:rPr>
+            </w:pPr>
+          </w:p>
+        </w:tc>
+        <w:tc>
+          <w:tcPr>
+            <w:tcW w:w="1180" w:type="dxa"/>
+            <w:tcBorders>
+              <w:top w:val="nil"/>
+              <w:left w:val="nil"/>
+              <w:bottom w:val="nil"/>
+              <w:right w:val="nil"/>
+            </w:tcBorders>
+            <w:shd w:val="clear" w:color="auto" w:fill="auto"/>
+            <w:vAlign w:val="bottom"/>
+          </w:tcPr>
+          <w:p>
+            <w:pPr>
+              <w:jc w:val="right"/>
+              <w:rPr>
+                <w:rFonts w:ascii="Arial" w:eastAsia="Times New Roman" w:hAnsi="Arial" w:cs="Arial"/>
+                <w:sz w:val="20"/>
+                <w:szCs w:val="20"/>
+              </w:rPr>
+            </w:pPr>
+          </w:p>
+        </w:tc>
+        <w:tc>
+          <w:tcPr>
+            <w:tcW w:w="1320" w:type="dxa"/>
+            <w:tcBorders>
+              <w:top w:val="nil"/>
+              <w:left w:val="nil"/>
+              <w:bottom w:val="nil"/>
+              <w:right w:val="nil"/>
+            </w:tcBorders>
+            <w:shd w:val="clear" w:color="auto" w:fill="auto"/>
+            <w:vAlign w:val="bottom"/>
+          </w:tcPr>
+          <w:p>
+            <w:pPr>
+              <w:jc w:val="right"/>
+              <w:rPr>
+                <w:rFonts w:ascii="Arial" w:eastAsia="Times New Roman" w:hAnsi="Arial" w:cs="Arial"/>
+                <w:sz w:val="20"/>
+                <w:szCs w:val="20"/>
+              </w:rPr>
+            </w:pPr>
+          </w:p>
+        </w:tc>
+        <w:tc>
+          <w:tcPr>
+            <w:tcW w:w="1420" w:type="dxa"/>
+            <w:tcBorders>
+              <w:top w:val="nil"/>
+              <w:left w:val="nil"/>
+              <w:bottom w:val="nil"/>
+              <w:right w:val="nil"/>
+            </w:tcBorders>
+            <w:shd w:val="clear" w:color="auto" w:fill="auto"/>
+            <w:vAlign w:val="bottom"/>
+          </w:tcPr>
+          <w:p>
+            <w:pPr>
+              <w:jc w:val="right"/>
+              <w:rPr>
+                <w:rFonts w:ascii="Arial" w:eastAsia="Times New Roman" w:hAnsi="Arial" w:cs="Arial"/>
+                <w:sz w:val="20"/>
+                <w:szCs w:val="20"/>
+              </w:rPr>
+            </w:pPr>
+          </w:p>
+        </w:tc>
+      </w:tr>
+      <w:tr>
+        <w:trPr>
+          <w:trHeight w:val="255"/>
+        </w:trPr>
+        <w:tc>
+          <w:tcPr>
+            <w:tcW w:w="2060" w:type="dxa"/>
+            <w:tcBorders>
+              <w:top w:val="nil"/>
+              <w:left w:val="nil"/>
+              <w:bottom w:val="nil"/>
+              <w:right w:val="nil"/>
+            </w:tcBorders>
+            <w:shd w:val="clear" w:color="auto" w:fill="auto"/>
+            <w:vAlign w:val="bottom"/>
+          </w:tcPr>
+          <w:p>
+            <w:pPr>
+              <w:rPr>
+                <w:rFonts w:ascii="Arial" w:eastAsia="Times New Roman" w:hAnsi="Arial" w:cs="Arial"/>
+                <w:b/>
+                <w:bCs/>
+                <w:sz w:val="20"/>
+                <w:szCs w:val="20"/>
+              </w:rPr>
+            </w:pPr>
+          </w:p>
+        </w:tc>
+        <w:tc>
+          <w:tcPr>
+            <w:tcW w:w="1100" w:type="dxa"/>
+            <w:tcBorders>
+              <w:top w:val="nil"/>
+              <w:left w:val="nil"/>
+              <w:bottom w:val="nil"/>
+              <w:right w:val="nil"/>
+            </w:tcBorders>
+            <w:shd w:val="clear" w:color="auto" w:fill="auto"/>
+            <w:vAlign w:val="bottom"/>
+          </w:tcPr>
+          <w:p>
+            <w:pPr>
+              <w:jc w:val="right"/>
+              <w:rPr>
+                <w:rFonts w:ascii="Arial" w:eastAsia="Times New Roman" w:hAnsi="Arial" w:cs="Arial"/>
+                <w:sz w:val="20"/>
+                <w:szCs w:val="20"/>
+              </w:rPr>
+            </w:pPr>
+          </w:p>
+        </w:tc>
+        <w:tc>
+          <w:tcPr>
+            <w:tcW w:w="1180" w:type="dxa"/>
+            <w:tcBorders>
+              <w:top w:val="nil"/>
+              <w:left w:val="nil"/>
+              <w:bottom w:val="nil"/>
+              <w:right w:val="nil"/>
+            </w:tcBorders>
+            <w:shd w:val="clear" w:color="auto" w:fill="auto"/>
+            <w:vAlign w:val="bottom"/>
+          </w:tcPr>
+          <w:p>
+            <w:pPr>
+              <w:jc w:val="right"/>
+              <w:rPr>
+                <w:rFonts w:ascii="Arial" w:eastAsia="Times New Roman" w:hAnsi="Arial" w:cs="Arial"/>
+                <w:sz w:val="20"/>
+                <w:szCs w:val="20"/>
+              </w:rPr>
+            </w:pPr>
+          </w:p>
+        </w:tc>
+        <w:tc>
+          <w:tcPr>
+            <w:tcW w:w="880" w:type="dxa"/>
+            <w:tcBorders>
+              <w:top w:val="nil"/>
+              <w:left w:val="nil"/>
+              <w:bottom w:val="nil"/>
+              <w:right w:val="nil"/>
+            </w:tcBorders>
+            <w:shd w:val="clear" w:color="auto" w:fill="auto"/>
+            <w:vAlign w:val="bottom"/>
+          </w:tcPr>
+          <w:p>
+            <w:pPr>
+              <w:jc w:val="right"/>
+              <w:rPr>
+                <w:rFonts w:ascii="Arial" w:eastAsia="Times New Roman" w:hAnsi="Arial" w:cs="Arial"/>
+                <w:sz w:val="20"/>
+                <w:szCs w:val="20"/>
+              </w:rPr>
+            </w:pPr>
+          </w:p>
+        </w:tc>
+        <w:tc>
+          <w:tcPr>
+            <w:tcW w:w="1120" w:type="dxa"/>
+            <w:tcBorders>
+              <w:top w:val="nil"/>
+              <w:left w:val="nil"/>
+              <w:bottom w:val="nil"/>
+              <w:right w:val="nil"/>
+            </w:tcBorders>
+            <w:shd w:val="clear" w:color="auto" w:fill="auto"/>
+            <w:vAlign w:val="bottom"/>
+          </w:tcPr>
+          <w:p>
+            <w:pPr>
+              <w:jc w:val="right"/>
+              <w:rPr>
+                <w:rFonts w:ascii="Arial" w:eastAsia="Times New Roman" w:hAnsi="Arial" w:cs="Arial"/>
+                <w:sz w:val="20"/>
+                <w:szCs w:val="20"/>
+              </w:rPr>
+            </w:pPr>
+          </w:p>
+        </w:tc>
+        <w:tc>
+          <w:tcPr>
+            <w:tcW w:w="1040" w:type="dxa"/>
+            <w:tcBorders>
+              <w:top w:val="nil"/>
+              <w:left w:val="nil"/>
+              <w:bottom w:val="nil"/>
+              <w:right w:val="nil"/>
+            </w:tcBorders>
+            <w:shd w:val="clear" w:color="auto" w:fill="auto"/>
+            <w:vAlign w:val="bottom"/>
+          </w:tcPr>
+          <w:p>
+            <w:pPr>
+              <w:jc w:val="right"/>
+              <w:rPr>
+                <w:rFonts w:ascii="Arial" w:eastAsia="Times New Roman" w:hAnsi="Arial" w:cs="Arial"/>
+                <w:sz w:val="20"/>
+                <w:szCs w:val="20"/>
+              </w:rPr>
+            </w:pPr>
+          </w:p>
+        </w:tc>
+        <w:tc>
+          <w:tcPr>
+            <w:tcW w:w="1060" w:type="dxa"/>
+            <w:tcBorders>
+              <w:top w:val="nil"/>
+              <w:left w:val="nil"/>
+              <w:bottom w:val="nil"/>
+              <w:right w:val="nil"/>
+            </w:tcBorders>
+            <w:shd w:val="clear" w:color="auto" w:fill="auto"/>
+            <w:vAlign w:val="bottom"/>
+          </w:tcPr>
+          <w:p>
+            <w:pPr>
+              <w:jc w:val="right"/>
+              <w:rPr>
+                <w:rFonts w:ascii="Arial" w:eastAsia="Times New Roman" w:hAnsi="Arial" w:cs="Arial"/>
+                <w:sz w:val="20"/>
+                <w:szCs w:val="20"/>
+              </w:rPr>
+            </w:pPr>
+          </w:p>
+        </w:tc>
+        <w:tc>
+          <w:tcPr>
+            <w:tcW w:w="1180" w:type="dxa"/>
+            <w:tcBorders>
+              <w:top w:val="nil"/>
+              <w:left w:val="nil"/>
+              <w:bottom w:val="nil"/>
+              <w:right w:val="nil"/>
+            </w:tcBorders>
+            <w:shd w:val="clear" w:color="auto" w:fill="auto"/>
+            <w:vAlign w:val="bottom"/>
+          </w:tcPr>
+          <w:p>
+            <w:pPr>
+              <w:jc w:val="right"/>
+              <w:rPr>
+                <w:rFonts w:ascii="Arial" w:eastAsia="Times New Roman" w:hAnsi="Arial" w:cs="Arial"/>
+                <w:sz w:val="20"/>
+                <w:szCs w:val="20"/>
+              </w:rPr>
+            </w:pPr>
+          </w:p>
+        </w:tc>
+        <w:tc>
+          <w:tcPr>
+            <w:tcW w:w="1320" w:type="dxa"/>
+            <w:tcBorders>
+              <w:top w:val="nil"/>
+              <w:left w:val="nil"/>
+              <w:bottom w:val="nil"/>
+              <w:right w:val="nil"/>
+            </w:tcBorders>
+            <w:shd w:val="clear" w:color="auto" w:fill="auto"/>
+            <w:vAlign w:val="bottom"/>
+          </w:tcPr>
+          <w:p>
+            <w:pPr>
+              <w:jc w:val="right"/>
+              <w:rPr>
+                <w:rFonts w:ascii="Arial" w:eastAsia="Times New Roman" w:hAnsi="Arial" w:cs="Arial"/>
+                <w:sz w:val="20"/>
+                <w:szCs w:val="20"/>
+              </w:rPr>
+            </w:pPr>
+          </w:p>
+        </w:tc>
+        <w:tc>
+          <w:tcPr>
+            <w:tcW w:w="1420" w:type="dxa"/>
+            <w:tcBorders>
+              <w:top w:val="nil"/>
+              <w:left w:val="nil"/>
+              <w:bottom w:val="nil"/>
+              <w:right w:val="nil"/>
+            </w:tcBorders>
+            <w:shd w:val="clear" w:color="auto" w:fill="auto"/>
+            <w:vAlign w:val="bottom"/>
+          </w:tcPr>
+          <w:p>
+            <w:pPr>
+              <w:jc w:val="right"/>
+              <w:rPr>
+                <w:rFonts w:ascii="Arial" w:eastAsia="Times New Roman" w:hAnsi="Arial" w:cs="Arial"/>
+                <w:sz w:val="20"/>
+                <w:szCs w:val="20"/>
+              </w:rPr>
+            </w:pPr>
+          </w:p>
+        </w:tc>
+      </w:tr>
+      <w:tr>
+        <w:trPr>
+          <w:trHeight w:val="255"/>
+        </w:trPr>
+        <w:tc>
+          <w:tcPr>
+            <w:tcW w:w="2060" w:type="dxa"/>
+            <w:tcBorders>
+              <w:top w:val="nil"/>
+              <w:left w:val="nil"/>
+              <w:bottom w:val="nil"/>
+              <w:right w:val="nil"/>
+            </w:tcBorders>
+            <w:shd w:val="clear" w:color="auto" w:fill="auto"/>
+            <w:vAlign w:val="bottom"/>
+          </w:tcPr>
+          <w:p>
+            <w:pPr>
+              <w:rPr>
+                <w:rFonts w:ascii="Arial" w:eastAsia="Times New Roman" w:hAnsi="Arial" w:cs="Arial"/>
+                <w:b/>
+                <w:bCs/>
+                <w:sz w:val="20"/>
+                <w:szCs w:val="20"/>
+              </w:rPr>
+            </w:pPr>
+          </w:p>
+        </w:tc>
+        <w:tc>
+          <w:tcPr>
+            <w:tcW w:w="1100" w:type="dxa"/>
+            <w:tcBorders>
+              <w:top w:val="nil"/>
+              <w:left w:val="nil"/>
+              <w:bottom w:val="nil"/>
+              <w:right w:val="nil"/>
+            </w:tcBorders>
+            <w:shd w:val="clear" w:color="auto" w:fill="auto"/>
+            <w:vAlign w:val="bottom"/>
+          </w:tcPr>
+          <w:p>
+            <w:pPr>
+              <w:rPr>
+                <w:rFonts w:ascii="Arial" w:eastAsia="Times New Roman" w:hAnsi="Arial" w:cs="Arial"/>
+                <w:sz w:val="20"/>
+                <w:szCs w:val="20"/>
+              </w:rPr>
+            </w:pPr>
+          </w:p>
+        </w:tc>
+        <w:tc>
+          <w:tcPr>
+            <w:tcW w:w="1180" w:type="dxa"/>
+            <w:tcBorders>
+              <w:top w:val="nil"/>
+              <w:left w:val="nil"/>
+              <w:bottom w:val="nil"/>
+              <w:right w:val="nil"/>
+            </w:tcBorders>
+            <w:shd w:val="clear" w:color="auto" w:fill="auto"/>
+            <w:vAlign w:val="bottom"/>
+          </w:tcPr>
+          <w:p>
+            <w:pPr>
+              <w:rPr>
+                <w:rFonts w:ascii="Arial" w:eastAsia="Times New Roman" w:hAnsi="Arial" w:cs="Arial"/>
+                <w:sz w:val="20"/>
+                <w:szCs w:val="20"/>
+              </w:rPr>
+            </w:pPr>
+          </w:p>
+        </w:tc>
+        <w:tc>
+          <w:tcPr>
+            <w:tcW w:w="880" w:type="dxa"/>
+            <w:tcBorders>
+              <w:top w:val="nil"/>
+              <w:left w:val="nil"/>
+              <w:bottom w:val="nil"/>
+              <w:right w:val="nil"/>
+            </w:tcBorders>
+            <w:shd w:val="clear" w:color="auto" w:fill="auto"/>
+            <w:vAlign w:val="bottom"/>
+          </w:tcPr>
+          <w:p>
+            <w:pPr>
+              <w:rPr>
+                <w:rFonts w:ascii="Arial" w:eastAsia="Times New Roman" w:hAnsi="Arial" w:cs="Arial"/>
+                <w:sz w:val="20"/>
+                <w:szCs w:val="20"/>
+              </w:rPr>
+            </w:pPr>
+          </w:p>
+        </w:tc>
+        <w:tc>
+          <w:tcPr>
+            <w:tcW w:w="1120" w:type="dxa"/>
+            <w:tcBorders>
+              <w:top w:val="nil"/>
+              <w:left w:val="nil"/>
+              <w:bottom w:val="nil"/>
+              <w:right w:val="nil"/>
+            </w:tcBorders>
+            <w:shd w:val="clear" w:color="auto" w:fill="auto"/>
+            <w:vAlign w:val="bottom"/>
+          </w:tcPr>
+          <w:p>
+            <w:pPr>
+              <w:rPr>
+                <w:rFonts w:ascii="Arial" w:eastAsia="Times New Roman" w:hAnsi="Arial" w:cs="Arial"/>
+                <w:sz w:val="20"/>
+                <w:szCs w:val="20"/>
+              </w:rPr>
+            </w:pPr>
+          </w:p>
+        </w:tc>
+        <w:tc>
+          <w:tcPr>
+            <w:tcW w:w="1040" w:type="dxa"/>
+            <w:tcBorders>
+              <w:top w:val="nil"/>
+              <w:left w:val="nil"/>
+              <w:bottom w:val="nil"/>
+              <w:right w:val="nil"/>
+            </w:tcBorders>
+            <w:shd w:val="clear" w:color="auto" w:fill="auto"/>
+            <w:vAlign w:val="bottom"/>
+          </w:tcPr>
+          <w:p>
+            <w:pPr>
+              <w:rPr>
+                <w:rFonts w:ascii="Arial" w:eastAsia="Times New Roman" w:hAnsi="Arial" w:cs="Arial"/>
+                <w:sz w:val="20"/>
+                <w:szCs w:val="20"/>
+              </w:rPr>
+            </w:pPr>
+          </w:p>
+        </w:tc>
+        <w:tc>
+          <w:tcPr>
+            <w:tcW w:w="1060" w:type="dxa"/>
+            <w:tcBorders>
+              <w:top w:val="nil"/>
+              <w:left w:val="nil"/>
+              <w:bottom w:val="nil"/>
+              <w:right w:val="nil"/>
+            </w:tcBorders>
+            <w:shd w:val="clear" w:color="auto" w:fill="auto"/>
+            <w:vAlign w:val="bottom"/>
+          </w:tcPr>
+          <w:p>
+            <w:pPr>
+              <w:rPr>
+                <w:rFonts w:ascii="Arial" w:eastAsia="Times New Roman" w:hAnsi="Arial" w:cs="Arial"/>
+                <w:sz w:val="20"/>
+                <w:szCs w:val="20"/>
+              </w:rPr>
+            </w:pPr>
+          </w:p>
+        </w:tc>
+        <w:tc>
+          <w:tcPr>
+            <w:tcW w:w="1180" w:type="dxa"/>
+            <w:tcBorders>
+              <w:top w:val="nil"/>
+              <w:left w:val="nil"/>
+              <w:bottom w:val="nil"/>
+              <w:right w:val="nil"/>
+            </w:tcBorders>
+            <w:shd w:val="clear" w:color="auto" w:fill="auto"/>
+            <w:vAlign w:val="bottom"/>
+          </w:tcPr>
+          <w:p>
+            <w:pPr>
+              <w:rPr>
+                <w:rFonts w:ascii="Arial" w:eastAsia="Times New Roman" w:hAnsi="Arial" w:cs="Arial"/>
+                <w:sz w:val="20"/>
+                <w:szCs w:val="20"/>
+              </w:rPr>
+            </w:pPr>
+          </w:p>
+        </w:tc>
+        <w:tc>
+          <w:tcPr>
+            <w:tcW w:w="1320" w:type="dxa"/>
+            <w:tcBorders>
+              <w:top w:val="nil"/>
+              <w:left w:val="nil"/>
+              <w:bottom w:val="nil"/>
+              <w:right w:val="nil"/>
+            </w:tcBorders>
+            <w:shd w:val="clear" w:color="auto" w:fill="auto"/>
+            <w:vAlign w:val="bottom"/>
+          </w:tcPr>
+          <w:p>
+            <w:pPr>
+              <w:rPr>
+                <w:rFonts w:ascii="Arial" w:eastAsia="Times New Roman" w:hAnsi="Arial" w:cs="Arial"/>
+                <w:sz w:val="20"/>
+                <w:szCs w:val="20"/>
+              </w:rPr>
+            </w:pPr>
+          </w:p>
+        </w:tc>
+        <w:tc>
+          <w:tcPr>
+            <w:tcW w:w="1420" w:type="dxa"/>
+            <w:tcBorders>
+              <w:top w:val="nil"/>
+              <w:left w:val="nil"/>
+              <w:bottom w:val="nil"/>
+              <w:right w:val="nil"/>
+            </w:tcBorders>
+            <w:shd w:val="clear" w:color="auto" w:fill="auto"/>
+            <w:vAlign w:val="bottom"/>
+          </w:tcPr>
+          <w:p>
+            <w:pPr>
+              <w:rPr>
+                <w:rFonts w:ascii="Arial" w:eastAsia="Times New Roman" w:hAnsi="Arial" w:cs="Arial"/>
+                <w:sz w:val="20"/>
+                <w:szCs w:val="20"/>
+              </w:rPr>
+            </w:pPr>
+          </w:p>
+        </w:tc>
+      </w:tr>
+      <w:tr>
+        <w:trPr>
+          <w:trHeight w:val="255"/>
+        </w:trPr>
+        <w:tc>
+          <w:tcPr>
+            <w:tcW w:w="2060" w:type="dxa"/>
+            <w:tcBorders>
+              <w:top w:val="nil"/>
+              <w:left w:val="nil"/>
+              <w:bottom w:val="nil"/>
+              <w:right w:val="nil"/>
+            </w:tcBorders>
+            <w:shd w:val="clear" w:color="auto" w:fill="auto"/>
+            <w:vAlign w:val="bottom"/>
+          </w:tcPr>
+          <w:p>
+            <w:pPr>
+              <w:rPr>
+                <w:rFonts w:ascii="Arial" w:eastAsia="Times New Roman" w:hAnsi="Arial" w:cs="Arial"/>
+                <w:b/>
+                <w:bCs/>
+                <w:sz w:val="20"/>
+                <w:szCs w:val="20"/>
+              </w:rPr>
+            </w:pPr>
+          </w:p>
+        </w:tc>
+        <w:tc>
+          <w:tcPr>
+            <w:tcW w:w="1100" w:type="dxa"/>
+            <w:tcBorders>
+              <w:top w:val="nil"/>
+              <w:left w:val="nil"/>
+              <w:bottom w:val="nil"/>
+              <w:right w:val="nil"/>
+            </w:tcBorders>
+            <w:shd w:val="clear" w:color="auto" w:fill="auto"/>
+            <w:vAlign w:val="bottom"/>
+          </w:tcPr>
+          <w:p>
+            <w:pPr>
+              <w:jc w:val="right"/>
+              <w:rPr>
+                <w:rFonts w:ascii="Arial" w:eastAsia="Times New Roman" w:hAnsi="Arial" w:cs="Arial"/>
+                <w:sz w:val="20"/>
+                <w:szCs w:val="20"/>
+              </w:rPr>
+            </w:pPr>
+          </w:p>
+        </w:tc>
+        <w:tc>
+          <w:tcPr>
+            <w:tcW w:w="1180" w:type="dxa"/>
+            <w:tcBorders>
+              <w:top w:val="nil"/>
+              <w:left w:val="nil"/>
+              <w:bottom w:val="nil"/>
+              <w:right w:val="nil"/>
+            </w:tcBorders>
+            <w:shd w:val="clear" w:color="auto" w:fill="auto"/>
+            <w:vAlign w:val="bottom"/>
+          </w:tcPr>
+          <w:p>
+            <w:pPr>
+              <w:jc w:val="right"/>
+              <w:rPr>
+                <w:rFonts w:ascii="Arial" w:eastAsia="Times New Roman" w:hAnsi="Arial" w:cs="Arial"/>
+                <w:sz w:val="20"/>
+                <w:szCs w:val="20"/>
+              </w:rPr>
+            </w:pPr>
+          </w:p>
+        </w:tc>
+        <w:tc>
+          <w:tcPr>
+            <w:tcW w:w="880" w:type="dxa"/>
+            <w:tcBorders>
+              <w:top w:val="nil"/>
+              <w:left w:val="nil"/>
+              <w:bottom w:val="nil"/>
+              <w:right w:val="nil"/>
+            </w:tcBorders>
+            <w:shd w:val="clear" w:color="auto" w:fill="auto"/>
+            <w:vAlign w:val="bottom"/>
+          </w:tcPr>
+          <w:p>
+            <w:pPr>
+              <w:jc w:val="right"/>
+              <w:rPr>
+                <w:rFonts w:ascii="Arial" w:eastAsia="Times New Roman" w:hAnsi="Arial" w:cs="Arial"/>
+                <w:sz w:val="20"/>
+                <w:szCs w:val="20"/>
+              </w:rPr>
+            </w:pPr>
+          </w:p>
+        </w:tc>
+        <w:tc>
+          <w:tcPr>
+            <w:tcW w:w="1120" w:type="dxa"/>
+            <w:tcBorders>
+              <w:top w:val="nil"/>
+              <w:left w:val="nil"/>
+              <w:bottom w:val="nil"/>
+              <w:right w:val="nil"/>
+            </w:tcBorders>
+            <w:shd w:val="clear" w:color="auto" w:fill="auto"/>
+            <w:vAlign w:val="bottom"/>
+          </w:tcPr>
+          <w:p>
+            <w:pPr>
+              <w:jc w:val="right"/>
+              <w:rPr>
+                <w:rFonts w:ascii="Arial" w:eastAsia="Times New Roman" w:hAnsi="Arial" w:cs="Arial"/>
+                <w:sz w:val="20"/>
+                <w:szCs w:val="20"/>
+              </w:rPr>
+            </w:pPr>
+          </w:p>
+        </w:tc>
+        <w:tc>
+          <w:tcPr>
+            <w:tcW w:w="1040" w:type="dxa"/>
+            <w:tcBorders>
+              <w:top w:val="nil"/>
+              <w:left w:val="nil"/>
+              <w:bottom w:val="nil"/>
+              <w:right w:val="nil"/>
+            </w:tcBorders>
+            <w:shd w:val="clear" w:color="auto" w:fill="auto"/>
+            <w:vAlign w:val="bottom"/>
+          </w:tcPr>
+          <w:p>
+            <w:pPr>
+              <w:jc w:val="right"/>
+              <w:rPr>
+                <w:rFonts w:ascii="Arial" w:eastAsia="Times New Roman" w:hAnsi="Arial" w:cs="Arial"/>
+                <w:sz w:val="20"/>
+                <w:szCs w:val="20"/>
+              </w:rPr>
+            </w:pPr>
+          </w:p>
+        </w:tc>
+        <w:tc>
+          <w:tcPr>
+            <w:tcW w:w="1060" w:type="dxa"/>
+            <w:tcBorders>
+              <w:top w:val="nil"/>
+              <w:left w:val="nil"/>
+              <w:bottom w:val="nil"/>
+              <w:right w:val="nil"/>
+            </w:tcBorders>
+            <w:shd w:val="clear" w:color="auto" w:fill="auto"/>
+            <w:vAlign w:val="bottom"/>
+          </w:tcPr>
+          <w:p>
+            <w:pPr>
+              <w:jc w:val="right"/>
+              <w:rPr>
+                <w:rFonts w:ascii="Arial" w:eastAsia="Times New Roman" w:hAnsi="Arial" w:cs="Arial"/>
+                <w:sz w:val="20"/>
+                <w:szCs w:val="20"/>
+              </w:rPr>
+            </w:pPr>
+          </w:p>
+        </w:tc>
+        <w:tc>
+          <w:tcPr>
+            <w:tcW w:w="1180" w:type="dxa"/>
+            <w:tcBorders>
+              <w:top w:val="nil"/>
+              <w:left w:val="nil"/>
+              <w:bottom w:val="nil"/>
+              <w:right w:val="nil"/>
+            </w:tcBorders>
+            <w:shd w:val="clear" w:color="auto" w:fill="auto"/>
+            <w:vAlign w:val="bottom"/>
+          </w:tcPr>
+          <w:p>
+            <w:pPr>
+              <w:jc w:val="right"/>
+              <w:rPr>
+                <w:rFonts w:ascii="Arial" w:eastAsia="Times New Roman" w:hAnsi="Arial" w:cs="Arial"/>
+                <w:sz w:val="20"/>
+                <w:szCs w:val="20"/>
+              </w:rPr>
+            </w:pPr>
+          </w:p>
+        </w:tc>
+        <w:tc>
+          <w:tcPr>
+            <w:tcW w:w="1320" w:type="dxa"/>
+            <w:tcBorders>
+              <w:top w:val="nil"/>
+              <w:left w:val="nil"/>
+              <w:bottom w:val="nil"/>
+              <w:right w:val="nil"/>
+            </w:tcBorders>
+            <w:shd w:val="clear" w:color="auto" w:fill="auto"/>
+            <w:vAlign w:val="bottom"/>
+          </w:tcPr>
+          <w:p>
+            <w:pPr>
+              <w:jc w:val="right"/>
+              <w:rPr>
+                <w:rFonts w:ascii="Arial" w:eastAsia="Times New Roman" w:hAnsi="Arial" w:cs="Arial"/>
+                <w:sz w:val="20"/>
+                <w:szCs w:val="20"/>
+              </w:rPr>
+            </w:pPr>
+          </w:p>
+        </w:tc>
+        <w:tc>
+          <w:tcPr>
+            <w:tcW w:w="1420" w:type="dxa"/>
+            <w:tcBorders>
+              <w:top w:val="nil"/>
+              <w:left w:val="nil"/>
+              <w:bottom w:val="nil"/>
+              <w:right w:val="nil"/>
+            </w:tcBorders>
+            <w:shd w:val="clear" w:color="auto" w:fill="auto"/>
+            <w:vAlign w:val="bottom"/>
+          </w:tcPr>
+          <w:p>
+            <w:pPr>
+              <w:jc w:val="right"/>
+              <w:rPr>
+                <w:rFonts w:ascii="Arial" w:eastAsia="Times New Roman" w:hAnsi="Arial" w:cs="Arial"/>
+                <w:sz w:val="20"/>
+                <w:szCs w:val="20"/>
+              </w:rPr>
+            </w:pPr>
+          </w:p>
+        </w:tc>
+      </w:tr>
+      <w:tr>
+        <w:trPr>
+          <w:trHeight w:val="255"/>
+        </w:trPr>
+        <w:tc>
+          <w:tcPr>
+            <w:tcW w:w="2060" w:type="dxa"/>
+            <w:tcBorders>
+              <w:top w:val="nil"/>
+              <w:left w:val="nil"/>
+              <w:bottom w:val="nil"/>
+              <w:right w:val="nil"/>
+            </w:tcBorders>
+            <w:shd w:val="clear" w:color="auto" w:fill="auto"/>
+            <w:vAlign w:val="bottom"/>
+          </w:tcPr>
+          <w:p>
+            <w:pPr>
+              <w:rPr>
+                <w:rFonts w:ascii="Arial" w:eastAsia="Times New Roman" w:hAnsi="Arial" w:cs="Arial"/>
+                <w:b/>
+                <w:bCs/>
+                <w:sz w:val="20"/>
+                <w:szCs w:val="20"/>
+              </w:rPr>
+            </w:pPr>
+          </w:p>
+        </w:tc>
+        <w:tc>
+          <w:tcPr>
+            <w:tcW w:w="1100" w:type="dxa"/>
+            <w:tcBorders>
+              <w:top w:val="nil"/>
+              <w:left w:val="nil"/>
+              <w:bottom w:val="nil"/>
+              <w:right w:val="nil"/>
+            </w:tcBorders>
+            <w:shd w:val="clear" w:color="auto" w:fill="auto"/>
+            <w:vAlign w:val="bottom"/>
+          </w:tcPr>
+          <w:p>
+            <w:pPr>
+              <w:jc w:val="right"/>
+              <w:rPr>
+                <w:rFonts w:ascii="Arial" w:eastAsia="Times New Roman" w:hAnsi="Arial" w:cs="Arial"/>
+                <w:sz w:val="20"/>
+                <w:szCs w:val="20"/>
+              </w:rPr>
+            </w:pPr>
+          </w:p>
+        </w:tc>
+        <w:tc>
+          <w:tcPr>
+            <w:tcW w:w="1180" w:type="dxa"/>
+            <w:tcBorders>
+              <w:top w:val="nil"/>
+              <w:left w:val="nil"/>
+              <w:bottom w:val="nil"/>
+              <w:right w:val="nil"/>
+            </w:tcBorders>
+            <w:shd w:val="clear" w:color="auto" w:fill="auto"/>
+            <w:vAlign w:val="bottom"/>
+          </w:tcPr>
+          <w:p>
+            <w:pPr>
+              <w:jc w:val="right"/>
+              <w:rPr>
+                <w:rFonts w:ascii="Arial" w:eastAsia="Times New Roman" w:hAnsi="Arial" w:cs="Arial"/>
+                <w:sz w:val="20"/>
+                <w:szCs w:val="20"/>
+              </w:rPr>
+            </w:pPr>
+          </w:p>
+        </w:tc>
+        <w:tc>
+          <w:tcPr>
+            <w:tcW w:w="880" w:type="dxa"/>
+            <w:tcBorders>
+              <w:top w:val="nil"/>
+              <w:left w:val="nil"/>
+              <w:bottom w:val="nil"/>
+              <w:right w:val="nil"/>
+            </w:tcBorders>
+            <w:shd w:val="clear" w:color="auto" w:fill="auto"/>
+            <w:vAlign w:val="bottom"/>
+          </w:tcPr>
+          <w:p>
+            <w:pPr>
+              <w:jc w:val="right"/>
+              <w:rPr>
+                <w:rFonts w:ascii="Arial" w:eastAsia="Times New Roman" w:hAnsi="Arial" w:cs="Arial"/>
+                <w:sz w:val="20"/>
+                <w:szCs w:val="20"/>
+              </w:rPr>
+            </w:pPr>
+          </w:p>
+        </w:tc>
+        <w:tc>
+          <w:tcPr>
+            <w:tcW w:w="1120" w:type="dxa"/>
+            <w:tcBorders>
+              <w:top w:val="nil"/>
+              <w:left w:val="nil"/>
+              <w:bottom w:val="nil"/>
+              <w:right w:val="nil"/>
+            </w:tcBorders>
+            <w:shd w:val="clear" w:color="auto" w:fill="auto"/>
+            <w:vAlign w:val="bottom"/>
+          </w:tcPr>
+          <w:p>
+            <w:pPr>
+              <w:jc w:val="right"/>
+              <w:rPr>
+                <w:rFonts w:ascii="Arial" w:eastAsia="Times New Roman" w:hAnsi="Arial" w:cs="Arial"/>
+                <w:sz w:val="20"/>
+                <w:szCs w:val="20"/>
+              </w:rPr>
+            </w:pPr>
+          </w:p>
+        </w:tc>
+        <w:tc>
+          <w:tcPr>
+            <w:tcW w:w="1040" w:type="dxa"/>
+            <w:tcBorders>
+              <w:top w:val="nil"/>
+              <w:left w:val="nil"/>
+              <w:bottom w:val="nil"/>
+              <w:right w:val="nil"/>
+            </w:tcBorders>
+            <w:shd w:val="clear" w:color="auto" w:fill="auto"/>
+            <w:vAlign w:val="bottom"/>
+          </w:tcPr>
+          <w:p>
+            <w:pPr>
+              <w:jc w:val="right"/>
+              <w:rPr>
+                <w:rFonts w:ascii="Arial" w:eastAsia="Times New Roman" w:hAnsi="Arial" w:cs="Arial"/>
+                <w:sz w:val="20"/>
+                <w:szCs w:val="20"/>
+              </w:rPr>
+            </w:pPr>
+          </w:p>
+        </w:tc>
+        <w:tc>
+          <w:tcPr>
+            <w:tcW w:w="1060" w:type="dxa"/>
+            <w:tcBorders>
+              <w:top w:val="nil"/>
+              <w:left w:val="nil"/>
+              <w:bottom w:val="nil"/>
+              <w:right w:val="nil"/>
+            </w:tcBorders>
+            <w:shd w:val="clear" w:color="auto" w:fill="auto"/>
+            <w:vAlign w:val="bottom"/>
+          </w:tcPr>
+          <w:p>
+            <w:pPr>
+              <w:jc w:val="right"/>
+              <w:rPr>
+                <w:rFonts w:ascii="Arial" w:eastAsia="Times New Roman" w:hAnsi="Arial" w:cs="Arial"/>
+                <w:sz w:val="20"/>
+                <w:szCs w:val="20"/>
+              </w:rPr>
+            </w:pPr>
+          </w:p>
+        </w:tc>
+        <w:tc>
+          <w:tcPr>
+            <w:tcW w:w="1180" w:type="dxa"/>
+            <w:tcBorders>
+              <w:top w:val="nil"/>
+              <w:left w:val="nil"/>
+              <w:bottom w:val="nil"/>
+              <w:right w:val="nil"/>
+            </w:tcBorders>
+            <w:shd w:val="clear" w:color="auto" w:fill="auto"/>
+            <w:vAlign w:val="bottom"/>
+          </w:tcPr>
+          <w:p>
+            <w:pPr>
+              <w:jc w:val="right"/>
+              <w:rPr>
+                <w:rFonts w:ascii="Arial" w:eastAsia="Times New Roman" w:hAnsi="Arial" w:cs="Arial"/>
+                <w:sz w:val="20"/>
+                <w:szCs w:val="20"/>
+              </w:rPr>
+            </w:pPr>
+          </w:p>
+        </w:tc>
+        <w:tc>
+          <w:tcPr>
+            <w:tcW w:w="1320" w:type="dxa"/>
+            <w:tcBorders>
+              <w:top w:val="nil"/>
+              <w:left w:val="nil"/>
+              <w:bottom w:val="nil"/>
+              <w:right w:val="nil"/>
+            </w:tcBorders>
+            <w:shd w:val="clear" w:color="auto" w:fill="auto"/>
+            <w:vAlign w:val="bottom"/>
+          </w:tcPr>
+          <w:p>
+            <w:pPr>
+              <w:jc w:val="right"/>
+              <w:rPr>
+                <w:rFonts w:ascii="Arial" w:eastAsia="Times New Roman" w:hAnsi="Arial" w:cs="Arial"/>
+                <w:sz w:val="20"/>
+                <w:szCs w:val="20"/>
+              </w:rPr>
+            </w:pPr>
+          </w:p>
+        </w:tc>
+        <w:tc>
+          <w:tcPr>
+            <w:tcW w:w="1420" w:type="dxa"/>
+            <w:tcBorders>
+              <w:top w:val="nil"/>
+              <w:left w:val="nil"/>
+              <w:bottom w:val="nil"/>
+              <w:right w:val="nil"/>
+            </w:tcBorders>
+            <w:shd w:val="clear" w:color="auto" w:fill="auto"/>
+            <w:vAlign w:val="bottom"/>
+          </w:tcPr>
+          <w:p>
+            <w:pPr>
+              <w:jc w:val="right"/>
+              <w:rPr>
+                <w:rFonts w:ascii="Arial" w:eastAsia="Times New Roman" w:hAnsi="Arial" w:cs="Arial"/>
+                <w:sz w:val="20"/>
+                <w:szCs w:val="20"/>
+              </w:rPr>
+            </w:pPr>
+          </w:p>
+        </w:tc>
+      </w:tr>
+      <w:tr>
+        <w:trPr>
+          <w:trHeight w:val="255"/>
+        </w:trPr>
+        <w:tc>
+          <w:tcPr>
+            <w:tcW w:w="2060" w:type="dxa"/>
+            <w:tcBorders>
+              <w:top w:val="nil"/>
+              <w:left w:val="nil"/>
+              <w:bottom w:val="nil"/>
+              <w:right w:val="nil"/>
+            </w:tcBorders>
+            <w:shd w:val="clear" w:color="auto" w:fill="auto"/>
+            <w:vAlign w:val="bottom"/>
+          </w:tcPr>
+          <w:p>
+            <w:pPr>
+              <w:rPr>
+                <w:rFonts w:ascii="Arial" w:eastAsia="Times New Roman" w:hAnsi="Arial" w:cs="Arial"/>
+                <w:b/>
+                <w:bCs/>
+                <w:sz w:val="20"/>
+                <w:szCs w:val="20"/>
+              </w:rPr>
+            </w:pPr>
+          </w:p>
+        </w:tc>
+        <w:tc>
+          <w:tcPr>
+            <w:tcW w:w="1100" w:type="dxa"/>
+            <w:tcBorders>
+              <w:top w:val="nil"/>
+              <w:left w:val="nil"/>
+              <w:bottom w:val="nil"/>
+              <w:right w:val="nil"/>
+            </w:tcBorders>
+            <w:shd w:val="clear" w:color="auto" w:fill="auto"/>
+            <w:vAlign w:val="bottom"/>
+          </w:tcPr>
+          <w:p>
+            <w:pPr>
+              <w:jc w:val="right"/>
+              <w:rPr>
+                <w:rFonts w:ascii="Arial" w:eastAsia="Times New Roman" w:hAnsi="Arial" w:cs="Arial"/>
+                <w:sz w:val="20"/>
+                <w:szCs w:val="20"/>
+              </w:rPr>
+            </w:pPr>
+          </w:p>
+        </w:tc>
+        <w:tc>
+          <w:tcPr>
+            <w:tcW w:w="1180" w:type="dxa"/>
+            <w:tcBorders>
+              <w:top w:val="nil"/>
+              <w:left w:val="nil"/>
+              <w:bottom w:val="nil"/>
+              <w:right w:val="nil"/>
+            </w:tcBorders>
+            <w:shd w:val="clear" w:color="auto" w:fill="auto"/>
+            <w:vAlign w:val="bottom"/>
+          </w:tcPr>
+          <w:p>
+            <w:pPr>
+              <w:jc w:val="right"/>
+              <w:rPr>
+                <w:rFonts w:ascii="Arial" w:eastAsia="Times New Roman" w:hAnsi="Arial" w:cs="Arial"/>
+                <w:sz w:val="20"/>
+                <w:szCs w:val="20"/>
+              </w:rPr>
+            </w:pPr>
+          </w:p>
+        </w:tc>
+        <w:tc>
+          <w:tcPr>
+            <w:tcW w:w="880" w:type="dxa"/>
+            <w:tcBorders>
+              <w:top w:val="nil"/>
+              <w:left w:val="nil"/>
+              <w:bottom w:val="nil"/>
+              <w:right w:val="nil"/>
+            </w:tcBorders>
+            <w:shd w:val="clear" w:color="auto" w:fill="auto"/>
+            <w:vAlign w:val="bottom"/>
+          </w:tcPr>
+          <w:p>
+            <w:pPr>
+              <w:jc w:val="right"/>
+              <w:rPr>
+                <w:rFonts w:ascii="Arial" w:eastAsia="Times New Roman" w:hAnsi="Arial" w:cs="Arial"/>
+                <w:sz w:val="20"/>
+                <w:szCs w:val="20"/>
+              </w:rPr>
+            </w:pPr>
+          </w:p>
+        </w:tc>
+        <w:tc>
+          <w:tcPr>
+            <w:tcW w:w="1120" w:type="dxa"/>
+            <w:tcBorders>
+              <w:top w:val="nil"/>
+              <w:left w:val="nil"/>
+              <w:bottom w:val="nil"/>
+              <w:right w:val="nil"/>
+            </w:tcBorders>
+            <w:shd w:val="clear" w:color="auto" w:fill="auto"/>
+            <w:vAlign w:val="bottom"/>
+          </w:tcPr>
+          <w:p>
+            <w:pPr>
+              <w:jc w:val="right"/>
+              <w:rPr>
+                <w:rFonts w:ascii="Arial" w:eastAsia="Times New Roman" w:hAnsi="Arial" w:cs="Arial"/>
+                <w:sz w:val="20"/>
+                <w:szCs w:val="20"/>
+              </w:rPr>
+            </w:pPr>
+          </w:p>
+        </w:tc>
+        <w:tc>
+          <w:tcPr>
+            <w:tcW w:w="1040" w:type="dxa"/>
+            <w:tcBorders>
+              <w:top w:val="nil"/>
+              <w:left w:val="nil"/>
+              <w:bottom w:val="nil"/>
+              <w:right w:val="nil"/>
+            </w:tcBorders>
+            <w:shd w:val="clear" w:color="auto" w:fill="auto"/>
+            <w:vAlign w:val="bottom"/>
+          </w:tcPr>
+          <w:p>
+            <w:pPr>
+              <w:jc w:val="right"/>
+              <w:rPr>
+                <w:rFonts w:ascii="Arial" w:eastAsia="Times New Roman" w:hAnsi="Arial" w:cs="Arial"/>
+                <w:sz w:val="20"/>
+                <w:szCs w:val="20"/>
+              </w:rPr>
+            </w:pPr>
+          </w:p>
+        </w:tc>
+        <w:tc>
+          <w:tcPr>
+            <w:tcW w:w="1060" w:type="dxa"/>
+            <w:tcBorders>
+              <w:top w:val="nil"/>
+              <w:left w:val="nil"/>
+              <w:bottom w:val="nil"/>
+              <w:right w:val="nil"/>
+            </w:tcBorders>
+            <w:shd w:val="clear" w:color="auto" w:fill="auto"/>
+            <w:vAlign w:val="bottom"/>
+          </w:tcPr>
+          <w:p>
+            <w:pPr>
+              <w:jc w:val="right"/>
+              <w:rPr>
+                <w:rFonts w:ascii="Arial" w:eastAsia="Times New Roman" w:hAnsi="Arial" w:cs="Arial"/>
+                <w:sz w:val="20"/>
+                <w:szCs w:val="20"/>
+              </w:rPr>
+            </w:pPr>
+          </w:p>
+        </w:tc>
+        <w:tc>
+          <w:tcPr>
+            <w:tcW w:w="1180" w:type="dxa"/>
+            <w:tcBorders>
+              <w:top w:val="nil"/>
+              <w:left w:val="nil"/>
+              <w:bottom w:val="nil"/>
+              <w:right w:val="nil"/>
+            </w:tcBorders>
+            <w:shd w:val="clear" w:color="auto" w:fill="auto"/>
+            <w:vAlign w:val="bottom"/>
+          </w:tcPr>
+          <w:p>
+            <w:pPr>
+              <w:jc w:val="right"/>
+              <w:rPr>
+                <w:rFonts w:ascii="Arial" w:eastAsia="Times New Roman" w:hAnsi="Arial" w:cs="Arial"/>
+                <w:sz w:val="20"/>
+                <w:szCs w:val="20"/>
+              </w:rPr>
+            </w:pPr>
+          </w:p>
+        </w:tc>
+        <w:tc>
+          <w:tcPr>
+            <w:tcW w:w="1320" w:type="dxa"/>
+            <w:tcBorders>
+              <w:top w:val="nil"/>
+              <w:left w:val="nil"/>
+              <w:bottom w:val="nil"/>
+              <w:right w:val="nil"/>
+            </w:tcBorders>
+            <w:shd w:val="clear" w:color="auto" w:fill="auto"/>
+            <w:vAlign w:val="bottom"/>
+          </w:tcPr>
+          <w:p>
+            <w:pPr>
+              <w:jc w:val="right"/>
+              <w:rPr>
+                <w:rFonts w:ascii="Arial" w:eastAsia="Times New Roman" w:hAnsi="Arial" w:cs="Arial"/>
+                <w:sz w:val="20"/>
+                <w:szCs w:val="20"/>
+              </w:rPr>
+            </w:pPr>
+          </w:p>
+        </w:tc>
+        <w:tc>
+          <w:tcPr>
+            <w:tcW w:w="1420" w:type="dxa"/>
+            <w:tcBorders>
+              <w:top w:val="nil"/>
+              <w:left w:val="nil"/>
+              <w:bottom w:val="nil"/>
+              <w:right w:val="nil"/>
+            </w:tcBorders>
+            <w:shd w:val="clear" w:color="auto" w:fill="auto"/>
+            <w:vAlign w:val="bottom"/>
+          </w:tcPr>
+          <w:p>
+            <w:pPr>
+              <w:jc w:val="right"/>
+              <w:rPr>
+                <w:rFonts w:ascii="Arial" w:eastAsia="Times New Roman" w:hAnsi="Arial" w:cs="Arial"/>
+                <w:sz w:val="20"/>
+                <w:szCs w:val="20"/>
+              </w:rPr>
+            </w:pPr>
+          </w:p>
+        </w:tc>
+      </w:tr>
+      <w:tr>
+        <w:trPr>
+          <w:trHeight w:val="255"/>
+        </w:trPr>
+        <w:tc>
+          <w:tcPr>
+            <w:tcW w:w="2060" w:type="dxa"/>
+            <w:tcBorders>
+              <w:top w:val="nil"/>
+              <w:left w:val="nil"/>
+              <w:bottom w:val="nil"/>
+              <w:right w:val="nil"/>
+            </w:tcBorders>
+            <w:shd w:val="clear" w:color="auto" w:fill="auto"/>
+            <w:vAlign w:val="bottom"/>
+          </w:tcPr>
+          <w:p>
+            <w:pPr>
+              <w:rPr>
+                <w:rFonts w:ascii="Arial" w:eastAsia="Times New Roman" w:hAnsi="Arial" w:cs="Arial"/>
+                <w:b/>
+                <w:bCs/>
+                <w:sz w:val="20"/>
+                <w:szCs w:val="20"/>
+              </w:rPr>
+            </w:pPr>
+          </w:p>
+        </w:tc>
+        <w:tc>
+          <w:tcPr>
+            <w:tcW w:w="1100" w:type="dxa"/>
+            <w:tcBorders>
+              <w:top w:val="nil"/>
+              <w:left w:val="nil"/>
+              <w:bottom w:val="nil"/>
+              <w:right w:val="nil"/>
+            </w:tcBorders>
+            <w:shd w:val="clear" w:color="auto" w:fill="auto"/>
+            <w:vAlign w:val="bottom"/>
+          </w:tcPr>
+          <w:p>
+            <w:pPr>
+              <w:jc w:val="right"/>
+              <w:rPr>
+                <w:rFonts w:ascii="Arial" w:eastAsia="Times New Roman" w:hAnsi="Arial" w:cs="Arial"/>
+                <w:sz w:val="20"/>
+                <w:szCs w:val="20"/>
+              </w:rPr>
+            </w:pPr>
+          </w:p>
+        </w:tc>
+        <w:tc>
+          <w:tcPr>
+            <w:tcW w:w="1180" w:type="dxa"/>
+            <w:tcBorders>
+              <w:top w:val="nil"/>
+              <w:left w:val="nil"/>
+              <w:bottom w:val="nil"/>
+              <w:right w:val="nil"/>
+            </w:tcBorders>
+            <w:shd w:val="clear" w:color="auto" w:fill="auto"/>
+            <w:vAlign w:val="bottom"/>
+          </w:tcPr>
+          <w:p>
+            <w:pPr>
+              <w:jc w:val="right"/>
+              <w:rPr>
+                <w:rFonts w:ascii="Arial" w:eastAsia="Times New Roman" w:hAnsi="Arial" w:cs="Arial"/>
+                <w:sz w:val="20"/>
+                <w:szCs w:val="20"/>
+              </w:rPr>
+            </w:pPr>
+          </w:p>
+        </w:tc>
+        <w:tc>
+          <w:tcPr>
+            <w:tcW w:w="880" w:type="dxa"/>
+            <w:tcBorders>
+              <w:top w:val="nil"/>
+              <w:left w:val="nil"/>
+              <w:bottom w:val="nil"/>
+              <w:right w:val="nil"/>
+            </w:tcBorders>
+            <w:shd w:val="clear" w:color="auto" w:fill="auto"/>
+            <w:vAlign w:val="bottom"/>
+          </w:tcPr>
+          <w:p>
+            <w:pPr>
+              <w:jc w:val="right"/>
+              <w:rPr>
+                <w:rFonts w:ascii="Arial" w:eastAsia="Times New Roman" w:hAnsi="Arial" w:cs="Arial"/>
+                <w:sz w:val="20"/>
+                <w:szCs w:val="20"/>
+              </w:rPr>
+            </w:pPr>
+          </w:p>
+        </w:tc>
+        <w:tc>
+          <w:tcPr>
+            <w:tcW w:w="1120" w:type="dxa"/>
+            <w:tcBorders>
+              <w:top w:val="nil"/>
+              <w:left w:val="nil"/>
+              <w:bottom w:val="nil"/>
+              <w:right w:val="nil"/>
+            </w:tcBorders>
+            <w:shd w:val="clear" w:color="auto" w:fill="auto"/>
+            <w:vAlign w:val="bottom"/>
+          </w:tcPr>
+          <w:p>
+            <w:pPr>
+              <w:jc w:val="right"/>
+              <w:rPr>
+                <w:rFonts w:ascii="Arial" w:eastAsia="Times New Roman" w:hAnsi="Arial" w:cs="Arial"/>
+                <w:sz w:val="20"/>
+                <w:szCs w:val="20"/>
+              </w:rPr>
+            </w:pPr>
+          </w:p>
+        </w:tc>
+        <w:tc>
+          <w:tcPr>
+            <w:tcW w:w="1040" w:type="dxa"/>
+            <w:tcBorders>
+              <w:top w:val="nil"/>
+              <w:left w:val="nil"/>
+              <w:bottom w:val="nil"/>
+              <w:right w:val="nil"/>
+            </w:tcBorders>
+            <w:shd w:val="clear" w:color="auto" w:fill="auto"/>
+            <w:vAlign w:val="bottom"/>
+          </w:tcPr>
+          <w:p>
+            <w:pPr>
+              <w:jc w:val="right"/>
+              <w:rPr>
+                <w:rFonts w:ascii="Arial" w:eastAsia="Times New Roman" w:hAnsi="Arial" w:cs="Arial"/>
+                <w:sz w:val="20"/>
+                <w:szCs w:val="20"/>
+              </w:rPr>
+            </w:pPr>
+          </w:p>
+        </w:tc>
+        <w:tc>
+          <w:tcPr>
+            <w:tcW w:w="1060" w:type="dxa"/>
+            <w:tcBorders>
+              <w:top w:val="nil"/>
+              <w:left w:val="nil"/>
+              <w:bottom w:val="nil"/>
+              <w:right w:val="nil"/>
+            </w:tcBorders>
+            <w:shd w:val="clear" w:color="auto" w:fill="auto"/>
+            <w:vAlign w:val="bottom"/>
+          </w:tcPr>
+          <w:p>
+            <w:pPr>
+              <w:jc w:val="right"/>
+              <w:rPr>
+                <w:rFonts w:ascii="Arial" w:eastAsia="Times New Roman" w:hAnsi="Arial" w:cs="Arial"/>
+                <w:sz w:val="20"/>
+                <w:szCs w:val="20"/>
+              </w:rPr>
+            </w:pPr>
+          </w:p>
+        </w:tc>
+        <w:tc>
+          <w:tcPr>
+            <w:tcW w:w="1180" w:type="dxa"/>
+            <w:tcBorders>
+              <w:top w:val="nil"/>
+              <w:left w:val="nil"/>
+              <w:bottom w:val="nil"/>
+              <w:right w:val="nil"/>
+            </w:tcBorders>
+            <w:shd w:val="clear" w:color="auto" w:fill="auto"/>
+            <w:vAlign w:val="bottom"/>
+          </w:tcPr>
+          <w:p>
+            <w:pPr>
+              <w:jc w:val="right"/>
+              <w:rPr>
+                <w:rFonts w:ascii="Arial" w:eastAsia="Times New Roman" w:hAnsi="Arial" w:cs="Arial"/>
+                <w:sz w:val="20"/>
+                <w:szCs w:val="20"/>
+              </w:rPr>
+            </w:pPr>
+          </w:p>
+        </w:tc>
+        <w:tc>
+          <w:tcPr>
+            <w:tcW w:w="1320" w:type="dxa"/>
+            <w:tcBorders>
+              <w:top w:val="nil"/>
+              <w:left w:val="nil"/>
+              <w:bottom w:val="nil"/>
+              <w:right w:val="nil"/>
+            </w:tcBorders>
+            <w:shd w:val="clear" w:color="auto" w:fill="auto"/>
+            <w:vAlign w:val="bottom"/>
+          </w:tcPr>
+          <w:p>
+            <w:pPr>
+              <w:jc w:val="right"/>
+              <w:rPr>
+                <w:rFonts w:ascii="Arial" w:eastAsia="Times New Roman" w:hAnsi="Arial" w:cs="Arial"/>
+                <w:sz w:val="20"/>
+                <w:szCs w:val="20"/>
+              </w:rPr>
+            </w:pPr>
+          </w:p>
+        </w:tc>
+        <w:tc>
+          <w:tcPr>
+            <w:tcW w:w="1420" w:type="dxa"/>
+            <w:tcBorders>
+              <w:top w:val="nil"/>
+              <w:left w:val="nil"/>
+              <w:bottom w:val="nil"/>
+              <w:right w:val="nil"/>
+            </w:tcBorders>
+            <w:shd w:val="clear" w:color="auto" w:fill="auto"/>
+            <w:vAlign w:val="bottom"/>
+          </w:tcPr>
+          <w:p>
+            <w:pPr>
+              <w:jc w:val="right"/>
+              <w:rPr>
+                <w:rFonts w:ascii="Arial" w:eastAsia="Times New Roman" w:hAnsi="Arial" w:cs="Arial"/>
+                <w:sz w:val="20"/>
+                <w:szCs w:val="20"/>
+              </w:rPr>
+            </w:pPr>
+          </w:p>
+        </w:tc>
+      </w:tr>
+      <w:tr>
+        <w:trPr>
+          <w:trHeight w:val="255"/>
+        </w:trPr>
+        <w:tc>
+          <w:tcPr>
+            <w:tcW w:w="2060" w:type="dxa"/>
+            <w:tcBorders>
+              <w:top w:val="nil"/>
+              <w:left w:val="nil"/>
+              <w:bottom w:val="nil"/>
+              <w:right w:val="nil"/>
+            </w:tcBorders>
+            <w:shd w:val="clear" w:color="auto" w:fill="auto"/>
+            <w:vAlign w:val="bottom"/>
+          </w:tcPr>
+          <w:p>
+            <w:pPr>
+              <w:rPr>
+                <w:rFonts w:ascii="Arial" w:eastAsia="Times New Roman" w:hAnsi="Arial" w:cs="Arial"/>
+                <w:b/>
+                <w:bCs/>
+                <w:sz w:val="20"/>
+                <w:szCs w:val="20"/>
+              </w:rPr>
+            </w:pPr>
+          </w:p>
+        </w:tc>
+        <w:tc>
+          <w:tcPr>
+            <w:tcW w:w="1100" w:type="dxa"/>
+            <w:tcBorders>
+              <w:top w:val="nil"/>
+              <w:left w:val="nil"/>
+              <w:bottom w:val="nil"/>
+              <w:right w:val="nil"/>
+            </w:tcBorders>
+            <w:shd w:val="clear" w:color="auto" w:fill="auto"/>
+            <w:vAlign w:val="bottom"/>
+          </w:tcPr>
+          <w:p>
+            <w:pPr>
+              <w:jc w:val="right"/>
+              <w:rPr>
+                <w:rFonts w:ascii="Arial" w:eastAsia="Times New Roman" w:hAnsi="Arial" w:cs="Arial"/>
+                <w:sz w:val="20"/>
+                <w:szCs w:val="20"/>
+              </w:rPr>
+            </w:pPr>
+          </w:p>
+        </w:tc>
+        <w:tc>
+          <w:tcPr>
+            <w:tcW w:w="1180" w:type="dxa"/>
+            <w:tcBorders>
+              <w:top w:val="nil"/>
+              <w:left w:val="nil"/>
+              <w:bottom w:val="nil"/>
+              <w:right w:val="nil"/>
+            </w:tcBorders>
+            <w:shd w:val="clear" w:color="auto" w:fill="auto"/>
+            <w:vAlign w:val="bottom"/>
+          </w:tcPr>
+          <w:p>
+            <w:pPr>
+              <w:jc w:val="right"/>
+              <w:rPr>
+                <w:rFonts w:ascii="Arial" w:eastAsia="Times New Roman" w:hAnsi="Arial" w:cs="Arial"/>
+                <w:sz w:val="20"/>
+                <w:szCs w:val="20"/>
+              </w:rPr>
+            </w:pPr>
+          </w:p>
+        </w:tc>
+        <w:tc>
+          <w:tcPr>
+            <w:tcW w:w="880" w:type="dxa"/>
+            <w:tcBorders>
+              <w:top w:val="nil"/>
+              <w:left w:val="nil"/>
+              <w:bottom w:val="nil"/>
+              <w:right w:val="nil"/>
+            </w:tcBorders>
+            <w:shd w:val="clear" w:color="auto" w:fill="auto"/>
+            <w:vAlign w:val="bottom"/>
+          </w:tcPr>
+          <w:p>
+            <w:pPr>
+              <w:jc w:val="right"/>
+              <w:rPr>
+                <w:rFonts w:ascii="Arial" w:eastAsia="Times New Roman" w:hAnsi="Arial" w:cs="Arial"/>
+                <w:sz w:val="20"/>
+                <w:szCs w:val="20"/>
+              </w:rPr>
+            </w:pPr>
+          </w:p>
+        </w:tc>
+        <w:tc>
+          <w:tcPr>
+            <w:tcW w:w="1120" w:type="dxa"/>
+            <w:tcBorders>
+              <w:top w:val="nil"/>
+              <w:left w:val="nil"/>
+              <w:bottom w:val="nil"/>
+              <w:right w:val="nil"/>
+            </w:tcBorders>
+            <w:shd w:val="clear" w:color="auto" w:fill="auto"/>
+            <w:vAlign w:val="bottom"/>
+          </w:tcPr>
+          <w:p>
+            <w:pPr>
+              <w:jc w:val="right"/>
+              <w:rPr>
+                <w:rFonts w:ascii="Arial" w:eastAsia="Times New Roman" w:hAnsi="Arial" w:cs="Arial"/>
+                <w:sz w:val="20"/>
+                <w:szCs w:val="20"/>
+              </w:rPr>
+            </w:pPr>
+          </w:p>
+        </w:tc>
+        <w:tc>
+          <w:tcPr>
+            <w:tcW w:w="1040" w:type="dxa"/>
+            <w:tcBorders>
+              <w:top w:val="nil"/>
+              <w:left w:val="nil"/>
+              <w:bottom w:val="nil"/>
+              <w:right w:val="nil"/>
+            </w:tcBorders>
+            <w:shd w:val="clear" w:color="auto" w:fill="auto"/>
+            <w:vAlign w:val="bottom"/>
+          </w:tcPr>
+          <w:p>
+            <w:pPr>
+              <w:jc w:val="right"/>
+              <w:rPr>
+                <w:rFonts w:ascii="Arial" w:eastAsia="Times New Roman" w:hAnsi="Arial" w:cs="Arial"/>
+                <w:sz w:val="20"/>
+                <w:szCs w:val="20"/>
+              </w:rPr>
+            </w:pPr>
+          </w:p>
+        </w:tc>
+        <w:tc>
+          <w:tcPr>
+            <w:tcW w:w="1060" w:type="dxa"/>
+            <w:tcBorders>
+              <w:top w:val="nil"/>
+              <w:left w:val="nil"/>
+              <w:bottom w:val="nil"/>
+              <w:right w:val="nil"/>
+            </w:tcBorders>
+            <w:shd w:val="clear" w:color="auto" w:fill="auto"/>
+            <w:vAlign w:val="bottom"/>
+          </w:tcPr>
+          <w:p>
+            <w:pPr>
+              <w:jc w:val="right"/>
+              <w:rPr>
+                <w:rFonts w:ascii="Arial" w:eastAsia="Times New Roman" w:hAnsi="Arial" w:cs="Arial"/>
+                <w:sz w:val="20"/>
+                <w:szCs w:val="20"/>
+              </w:rPr>
+            </w:pPr>
+          </w:p>
+        </w:tc>
+        <w:tc>
+          <w:tcPr>
+            <w:tcW w:w="1180" w:type="dxa"/>
+            <w:tcBorders>
+              <w:top w:val="nil"/>
+              <w:left w:val="nil"/>
+              <w:bottom w:val="nil"/>
+              <w:right w:val="nil"/>
+            </w:tcBorders>
+            <w:shd w:val="clear" w:color="auto" w:fill="auto"/>
+            <w:vAlign w:val="bottom"/>
+          </w:tcPr>
+          <w:p>
+            <w:pPr>
+              <w:jc w:val="right"/>
+              <w:rPr>
+                <w:rFonts w:ascii="Arial" w:eastAsia="Times New Roman" w:hAnsi="Arial" w:cs="Arial"/>
+                <w:sz w:val="20"/>
+                <w:szCs w:val="20"/>
+              </w:rPr>
+            </w:pPr>
+          </w:p>
+        </w:tc>
+        <w:tc>
+          <w:tcPr>
+            <w:tcW w:w="1320" w:type="dxa"/>
+            <w:tcBorders>
+              <w:top w:val="nil"/>
+              <w:left w:val="nil"/>
+              <w:bottom w:val="nil"/>
+              <w:right w:val="nil"/>
+            </w:tcBorders>
+            <w:shd w:val="clear" w:color="auto" w:fill="auto"/>
+            <w:vAlign w:val="bottom"/>
+          </w:tcPr>
+          <w:p>
+            <w:pPr>
+              <w:jc w:val="right"/>
+              <w:rPr>
+                <w:rFonts w:ascii="Arial" w:eastAsia="Times New Roman" w:hAnsi="Arial" w:cs="Arial"/>
+                <w:sz w:val="20"/>
+                <w:szCs w:val="20"/>
+              </w:rPr>
+            </w:pPr>
+          </w:p>
+        </w:tc>
+        <w:tc>
+          <w:tcPr>
+            <w:tcW w:w="1420" w:type="dxa"/>
+            <w:tcBorders>
+              <w:top w:val="nil"/>
+              <w:left w:val="nil"/>
+              <w:bottom w:val="nil"/>
+              <w:right w:val="nil"/>
+            </w:tcBorders>
+            <w:shd w:val="clear" w:color="auto" w:fill="auto"/>
+            <w:vAlign w:val="bottom"/>
+          </w:tcPr>
+          <w:p>
+            <w:pPr>
+              <w:jc w:val="right"/>
+              <w:rPr>
+                <w:rFonts w:ascii="Arial" w:eastAsia="Times New Roman" w:hAnsi="Arial" w:cs="Arial"/>
+                <w:sz w:val="20"/>
+                <w:szCs w:val="20"/>
+              </w:rPr>
+            </w:pPr>
+          </w:p>
+        </w:tc>
+      </w:tr>
+      <w:tr>
+        <w:trPr>
+          <w:trHeight w:val="255"/>
+        </w:trPr>
+        <w:tc>
+          <w:tcPr>
+            <w:tcW w:w="2060" w:type="dxa"/>
+            <w:tcBorders>
+              <w:top w:val="nil"/>
+              <w:left w:val="nil"/>
+              <w:bottom w:val="nil"/>
+              <w:right w:val="nil"/>
+            </w:tcBorders>
+            <w:shd w:val="clear" w:color="auto" w:fill="auto"/>
+            <w:vAlign w:val="bottom"/>
+          </w:tcPr>
+          <w:p>
+            <w:pPr>
+              <w:rPr>
+                <w:rFonts w:ascii="Arial" w:eastAsia="Times New Roman" w:hAnsi="Arial" w:cs="Arial"/>
+                <w:b/>
+                <w:bCs/>
+                <w:sz w:val="20"/>
+                <w:szCs w:val="20"/>
+              </w:rPr>
+            </w:pPr>
+          </w:p>
+        </w:tc>
+        <w:tc>
+          <w:tcPr>
+            <w:tcW w:w="1100" w:type="dxa"/>
+            <w:tcBorders>
+              <w:top w:val="nil"/>
+              <w:left w:val="nil"/>
+              <w:bottom w:val="nil"/>
+              <w:right w:val="nil"/>
+            </w:tcBorders>
+            <w:shd w:val="clear" w:color="auto" w:fill="auto"/>
+            <w:vAlign w:val="bottom"/>
+          </w:tcPr>
+          <w:p>
+            <w:pPr>
+              <w:rPr>
+                <w:rFonts w:ascii="Arial" w:eastAsia="Times New Roman" w:hAnsi="Arial" w:cs="Arial"/>
+                <w:sz w:val="20"/>
+                <w:szCs w:val="20"/>
+              </w:rPr>
+            </w:pPr>
+          </w:p>
+        </w:tc>
+        <w:tc>
+          <w:tcPr>
+            <w:tcW w:w="1180" w:type="dxa"/>
+            <w:tcBorders>
+              <w:top w:val="nil"/>
+              <w:left w:val="nil"/>
+              <w:bottom w:val="nil"/>
+              <w:right w:val="nil"/>
+            </w:tcBorders>
+            <w:shd w:val="clear" w:color="auto" w:fill="auto"/>
+            <w:vAlign w:val="bottom"/>
+          </w:tcPr>
+          <w:p>
+            <w:pPr>
+              <w:rPr>
+                <w:rFonts w:ascii="Arial" w:eastAsia="Times New Roman" w:hAnsi="Arial" w:cs="Arial"/>
+                <w:sz w:val="20"/>
+                <w:szCs w:val="20"/>
+              </w:rPr>
+            </w:pPr>
+          </w:p>
+        </w:tc>
+        <w:tc>
+          <w:tcPr>
+            <w:tcW w:w="880" w:type="dxa"/>
+            <w:tcBorders>
+              <w:top w:val="nil"/>
+              <w:left w:val="nil"/>
+              <w:bottom w:val="nil"/>
+              <w:right w:val="nil"/>
+            </w:tcBorders>
+            <w:shd w:val="clear" w:color="auto" w:fill="auto"/>
+            <w:vAlign w:val="bottom"/>
+          </w:tcPr>
+          <w:p>
+            <w:pPr>
+              <w:rPr>
+                <w:rFonts w:ascii="Arial" w:eastAsia="Times New Roman" w:hAnsi="Arial" w:cs="Arial"/>
+                <w:sz w:val="20"/>
+                <w:szCs w:val="20"/>
+              </w:rPr>
+            </w:pPr>
+          </w:p>
+        </w:tc>
+        <w:tc>
+          <w:tcPr>
+            <w:tcW w:w="1120" w:type="dxa"/>
+            <w:tcBorders>
+              <w:top w:val="nil"/>
+              <w:left w:val="nil"/>
+              <w:bottom w:val="nil"/>
+              <w:right w:val="nil"/>
+            </w:tcBorders>
+            <w:shd w:val="clear" w:color="auto" w:fill="auto"/>
+            <w:vAlign w:val="bottom"/>
+          </w:tcPr>
+          <w:p>
+            <w:pPr>
+              <w:rPr>
+                <w:rFonts w:ascii="Arial" w:eastAsia="Times New Roman" w:hAnsi="Arial" w:cs="Arial"/>
+                <w:sz w:val="20"/>
+                <w:szCs w:val="20"/>
+              </w:rPr>
+            </w:pPr>
+          </w:p>
+        </w:tc>
+        <w:tc>
+          <w:tcPr>
+            <w:tcW w:w="1040" w:type="dxa"/>
+            <w:tcBorders>
+              <w:top w:val="nil"/>
+              <w:left w:val="nil"/>
+              <w:bottom w:val="nil"/>
+              <w:right w:val="nil"/>
+            </w:tcBorders>
+            <w:shd w:val="clear" w:color="auto" w:fill="auto"/>
+            <w:vAlign w:val="bottom"/>
+          </w:tcPr>
+          <w:p>
+            <w:pPr>
+              <w:rPr>
+                <w:rFonts w:ascii="Arial" w:eastAsia="Times New Roman" w:hAnsi="Arial" w:cs="Arial"/>
+                <w:sz w:val="20"/>
+                <w:szCs w:val="20"/>
+              </w:rPr>
+            </w:pPr>
+          </w:p>
+        </w:tc>
+        <w:tc>
+          <w:tcPr>
+            <w:tcW w:w="1060" w:type="dxa"/>
+            <w:tcBorders>
+              <w:top w:val="nil"/>
+              <w:left w:val="nil"/>
+              <w:bottom w:val="nil"/>
+              <w:right w:val="nil"/>
+            </w:tcBorders>
+            <w:shd w:val="clear" w:color="auto" w:fill="auto"/>
+            <w:vAlign w:val="bottom"/>
+          </w:tcPr>
+          <w:p>
+            <w:pPr>
+              <w:rPr>
+                <w:rFonts w:ascii="Arial" w:eastAsia="Times New Roman" w:hAnsi="Arial" w:cs="Arial"/>
+                <w:sz w:val="20"/>
+                <w:szCs w:val="20"/>
+              </w:rPr>
+            </w:pPr>
+          </w:p>
+        </w:tc>
+        <w:tc>
+          <w:tcPr>
+            <w:tcW w:w="1180" w:type="dxa"/>
+            <w:tcBorders>
+              <w:top w:val="nil"/>
+              <w:left w:val="nil"/>
+              <w:bottom w:val="nil"/>
+              <w:right w:val="nil"/>
+            </w:tcBorders>
+            <w:shd w:val="clear" w:color="auto" w:fill="auto"/>
+            <w:vAlign w:val="bottom"/>
+          </w:tcPr>
+          <w:p>
+            <w:pPr>
+              <w:rPr>
+                <w:rFonts w:ascii="Arial" w:eastAsia="Times New Roman" w:hAnsi="Arial" w:cs="Arial"/>
+                <w:sz w:val="20"/>
+                <w:szCs w:val="20"/>
+              </w:rPr>
+            </w:pPr>
+          </w:p>
+        </w:tc>
+        <w:tc>
+          <w:tcPr>
+            <w:tcW w:w="1320" w:type="dxa"/>
+            <w:tcBorders>
+              <w:top w:val="nil"/>
+              <w:left w:val="nil"/>
+              <w:bottom w:val="nil"/>
+              <w:right w:val="nil"/>
+            </w:tcBorders>
+            <w:shd w:val="clear" w:color="auto" w:fill="auto"/>
+            <w:vAlign w:val="bottom"/>
+          </w:tcPr>
+          <w:p>
+            <w:pPr>
+              <w:rPr>
+                <w:rFonts w:ascii="Arial" w:eastAsia="Times New Roman" w:hAnsi="Arial" w:cs="Arial"/>
+                <w:sz w:val="20"/>
+                <w:szCs w:val="20"/>
+              </w:rPr>
+            </w:pPr>
+          </w:p>
+        </w:tc>
+        <w:tc>
+          <w:tcPr>
+            <w:tcW w:w="1420" w:type="dxa"/>
+            <w:tcBorders>
+              <w:top w:val="nil"/>
+              <w:left w:val="nil"/>
+              <w:bottom w:val="nil"/>
+              <w:right w:val="nil"/>
+            </w:tcBorders>
+            <w:shd w:val="clear" w:color="auto" w:fill="auto"/>
+            <w:vAlign w:val="bottom"/>
+          </w:tcPr>
+          <w:p>
+            <w:pPr>
+              <w:rPr>
+                <w:rFonts w:ascii="Arial" w:eastAsia="Times New Roman" w:hAnsi="Arial" w:cs="Arial"/>
+                <w:sz w:val="20"/>
+                <w:szCs w:val="20"/>
+              </w:rPr>
+            </w:pPr>
+          </w:p>
+        </w:tc>
+      </w:tr>
+      <w:tr>
+        <w:trPr>
+          <w:trHeight w:val="255"/>
+        </w:trPr>
+        <w:tc>
+          <w:tcPr>
+            <w:tcW w:w="2060" w:type="dxa"/>
+            <w:tcBorders>
+              <w:top w:val="nil"/>
+              <w:left w:val="nil"/>
+              <w:bottom w:val="nil"/>
+              <w:right w:val="nil"/>
+            </w:tcBorders>
+            <w:shd w:val="clear" w:color="auto" w:fill="auto"/>
+            <w:vAlign w:val="bottom"/>
+          </w:tcPr>
+          <w:p>
+            <w:pPr>
+              <w:rPr>
+                <w:rFonts w:ascii="Arial" w:eastAsia="Times New Roman" w:hAnsi="Arial" w:cs="Arial"/>
+                <w:b/>
+                <w:bCs/>
+                <w:sz w:val="20"/>
+                <w:szCs w:val="20"/>
+              </w:rPr>
+            </w:pPr>
+          </w:p>
+        </w:tc>
+        <w:tc>
+          <w:tcPr>
+            <w:tcW w:w="1100" w:type="dxa"/>
+            <w:tcBorders>
+              <w:top w:val="nil"/>
+              <w:left w:val="nil"/>
+              <w:bottom w:val="nil"/>
+              <w:right w:val="nil"/>
+            </w:tcBorders>
+            <w:shd w:val="clear" w:color="auto" w:fill="auto"/>
+            <w:vAlign w:val="bottom"/>
+          </w:tcPr>
+          <w:p>
+            <w:pPr>
+              <w:jc w:val="right"/>
+              <w:rPr>
+                <w:rFonts w:ascii="Arial" w:eastAsia="Times New Roman" w:hAnsi="Arial" w:cs="Arial"/>
+                <w:sz w:val="20"/>
+                <w:szCs w:val="20"/>
+              </w:rPr>
+            </w:pPr>
+          </w:p>
+        </w:tc>
+        <w:tc>
+          <w:tcPr>
+            <w:tcW w:w="1180" w:type="dxa"/>
+            <w:tcBorders>
+              <w:top w:val="nil"/>
+              <w:left w:val="nil"/>
+              <w:bottom w:val="nil"/>
+              <w:right w:val="nil"/>
+            </w:tcBorders>
+            <w:shd w:val="clear" w:color="auto" w:fill="auto"/>
+            <w:vAlign w:val="bottom"/>
+          </w:tcPr>
+          <w:p>
+            <w:pPr>
+              <w:jc w:val="right"/>
+              <w:rPr>
+                <w:rFonts w:ascii="Arial" w:eastAsia="Times New Roman" w:hAnsi="Arial" w:cs="Arial"/>
+                <w:sz w:val="20"/>
+                <w:szCs w:val="20"/>
+              </w:rPr>
+            </w:pPr>
+          </w:p>
+        </w:tc>
+        <w:tc>
+          <w:tcPr>
+            <w:tcW w:w="880" w:type="dxa"/>
+            <w:tcBorders>
+              <w:top w:val="nil"/>
+              <w:left w:val="nil"/>
+              <w:bottom w:val="nil"/>
+              <w:right w:val="nil"/>
+            </w:tcBorders>
+            <w:shd w:val="clear" w:color="auto" w:fill="auto"/>
+            <w:vAlign w:val="bottom"/>
+          </w:tcPr>
+          <w:p>
+            <w:pPr>
+              <w:jc w:val="right"/>
+              <w:rPr>
+                <w:rFonts w:ascii="Arial" w:eastAsia="Times New Roman" w:hAnsi="Arial" w:cs="Arial"/>
+                <w:sz w:val="20"/>
+                <w:szCs w:val="20"/>
+              </w:rPr>
+            </w:pPr>
+          </w:p>
+        </w:tc>
+        <w:tc>
+          <w:tcPr>
+            <w:tcW w:w="1120" w:type="dxa"/>
+            <w:tcBorders>
+              <w:top w:val="nil"/>
+              <w:left w:val="nil"/>
+              <w:bottom w:val="nil"/>
+              <w:right w:val="nil"/>
+            </w:tcBorders>
+            <w:shd w:val="clear" w:color="auto" w:fill="auto"/>
+            <w:vAlign w:val="bottom"/>
+          </w:tcPr>
+          <w:p>
+            <w:pPr>
+              <w:jc w:val="right"/>
+              <w:rPr>
+                <w:rFonts w:ascii="Arial" w:eastAsia="Times New Roman" w:hAnsi="Arial" w:cs="Arial"/>
+                <w:sz w:val="20"/>
+                <w:szCs w:val="20"/>
+              </w:rPr>
+            </w:pPr>
+          </w:p>
+        </w:tc>
+        <w:tc>
+          <w:tcPr>
+            <w:tcW w:w="1040" w:type="dxa"/>
+            <w:tcBorders>
+              <w:top w:val="nil"/>
+              <w:left w:val="nil"/>
+              <w:bottom w:val="nil"/>
+              <w:right w:val="nil"/>
+            </w:tcBorders>
+            <w:shd w:val="clear" w:color="auto" w:fill="auto"/>
+            <w:vAlign w:val="bottom"/>
+          </w:tcPr>
+          <w:p>
+            <w:pPr>
+              <w:jc w:val="right"/>
+              <w:rPr>
+                <w:rFonts w:ascii="Arial" w:eastAsia="Times New Roman" w:hAnsi="Arial" w:cs="Arial"/>
+                <w:sz w:val="20"/>
+                <w:szCs w:val="20"/>
+              </w:rPr>
+            </w:pPr>
+          </w:p>
+        </w:tc>
+        <w:tc>
+          <w:tcPr>
+            <w:tcW w:w="1060" w:type="dxa"/>
+            <w:tcBorders>
+              <w:top w:val="nil"/>
+              <w:left w:val="nil"/>
+              <w:bottom w:val="nil"/>
+              <w:right w:val="nil"/>
+            </w:tcBorders>
+            <w:shd w:val="clear" w:color="auto" w:fill="auto"/>
+            <w:vAlign w:val="bottom"/>
+          </w:tcPr>
+          <w:p>
+            <w:pPr>
+              <w:jc w:val="right"/>
+              <w:rPr>
+                <w:rFonts w:ascii="Arial" w:eastAsia="Times New Roman" w:hAnsi="Arial" w:cs="Arial"/>
+                <w:sz w:val="20"/>
+                <w:szCs w:val="20"/>
+              </w:rPr>
+            </w:pPr>
+          </w:p>
+        </w:tc>
+        <w:tc>
+          <w:tcPr>
+            <w:tcW w:w="1180" w:type="dxa"/>
+            <w:tcBorders>
+              <w:top w:val="nil"/>
+              <w:left w:val="nil"/>
+              <w:bottom w:val="nil"/>
+              <w:right w:val="nil"/>
+            </w:tcBorders>
+            <w:shd w:val="clear" w:color="auto" w:fill="auto"/>
+            <w:vAlign w:val="bottom"/>
+          </w:tcPr>
+          <w:p>
+            <w:pPr>
+              <w:jc w:val="right"/>
+              <w:rPr>
+                <w:rFonts w:ascii="Arial" w:eastAsia="Times New Roman" w:hAnsi="Arial" w:cs="Arial"/>
+                <w:sz w:val="20"/>
+                <w:szCs w:val="20"/>
+              </w:rPr>
+            </w:pPr>
+          </w:p>
+        </w:tc>
+        <w:tc>
+          <w:tcPr>
+            <w:tcW w:w="1320" w:type="dxa"/>
+            <w:tcBorders>
+              <w:top w:val="nil"/>
+              <w:left w:val="nil"/>
+              <w:bottom w:val="nil"/>
+              <w:right w:val="nil"/>
+            </w:tcBorders>
+            <w:shd w:val="clear" w:color="auto" w:fill="auto"/>
+            <w:vAlign w:val="bottom"/>
+          </w:tcPr>
+          <w:p>
+            <w:pPr>
+              <w:jc w:val="right"/>
+              <w:rPr>
+                <w:rFonts w:ascii="Arial" w:eastAsia="Times New Roman" w:hAnsi="Arial" w:cs="Arial"/>
+                <w:sz w:val="20"/>
+                <w:szCs w:val="20"/>
+              </w:rPr>
+            </w:pPr>
+          </w:p>
+        </w:tc>
+        <w:tc>
+          <w:tcPr>
+            <w:tcW w:w="1420" w:type="dxa"/>
+            <w:tcBorders>
+              <w:top w:val="nil"/>
+              <w:left w:val="nil"/>
+              <w:bottom w:val="nil"/>
+              <w:right w:val="nil"/>
+            </w:tcBorders>
+            <w:shd w:val="clear" w:color="auto" w:fill="auto"/>
+            <w:vAlign w:val="bottom"/>
+          </w:tcPr>
+          <w:p>
+            <w:pPr>
+              <w:jc w:val="right"/>
+              <w:rPr>
+                <w:rFonts w:ascii="Arial" w:eastAsia="Times New Roman" w:hAnsi="Arial" w:cs="Arial"/>
+                <w:sz w:val="20"/>
+                <w:szCs w:val="20"/>
+              </w:rPr>
+            </w:pPr>
+          </w:p>
+        </w:tc>
+      </w:tr>
+      <w:tr>
+        <w:trPr>
+          <w:trHeight w:val="255"/>
+        </w:trPr>
+        <w:tc>
+          <w:tcPr>
+            <w:tcW w:w="2060" w:type="dxa"/>
+            <w:tcBorders>
+              <w:top w:val="nil"/>
+              <w:left w:val="nil"/>
+              <w:bottom w:val="nil"/>
+              <w:right w:val="nil"/>
+            </w:tcBorders>
+            <w:shd w:val="clear" w:color="auto" w:fill="auto"/>
+            <w:vAlign w:val="bottom"/>
+          </w:tcPr>
+          <w:p>
+            <w:pPr>
+              <w:rPr>
+                <w:rFonts w:ascii="Arial" w:eastAsia="Times New Roman" w:hAnsi="Arial" w:cs="Arial"/>
+                <w:b/>
+                <w:bCs/>
+                <w:sz w:val="20"/>
+                <w:szCs w:val="20"/>
+              </w:rPr>
+            </w:pPr>
+          </w:p>
+        </w:tc>
+        <w:tc>
+          <w:tcPr>
+            <w:tcW w:w="1100" w:type="dxa"/>
+            <w:tcBorders>
+              <w:top w:val="nil"/>
+              <w:left w:val="nil"/>
+              <w:bottom w:val="nil"/>
+              <w:right w:val="nil"/>
+            </w:tcBorders>
+            <w:shd w:val="clear" w:color="auto" w:fill="auto"/>
+            <w:vAlign w:val="bottom"/>
+          </w:tcPr>
+          <w:p>
+            <w:pPr>
+              <w:jc w:val="right"/>
+              <w:rPr>
+                <w:rFonts w:ascii="Arial" w:eastAsia="Times New Roman" w:hAnsi="Arial" w:cs="Arial"/>
+                <w:sz w:val="20"/>
+                <w:szCs w:val="20"/>
+              </w:rPr>
+            </w:pPr>
+          </w:p>
+        </w:tc>
+        <w:tc>
+          <w:tcPr>
+            <w:tcW w:w="1180" w:type="dxa"/>
+            <w:tcBorders>
+              <w:top w:val="nil"/>
+              <w:left w:val="nil"/>
+              <w:bottom w:val="nil"/>
+              <w:right w:val="nil"/>
+            </w:tcBorders>
+            <w:shd w:val="clear" w:color="auto" w:fill="auto"/>
+            <w:vAlign w:val="bottom"/>
+          </w:tcPr>
+          <w:p>
+            <w:pPr>
+              <w:jc w:val="right"/>
+              <w:rPr>
+                <w:rFonts w:ascii="Arial" w:eastAsia="Times New Roman" w:hAnsi="Arial" w:cs="Arial"/>
+                <w:sz w:val="20"/>
+                <w:szCs w:val="20"/>
+              </w:rPr>
+            </w:pPr>
+          </w:p>
+        </w:tc>
+        <w:tc>
+          <w:tcPr>
+            <w:tcW w:w="880" w:type="dxa"/>
+            <w:tcBorders>
+              <w:top w:val="nil"/>
+              <w:left w:val="nil"/>
+              <w:bottom w:val="nil"/>
+              <w:right w:val="nil"/>
+            </w:tcBorders>
+            <w:shd w:val="clear" w:color="auto" w:fill="auto"/>
+            <w:vAlign w:val="bottom"/>
+          </w:tcPr>
+          <w:p>
+            <w:pPr>
+              <w:jc w:val="right"/>
+              <w:rPr>
+                <w:rFonts w:ascii="Arial" w:eastAsia="Times New Roman" w:hAnsi="Arial" w:cs="Arial"/>
+                <w:sz w:val="20"/>
+                <w:szCs w:val="20"/>
+              </w:rPr>
+            </w:pPr>
+          </w:p>
+        </w:tc>
+        <w:tc>
+          <w:tcPr>
+            <w:tcW w:w="1120" w:type="dxa"/>
+            <w:tcBorders>
+              <w:top w:val="nil"/>
+              <w:left w:val="nil"/>
+              <w:bottom w:val="nil"/>
+              <w:right w:val="nil"/>
+            </w:tcBorders>
+            <w:shd w:val="clear" w:color="auto" w:fill="auto"/>
+            <w:vAlign w:val="bottom"/>
+          </w:tcPr>
+          <w:p>
+            <w:pPr>
+              <w:jc w:val="right"/>
+              <w:rPr>
+                <w:rFonts w:ascii="Arial" w:eastAsia="Times New Roman" w:hAnsi="Arial" w:cs="Arial"/>
+                <w:sz w:val="20"/>
+                <w:szCs w:val="20"/>
+              </w:rPr>
+            </w:pPr>
+          </w:p>
+        </w:tc>
+        <w:tc>
+          <w:tcPr>
+            <w:tcW w:w="1040" w:type="dxa"/>
+            <w:tcBorders>
+              <w:top w:val="nil"/>
+              <w:left w:val="nil"/>
+              <w:bottom w:val="nil"/>
+              <w:right w:val="nil"/>
+            </w:tcBorders>
+            <w:shd w:val="clear" w:color="auto" w:fill="auto"/>
+            <w:vAlign w:val="bottom"/>
+          </w:tcPr>
+          <w:p>
+            <w:pPr>
+              <w:jc w:val="right"/>
+              <w:rPr>
+                <w:rFonts w:ascii="Arial" w:eastAsia="Times New Roman" w:hAnsi="Arial" w:cs="Arial"/>
+                <w:sz w:val="20"/>
+                <w:szCs w:val="20"/>
+              </w:rPr>
+            </w:pPr>
+          </w:p>
+        </w:tc>
+        <w:tc>
+          <w:tcPr>
+            <w:tcW w:w="1060" w:type="dxa"/>
+            <w:tcBorders>
+              <w:top w:val="nil"/>
+              <w:left w:val="nil"/>
+              <w:bottom w:val="nil"/>
+              <w:right w:val="nil"/>
+            </w:tcBorders>
+            <w:shd w:val="clear" w:color="auto" w:fill="auto"/>
+            <w:vAlign w:val="bottom"/>
+          </w:tcPr>
+          <w:p>
+            <w:pPr>
+              <w:jc w:val="right"/>
+              <w:rPr>
+                <w:rFonts w:ascii="Arial" w:eastAsia="Times New Roman" w:hAnsi="Arial" w:cs="Arial"/>
+                <w:sz w:val="20"/>
+                <w:szCs w:val="20"/>
+              </w:rPr>
+            </w:pPr>
+          </w:p>
+        </w:tc>
+        <w:tc>
+          <w:tcPr>
+            <w:tcW w:w="1180" w:type="dxa"/>
+            <w:tcBorders>
+              <w:top w:val="nil"/>
+              <w:left w:val="nil"/>
+              <w:bottom w:val="nil"/>
+              <w:right w:val="nil"/>
+            </w:tcBorders>
+            <w:shd w:val="clear" w:color="auto" w:fill="auto"/>
+            <w:vAlign w:val="bottom"/>
+          </w:tcPr>
+          <w:p>
+            <w:pPr>
+              <w:jc w:val="right"/>
+              <w:rPr>
+                <w:rFonts w:ascii="Arial" w:eastAsia="Times New Roman" w:hAnsi="Arial" w:cs="Arial"/>
+                <w:sz w:val="20"/>
+                <w:szCs w:val="20"/>
+              </w:rPr>
+            </w:pPr>
+          </w:p>
+        </w:tc>
+        <w:tc>
+          <w:tcPr>
+            <w:tcW w:w="1320" w:type="dxa"/>
+            <w:tcBorders>
+              <w:top w:val="nil"/>
+              <w:left w:val="nil"/>
+              <w:bottom w:val="nil"/>
+              <w:right w:val="nil"/>
+            </w:tcBorders>
+            <w:shd w:val="clear" w:color="auto" w:fill="auto"/>
+            <w:vAlign w:val="bottom"/>
+          </w:tcPr>
+          <w:p>
+            <w:pPr>
+              <w:jc w:val="right"/>
+              <w:rPr>
+                <w:rFonts w:ascii="Arial" w:eastAsia="Times New Roman" w:hAnsi="Arial" w:cs="Arial"/>
+                <w:sz w:val="20"/>
+                <w:szCs w:val="20"/>
+              </w:rPr>
+            </w:pPr>
+          </w:p>
+        </w:tc>
+        <w:tc>
+          <w:tcPr>
+            <w:tcW w:w="1420" w:type="dxa"/>
+            <w:tcBorders>
+              <w:top w:val="nil"/>
+              <w:left w:val="nil"/>
+              <w:bottom w:val="nil"/>
+              <w:right w:val="nil"/>
+            </w:tcBorders>
+            <w:shd w:val="clear" w:color="auto" w:fill="auto"/>
+            <w:vAlign w:val="bottom"/>
+          </w:tcPr>
+          <w:p>
+            <w:pPr>
+              <w:jc w:val="right"/>
+              <w:rPr>
+                <w:rFonts w:ascii="Arial" w:eastAsia="Times New Roman" w:hAnsi="Arial" w:cs="Arial"/>
+                <w:sz w:val="20"/>
+                <w:szCs w:val="20"/>
+              </w:rPr>
+            </w:pPr>
+          </w:p>
+        </w:tc>
+      </w:tr>
+      <w:tr>
+        <w:trPr>
+          <w:trHeight w:val="255"/>
+        </w:trPr>
+        <w:tc>
+          <w:tcPr>
+            <w:tcW w:w="2060" w:type="dxa"/>
+            <w:tcBorders>
+              <w:top w:val="nil"/>
+              <w:left w:val="nil"/>
+              <w:bottom w:val="nil"/>
+              <w:right w:val="nil"/>
+            </w:tcBorders>
+            <w:shd w:val="clear" w:color="auto" w:fill="auto"/>
+            <w:vAlign w:val="bottom"/>
+          </w:tcPr>
+          <w:p>
+            <w:pPr>
+              <w:rPr>
+                <w:rFonts w:ascii="Arial" w:eastAsia="Times New Roman" w:hAnsi="Arial" w:cs="Arial"/>
+                <w:b/>
+                <w:bCs/>
+                <w:sz w:val="20"/>
+                <w:szCs w:val="20"/>
+              </w:rPr>
+            </w:pPr>
+          </w:p>
+        </w:tc>
+        <w:tc>
+          <w:tcPr>
+            <w:tcW w:w="1100" w:type="dxa"/>
+            <w:tcBorders>
+              <w:top w:val="nil"/>
+              <w:left w:val="nil"/>
+              <w:bottom w:val="nil"/>
+              <w:right w:val="nil"/>
+            </w:tcBorders>
+            <w:shd w:val="clear" w:color="auto" w:fill="auto"/>
+            <w:vAlign w:val="bottom"/>
+          </w:tcPr>
+          <w:p>
+            <w:pPr>
+              <w:jc w:val="right"/>
+              <w:rPr>
+                <w:rFonts w:ascii="Arial" w:eastAsia="Times New Roman" w:hAnsi="Arial" w:cs="Arial"/>
+                <w:sz w:val="20"/>
+                <w:szCs w:val="20"/>
+              </w:rPr>
+            </w:pPr>
+          </w:p>
+        </w:tc>
+        <w:tc>
+          <w:tcPr>
+            <w:tcW w:w="1180" w:type="dxa"/>
+            <w:tcBorders>
+              <w:top w:val="nil"/>
+              <w:left w:val="nil"/>
+              <w:bottom w:val="nil"/>
+              <w:right w:val="nil"/>
+            </w:tcBorders>
+            <w:shd w:val="clear" w:color="auto" w:fill="auto"/>
+            <w:vAlign w:val="bottom"/>
+          </w:tcPr>
+          <w:p>
+            <w:pPr>
+              <w:jc w:val="right"/>
+              <w:rPr>
+                <w:rFonts w:ascii="Arial" w:eastAsia="Times New Roman" w:hAnsi="Arial" w:cs="Arial"/>
+                <w:sz w:val="20"/>
+                <w:szCs w:val="20"/>
+              </w:rPr>
+            </w:pPr>
+          </w:p>
+        </w:tc>
+        <w:tc>
+          <w:tcPr>
+            <w:tcW w:w="880" w:type="dxa"/>
+            <w:tcBorders>
+              <w:top w:val="nil"/>
+              <w:left w:val="nil"/>
+              <w:bottom w:val="nil"/>
+              <w:right w:val="nil"/>
+            </w:tcBorders>
+            <w:shd w:val="clear" w:color="auto" w:fill="auto"/>
+            <w:vAlign w:val="bottom"/>
+          </w:tcPr>
+          <w:p>
+            <w:pPr>
+              <w:jc w:val="right"/>
+              <w:rPr>
+                <w:rFonts w:ascii="Arial" w:eastAsia="Times New Roman" w:hAnsi="Arial" w:cs="Arial"/>
+                <w:sz w:val="20"/>
+                <w:szCs w:val="20"/>
+              </w:rPr>
+            </w:pPr>
+          </w:p>
+        </w:tc>
+        <w:tc>
+          <w:tcPr>
+            <w:tcW w:w="1120" w:type="dxa"/>
+            <w:tcBorders>
+              <w:top w:val="nil"/>
+              <w:left w:val="nil"/>
+              <w:bottom w:val="nil"/>
+              <w:right w:val="nil"/>
+            </w:tcBorders>
+            <w:shd w:val="clear" w:color="auto" w:fill="auto"/>
+            <w:vAlign w:val="bottom"/>
+          </w:tcPr>
+          <w:p>
+            <w:pPr>
+              <w:jc w:val="right"/>
+              <w:rPr>
+                <w:rFonts w:ascii="Arial" w:eastAsia="Times New Roman" w:hAnsi="Arial" w:cs="Arial"/>
+                <w:sz w:val="20"/>
+                <w:szCs w:val="20"/>
+              </w:rPr>
+            </w:pPr>
+          </w:p>
+        </w:tc>
+        <w:tc>
+          <w:tcPr>
+            <w:tcW w:w="1040" w:type="dxa"/>
+            <w:tcBorders>
+              <w:top w:val="nil"/>
+              <w:left w:val="nil"/>
+              <w:bottom w:val="nil"/>
+              <w:right w:val="nil"/>
+            </w:tcBorders>
+            <w:shd w:val="clear" w:color="auto" w:fill="auto"/>
+            <w:vAlign w:val="bottom"/>
+          </w:tcPr>
+          <w:p>
+            <w:pPr>
+              <w:jc w:val="right"/>
+              <w:rPr>
+                <w:rFonts w:ascii="Arial" w:eastAsia="Times New Roman" w:hAnsi="Arial" w:cs="Arial"/>
+                <w:sz w:val="20"/>
+                <w:szCs w:val="20"/>
+              </w:rPr>
+            </w:pPr>
+          </w:p>
+        </w:tc>
+        <w:tc>
+          <w:tcPr>
+            <w:tcW w:w="1060" w:type="dxa"/>
+            <w:tcBorders>
+              <w:top w:val="nil"/>
+              <w:left w:val="nil"/>
+              <w:bottom w:val="nil"/>
+              <w:right w:val="nil"/>
+            </w:tcBorders>
+            <w:shd w:val="clear" w:color="auto" w:fill="auto"/>
+            <w:vAlign w:val="bottom"/>
+          </w:tcPr>
+          <w:p>
+            <w:pPr>
+              <w:jc w:val="right"/>
+              <w:rPr>
+                <w:rFonts w:ascii="Arial" w:eastAsia="Times New Roman" w:hAnsi="Arial" w:cs="Arial"/>
+                <w:sz w:val="20"/>
+                <w:szCs w:val="20"/>
+              </w:rPr>
+            </w:pPr>
+          </w:p>
+        </w:tc>
+        <w:tc>
+          <w:tcPr>
+            <w:tcW w:w="1180" w:type="dxa"/>
+            <w:tcBorders>
+              <w:top w:val="nil"/>
+              <w:left w:val="nil"/>
+              <w:bottom w:val="nil"/>
+              <w:right w:val="nil"/>
+            </w:tcBorders>
+            <w:shd w:val="clear" w:color="auto" w:fill="auto"/>
+            <w:vAlign w:val="bottom"/>
+          </w:tcPr>
+          <w:p>
+            <w:pPr>
+              <w:jc w:val="right"/>
+              <w:rPr>
+                <w:rFonts w:ascii="Arial" w:eastAsia="Times New Roman" w:hAnsi="Arial" w:cs="Arial"/>
+                <w:sz w:val="20"/>
+                <w:szCs w:val="20"/>
+              </w:rPr>
+            </w:pPr>
+          </w:p>
+        </w:tc>
+        <w:tc>
+          <w:tcPr>
+            <w:tcW w:w="1320" w:type="dxa"/>
+            <w:tcBorders>
+              <w:top w:val="nil"/>
+              <w:left w:val="nil"/>
+              <w:bottom w:val="nil"/>
+              <w:right w:val="nil"/>
+            </w:tcBorders>
+            <w:shd w:val="clear" w:color="auto" w:fill="auto"/>
+            <w:vAlign w:val="bottom"/>
+          </w:tcPr>
+          <w:p>
+            <w:pPr>
+              <w:jc w:val="right"/>
+              <w:rPr>
+                <w:rFonts w:ascii="Arial" w:eastAsia="Times New Roman" w:hAnsi="Arial" w:cs="Arial"/>
+                <w:sz w:val="20"/>
+                <w:szCs w:val="20"/>
+              </w:rPr>
+            </w:pPr>
+          </w:p>
+        </w:tc>
+        <w:tc>
+          <w:tcPr>
+            <w:tcW w:w="1420" w:type="dxa"/>
+            <w:tcBorders>
+              <w:top w:val="nil"/>
+              <w:left w:val="nil"/>
+              <w:bottom w:val="nil"/>
+              <w:right w:val="nil"/>
+            </w:tcBorders>
+            <w:shd w:val="clear" w:color="auto" w:fill="auto"/>
+            <w:vAlign w:val="bottom"/>
+          </w:tcPr>
+          <w:p>
+            <w:pPr>
+              <w:jc w:val="right"/>
+              <w:rPr>
+                <w:rFonts w:ascii="Arial" w:eastAsia="Times New Roman" w:hAnsi="Arial" w:cs="Arial"/>
+                <w:sz w:val="20"/>
+                <w:szCs w:val="20"/>
+              </w:rPr>
+            </w:pPr>
+          </w:p>
+        </w:tc>
+      </w:tr>
+      <w:tr>
+        <w:trPr>
+          <w:trHeight w:val="255"/>
+        </w:trPr>
+        <w:tc>
+          <w:tcPr>
+            <w:tcW w:w="2060" w:type="dxa"/>
+            <w:tcBorders>
+              <w:top w:val="nil"/>
+              <w:left w:val="nil"/>
+              <w:bottom w:val="nil"/>
+              <w:right w:val="nil"/>
+            </w:tcBorders>
+            <w:shd w:val="clear" w:color="auto" w:fill="auto"/>
+            <w:vAlign w:val="bottom"/>
+          </w:tcPr>
+          <w:p>
+            <w:pPr>
+              <w:rPr>
+                <w:rFonts w:ascii="Arial" w:eastAsia="Times New Roman" w:hAnsi="Arial" w:cs="Arial"/>
+                <w:b/>
+                <w:bCs/>
+                <w:sz w:val="20"/>
+                <w:szCs w:val="20"/>
+              </w:rPr>
+            </w:pPr>
+          </w:p>
+        </w:tc>
+        <w:tc>
+          <w:tcPr>
+            <w:tcW w:w="1100" w:type="dxa"/>
+            <w:tcBorders>
+              <w:top w:val="nil"/>
+              <w:left w:val="nil"/>
+              <w:bottom w:val="nil"/>
+              <w:right w:val="nil"/>
+            </w:tcBorders>
+            <w:shd w:val="clear" w:color="auto" w:fill="auto"/>
+            <w:vAlign w:val="bottom"/>
+          </w:tcPr>
+          <w:p>
+            <w:pPr>
+              <w:jc w:val="right"/>
+              <w:rPr>
+                <w:rFonts w:ascii="Arial" w:eastAsia="Times New Roman" w:hAnsi="Arial" w:cs="Arial"/>
+                <w:sz w:val="20"/>
+                <w:szCs w:val="20"/>
+              </w:rPr>
+            </w:pPr>
+          </w:p>
+        </w:tc>
+        <w:tc>
+          <w:tcPr>
+            <w:tcW w:w="1180" w:type="dxa"/>
+            <w:tcBorders>
+              <w:top w:val="nil"/>
+              <w:left w:val="nil"/>
+              <w:bottom w:val="nil"/>
+              <w:right w:val="nil"/>
+            </w:tcBorders>
+            <w:shd w:val="clear" w:color="auto" w:fill="auto"/>
+            <w:vAlign w:val="bottom"/>
+          </w:tcPr>
+          <w:p>
+            <w:pPr>
+              <w:jc w:val="right"/>
+              <w:rPr>
+                <w:rFonts w:ascii="Arial" w:eastAsia="Times New Roman" w:hAnsi="Arial" w:cs="Arial"/>
+                <w:sz w:val="20"/>
+                <w:szCs w:val="20"/>
+              </w:rPr>
+            </w:pPr>
+          </w:p>
+        </w:tc>
+        <w:tc>
+          <w:tcPr>
+            <w:tcW w:w="880" w:type="dxa"/>
+            <w:tcBorders>
+              <w:top w:val="nil"/>
+              <w:left w:val="nil"/>
+              <w:bottom w:val="nil"/>
+              <w:right w:val="nil"/>
+            </w:tcBorders>
+            <w:shd w:val="clear" w:color="auto" w:fill="auto"/>
+            <w:vAlign w:val="bottom"/>
+          </w:tcPr>
+          <w:p>
+            <w:pPr>
+              <w:jc w:val="right"/>
+              <w:rPr>
+                <w:rFonts w:ascii="Arial" w:eastAsia="Times New Roman" w:hAnsi="Arial" w:cs="Arial"/>
+                <w:sz w:val="20"/>
+                <w:szCs w:val="20"/>
+              </w:rPr>
+            </w:pPr>
+          </w:p>
+        </w:tc>
+        <w:tc>
+          <w:tcPr>
+            <w:tcW w:w="1120" w:type="dxa"/>
+            <w:tcBorders>
+              <w:top w:val="nil"/>
+              <w:left w:val="nil"/>
+              <w:bottom w:val="nil"/>
+              <w:right w:val="nil"/>
+            </w:tcBorders>
+            <w:shd w:val="clear" w:color="auto" w:fill="auto"/>
+            <w:vAlign w:val="bottom"/>
+          </w:tcPr>
+          <w:p>
+            <w:pPr>
+              <w:jc w:val="right"/>
+              <w:rPr>
+                <w:rFonts w:ascii="Arial" w:eastAsia="Times New Roman" w:hAnsi="Arial" w:cs="Arial"/>
+                <w:sz w:val="20"/>
+                <w:szCs w:val="20"/>
+              </w:rPr>
+            </w:pPr>
+          </w:p>
+        </w:tc>
+        <w:tc>
+          <w:tcPr>
+            <w:tcW w:w="1040" w:type="dxa"/>
+            <w:tcBorders>
+              <w:top w:val="nil"/>
+              <w:left w:val="nil"/>
+              <w:bottom w:val="nil"/>
+              <w:right w:val="nil"/>
+            </w:tcBorders>
+            <w:shd w:val="clear" w:color="auto" w:fill="auto"/>
+            <w:vAlign w:val="bottom"/>
+          </w:tcPr>
+          <w:p>
+            <w:pPr>
+              <w:jc w:val="right"/>
+              <w:rPr>
+                <w:rFonts w:ascii="Arial" w:eastAsia="Times New Roman" w:hAnsi="Arial" w:cs="Arial"/>
+                <w:sz w:val="20"/>
+                <w:szCs w:val="20"/>
+              </w:rPr>
+            </w:pPr>
+          </w:p>
+        </w:tc>
+        <w:tc>
+          <w:tcPr>
+            <w:tcW w:w="1060" w:type="dxa"/>
+            <w:tcBorders>
+              <w:top w:val="nil"/>
+              <w:left w:val="nil"/>
+              <w:bottom w:val="nil"/>
+              <w:right w:val="nil"/>
+            </w:tcBorders>
+            <w:shd w:val="clear" w:color="auto" w:fill="auto"/>
+            <w:vAlign w:val="bottom"/>
+          </w:tcPr>
+          <w:p>
+            <w:pPr>
+              <w:jc w:val="right"/>
+              <w:rPr>
+                <w:rFonts w:ascii="Arial" w:eastAsia="Times New Roman" w:hAnsi="Arial" w:cs="Arial"/>
+                <w:sz w:val="20"/>
+                <w:szCs w:val="20"/>
+              </w:rPr>
+            </w:pPr>
+          </w:p>
+        </w:tc>
+        <w:tc>
+          <w:tcPr>
+            <w:tcW w:w="1180" w:type="dxa"/>
+            <w:tcBorders>
+              <w:top w:val="nil"/>
+              <w:left w:val="nil"/>
+              <w:bottom w:val="nil"/>
+              <w:right w:val="nil"/>
+            </w:tcBorders>
+            <w:shd w:val="clear" w:color="auto" w:fill="auto"/>
+            <w:vAlign w:val="bottom"/>
+          </w:tcPr>
+          <w:p>
+            <w:pPr>
+              <w:jc w:val="right"/>
+              <w:rPr>
+                <w:rFonts w:ascii="Arial" w:eastAsia="Times New Roman" w:hAnsi="Arial" w:cs="Arial"/>
+                <w:sz w:val="20"/>
+                <w:szCs w:val="20"/>
+              </w:rPr>
+            </w:pPr>
+          </w:p>
+        </w:tc>
+        <w:tc>
+          <w:tcPr>
+            <w:tcW w:w="1320" w:type="dxa"/>
+            <w:tcBorders>
+              <w:top w:val="nil"/>
+              <w:left w:val="nil"/>
+              <w:bottom w:val="nil"/>
+              <w:right w:val="nil"/>
+            </w:tcBorders>
+            <w:shd w:val="clear" w:color="auto" w:fill="auto"/>
+            <w:vAlign w:val="bottom"/>
+          </w:tcPr>
+          <w:p>
+            <w:pPr>
+              <w:jc w:val="right"/>
+              <w:rPr>
+                <w:rFonts w:ascii="Arial" w:eastAsia="Times New Roman" w:hAnsi="Arial" w:cs="Arial"/>
+                <w:sz w:val="20"/>
+                <w:szCs w:val="20"/>
+              </w:rPr>
+            </w:pPr>
+          </w:p>
+        </w:tc>
+        <w:tc>
+          <w:tcPr>
+            <w:tcW w:w="1420" w:type="dxa"/>
+            <w:tcBorders>
+              <w:top w:val="nil"/>
+              <w:left w:val="nil"/>
+              <w:bottom w:val="nil"/>
+              <w:right w:val="nil"/>
+            </w:tcBorders>
+            <w:shd w:val="clear" w:color="auto" w:fill="auto"/>
+            <w:vAlign w:val="bottom"/>
+          </w:tcPr>
+          <w:p>
+            <w:pPr>
+              <w:jc w:val="right"/>
+              <w:rPr>
+                <w:rFonts w:ascii="Arial" w:eastAsia="Times New Roman" w:hAnsi="Arial" w:cs="Arial"/>
+                <w:sz w:val="20"/>
+                <w:szCs w:val="20"/>
+              </w:rPr>
+            </w:pPr>
+          </w:p>
+        </w:tc>
+      </w:tr>
+      <w:tr>
+        <w:trPr>
+          <w:trHeight w:val="255"/>
+        </w:trPr>
+        <w:tc>
+          <w:tcPr>
+            <w:tcW w:w="2060" w:type="dxa"/>
+            <w:tcBorders>
+              <w:top w:val="nil"/>
+              <w:left w:val="nil"/>
+              <w:bottom w:val="nil"/>
+              <w:right w:val="nil"/>
+            </w:tcBorders>
+            <w:shd w:val="clear" w:color="auto" w:fill="auto"/>
+            <w:vAlign w:val="bottom"/>
+          </w:tcPr>
+          <w:p>
+            <w:pPr>
+              <w:rPr>
+                <w:rFonts w:ascii="Arial" w:eastAsia="Times New Roman" w:hAnsi="Arial" w:cs="Arial"/>
+                <w:b/>
+                <w:bCs/>
+                <w:sz w:val="20"/>
+                <w:szCs w:val="20"/>
+              </w:rPr>
+            </w:pPr>
+          </w:p>
+        </w:tc>
+        <w:tc>
+          <w:tcPr>
+            <w:tcW w:w="1100" w:type="dxa"/>
+            <w:tcBorders>
+              <w:top w:val="nil"/>
+              <w:left w:val="nil"/>
+              <w:bottom w:val="nil"/>
+              <w:right w:val="nil"/>
+            </w:tcBorders>
+            <w:shd w:val="clear" w:color="auto" w:fill="auto"/>
+            <w:vAlign w:val="bottom"/>
+          </w:tcPr>
+          <w:p>
+            <w:pPr>
+              <w:jc w:val="right"/>
+              <w:rPr>
+                <w:rFonts w:ascii="Arial" w:eastAsia="Times New Roman" w:hAnsi="Arial" w:cs="Arial"/>
+                <w:sz w:val="20"/>
+                <w:szCs w:val="20"/>
+              </w:rPr>
+            </w:pPr>
+          </w:p>
+        </w:tc>
+        <w:tc>
+          <w:tcPr>
+            <w:tcW w:w="1180" w:type="dxa"/>
+            <w:tcBorders>
+              <w:top w:val="nil"/>
+              <w:left w:val="nil"/>
+              <w:bottom w:val="nil"/>
+              <w:right w:val="nil"/>
+            </w:tcBorders>
+            <w:shd w:val="clear" w:color="auto" w:fill="auto"/>
+            <w:vAlign w:val="bottom"/>
+          </w:tcPr>
+          <w:p>
+            <w:pPr>
+              <w:jc w:val="right"/>
+              <w:rPr>
+                <w:rFonts w:ascii="Arial" w:eastAsia="Times New Roman" w:hAnsi="Arial" w:cs="Arial"/>
+                <w:sz w:val="20"/>
+                <w:szCs w:val="20"/>
+              </w:rPr>
+            </w:pPr>
+          </w:p>
+        </w:tc>
+        <w:tc>
+          <w:tcPr>
+            <w:tcW w:w="880" w:type="dxa"/>
+            <w:tcBorders>
+              <w:top w:val="nil"/>
+              <w:left w:val="nil"/>
+              <w:bottom w:val="nil"/>
+              <w:right w:val="nil"/>
+            </w:tcBorders>
+            <w:shd w:val="clear" w:color="auto" w:fill="auto"/>
+            <w:vAlign w:val="bottom"/>
+          </w:tcPr>
+          <w:p>
+            <w:pPr>
+              <w:jc w:val="right"/>
+              <w:rPr>
+                <w:rFonts w:ascii="Arial" w:eastAsia="Times New Roman" w:hAnsi="Arial" w:cs="Arial"/>
+                <w:sz w:val="20"/>
+                <w:szCs w:val="20"/>
+              </w:rPr>
+            </w:pPr>
+          </w:p>
+        </w:tc>
+        <w:tc>
+          <w:tcPr>
+            <w:tcW w:w="1120" w:type="dxa"/>
+            <w:tcBorders>
+              <w:top w:val="nil"/>
+              <w:left w:val="nil"/>
+              <w:bottom w:val="nil"/>
+              <w:right w:val="nil"/>
+            </w:tcBorders>
+            <w:shd w:val="clear" w:color="auto" w:fill="auto"/>
+            <w:vAlign w:val="bottom"/>
+          </w:tcPr>
+          <w:p>
+            <w:pPr>
+              <w:jc w:val="right"/>
+              <w:rPr>
+                <w:rFonts w:ascii="Arial" w:eastAsia="Times New Roman" w:hAnsi="Arial" w:cs="Arial"/>
+                <w:sz w:val="20"/>
+                <w:szCs w:val="20"/>
+              </w:rPr>
+            </w:pPr>
+          </w:p>
+        </w:tc>
+        <w:tc>
+          <w:tcPr>
+            <w:tcW w:w="1040" w:type="dxa"/>
+            <w:tcBorders>
+              <w:top w:val="nil"/>
+              <w:left w:val="nil"/>
+              <w:bottom w:val="nil"/>
+              <w:right w:val="nil"/>
+            </w:tcBorders>
+            <w:shd w:val="clear" w:color="auto" w:fill="auto"/>
+            <w:vAlign w:val="bottom"/>
+          </w:tcPr>
+          <w:p>
+            <w:pPr>
+              <w:jc w:val="right"/>
+              <w:rPr>
+                <w:rFonts w:ascii="Arial" w:eastAsia="Times New Roman" w:hAnsi="Arial" w:cs="Arial"/>
+                <w:sz w:val="20"/>
+                <w:szCs w:val="20"/>
+              </w:rPr>
+            </w:pPr>
+          </w:p>
+        </w:tc>
+        <w:tc>
+          <w:tcPr>
+            <w:tcW w:w="1060" w:type="dxa"/>
+            <w:tcBorders>
+              <w:top w:val="nil"/>
+              <w:left w:val="nil"/>
+              <w:bottom w:val="nil"/>
+              <w:right w:val="nil"/>
+            </w:tcBorders>
+            <w:shd w:val="clear" w:color="auto" w:fill="auto"/>
+            <w:vAlign w:val="bottom"/>
+          </w:tcPr>
+          <w:p>
+            <w:pPr>
+              <w:jc w:val="right"/>
+              <w:rPr>
+                <w:rFonts w:ascii="Arial" w:eastAsia="Times New Roman" w:hAnsi="Arial" w:cs="Arial"/>
+                <w:sz w:val="20"/>
+                <w:szCs w:val="20"/>
+              </w:rPr>
+            </w:pPr>
+          </w:p>
+        </w:tc>
+        <w:tc>
+          <w:tcPr>
+            <w:tcW w:w="1180" w:type="dxa"/>
+            <w:tcBorders>
+              <w:top w:val="nil"/>
+              <w:left w:val="nil"/>
+              <w:bottom w:val="nil"/>
+              <w:right w:val="nil"/>
+            </w:tcBorders>
+            <w:shd w:val="clear" w:color="auto" w:fill="auto"/>
+            <w:vAlign w:val="bottom"/>
+          </w:tcPr>
+          <w:p>
+            <w:pPr>
+              <w:jc w:val="right"/>
+              <w:rPr>
+                <w:rFonts w:ascii="Arial" w:eastAsia="Times New Roman" w:hAnsi="Arial" w:cs="Arial"/>
+                <w:sz w:val="20"/>
+                <w:szCs w:val="20"/>
+              </w:rPr>
+            </w:pPr>
+          </w:p>
+        </w:tc>
+        <w:tc>
+          <w:tcPr>
+            <w:tcW w:w="1320" w:type="dxa"/>
+            <w:tcBorders>
+              <w:top w:val="nil"/>
+              <w:left w:val="nil"/>
+              <w:bottom w:val="nil"/>
+              <w:right w:val="nil"/>
+            </w:tcBorders>
+            <w:shd w:val="clear" w:color="auto" w:fill="auto"/>
+            <w:vAlign w:val="bottom"/>
+          </w:tcPr>
+          <w:p>
+            <w:pPr>
+              <w:jc w:val="right"/>
+              <w:rPr>
+                <w:rFonts w:ascii="Arial" w:eastAsia="Times New Roman" w:hAnsi="Arial" w:cs="Arial"/>
+                <w:sz w:val="20"/>
+                <w:szCs w:val="20"/>
+              </w:rPr>
+            </w:pPr>
+          </w:p>
+        </w:tc>
+        <w:tc>
+          <w:tcPr>
+            <w:tcW w:w="1420" w:type="dxa"/>
+            <w:tcBorders>
+              <w:top w:val="nil"/>
+              <w:left w:val="nil"/>
+              <w:bottom w:val="nil"/>
+              <w:right w:val="nil"/>
+            </w:tcBorders>
+            <w:shd w:val="clear" w:color="auto" w:fill="auto"/>
+            <w:vAlign w:val="bottom"/>
+          </w:tcPr>
+          <w:p>
+            <w:pPr>
+              <w:jc w:val="right"/>
+              <w:rPr>
+                <w:rFonts w:ascii="Arial" w:eastAsia="Times New Roman" w:hAnsi="Arial" w:cs="Arial"/>
+                <w:sz w:val="20"/>
+                <w:szCs w:val="20"/>
+              </w:rPr>
+            </w:pPr>
+          </w:p>
+        </w:tc>
+      </w:tr>
+    </w:tbl>
+    <w:p/>
     <w:p/>
     <w:p>
       <w:pPr>
@@ -2179,28 +6505,7 @@
           <w:sz w:val="23"/>
           <w:szCs w:val="23"/>
         </w:rPr>
-        <w:t>b</w:t>
-      </w:r>
-      <w:r>
-        <w:rPr>
-          <w:sz w:val="23"/>
-          <w:szCs w:val="23"/>
-        </w:rPr>
-        <w:t xml:space="preserve">lack box testing </w:t>
-      </w:r>
-      <w:r>
-        <w:rPr>
-          <w:sz w:val="23"/>
-          <w:szCs w:val="23"/>
-        </w:rPr>
-        <w:t>was</w:t>
-      </w:r>
-      <w:r>
-        <w:rPr>
-          <w:sz w:val="23"/>
-          <w:szCs w:val="23"/>
-        </w:rPr>
-        <w:t xml:space="preserve"> done by watching the simulation and checking run metrics.</w:t>
+        <w:t>black box testing was done by watching the simulation and checking run metrics.</w:t>
       </w:r>
     </w:p>
     <w:p>
@@ -2398,7 +6703,6 @@
       </w:pPr>
       <w:bookmarkStart w:id="10" w:name="_Toc322604237"/>
       <w:r>
-        <w:lastRenderedPageBreak/>
         <w:t>Test Case 3</w:t>
       </w:r>
       <w:bookmarkEnd w:id="10"/>
@@ -2588,6 +6892,7 @@
           </w:tcPr>
           <w:p>
             <w:r>
+              <w:lastRenderedPageBreak/>
               <w:t>Testing Done</w:t>
             </w:r>
           </w:p>
@@ -2782,165 +7087,13 @@
     <w:p/>
     <w:p>
       <w:pPr>
-        <w:pStyle w:val="Heading2"/>
-      </w:pPr>
-      <w:bookmarkStart w:id="16" w:name="_Toc322604243"/>
-      <w:r>
-        <w:t>Collaborative Agent</w:t>
-      </w:r>
-      <w:bookmarkEnd w:id="16"/>
-    </w:p>
-    <w:tbl>
-      <w:tblPr>
-        <w:tblStyle w:val="TableGrid"/>
-        <w:tblW w:w="0" w:type="auto"/>
-        <w:tblLook w:val="04A0" w:firstRow="1" w:lastRow="0" w:firstColumn="1" w:lastColumn="0" w:noHBand="0" w:noVBand="1"/>
-      </w:tblPr>
-      <w:tblGrid>
-        <w:gridCol w:w="2358"/>
-        <w:gridCol w:w="7218"/>
-      </w:tblGrid>
-      <w:tr>
-        <w:tc>
-          <w:tcPr>
-            <w:tcW w:w="2358" w:type="dxa"/>
-          </w:tcPr>
-          <w:p>
-            <w:r>
-              <w:t>Light Load Test</w:t>
-            </w:r>
-          </w:p>
-        </w:tc>
-        <w:tc>
-          <w:tcPr>
-            <w:tcW w:w="7218" w:type="dxa"/>
-          </w:tcPr>
-          <w:p/>
-        </w:tc>
-      </w:tr>
-      <w:tr>
-        <w:tc>
-          <w:tcPr>
-            <w:tcW w:w="2358" w:type="dxa"/>
-          </w:tcPr>
-          <w:p>
-            <w:r>
-              <w:t>Medium Load Test</w:t>
-            </w:r>
-          </w:p>
-        </w:tc>
-        <w:tc>
-          <w:tcPr>
-            <w:tcW w:w="7218" w:type="dxa"/>
-          </w:tcPr>
-          <w:p/>
-        </w:tc>
-      </w:tr>
-      <w:tr>
-        <w:tc>
-          <w:tcPr>
-            <w:tcW w:w="2358" w:type="dxa"/>
-          </w:tcPr>
-          <w:p>
-            <w:r>
-              <w:t>Full Load Test</w:t>
-            </w:r>
-          </w:p>
-        </w:tc>
-        <w:tc>
-          <w:tcPr>
-            <w:tcW w:w="7218" w:type="dxa"/>
-          </w:tcPr>
-          <w:p/>
-        </w:tc>
-      </w:tr>
-    </w:tbl>
-    <w:p/>
-    <w:p>
-      <w:pPr>
-        <w:pStyle w:val="Heading2"/>
-      </w:pPr>
-      <w:bookmarkStart w:id="17" w:name="_Toc322604244"/>
-      <w:r>
-        <w:t>Genetic Agent</w:t>
-      </w:r>
-      <w:bookmarkEnd w:id="17"/>
-    </w:p>
-    <w:tbl>
-      <w:tblPr>
-        <w:tblStyle w:val="TableGrid"/>
-        <w:tblW w:w="0" w:type="auto"/>
-        <w:tblLook w:val="04A0" w:firstRow="1" w:lastRow="0" w:firstColumn="1" w:lastColumn="0" w:noHBand="0" w:noVBand="1"/>
-      </w:tblPr>
-      <w:tblGrid>
-        <w:gridCol w:w="2358"/>
-        <w:gridCol w:w="7218"/>
-      </w:tblGrid>
-      <w:tr>
-        <w:tc>
-          <w:tcPr>
-            <w:tcW w:w="2358" w:type="dxa"/>
-          </w:tcPr>
-          <w:p>
-            <w:r>
-              <w:t>Light Load Test</w:t>
-            </w:r>
-          </w:p>
-        </w:tc>
-        <w:tc>
-          <w:tcPr>
-            <w:tcW w:w="7218" w:type="dxa"/>
-          </w:tcPr>
-          <w:p/>
-        </w:tc>
-      </w:tr>
-      <w:tr>
-        <w:tc>
-          <w:tcPr>
-            <w:tcW w:w="2358" w:type="dxa"/>
-          </w:tcPr>
-          <w:p>
-            <w:r>
-              <w:t>Medium Load Test</w:t>
-            </w:r>
-          </w:p>
-        </w:tc>
-        <w:tc>
-          <w:tcPr>
-            <w:tcW w:w="7218" w:type="dxa"/>
-          </w:tcPr>
-          <w:p/>
-        </w:tc>
-      </w:tr>
-      <w:tr>
-        <w:tc>
-          <w:tcPr>
-            <w:tcW w:w="2358" w:type="dxa"/>
-          </w:tcPr>
-          <w:p>
-            <w:r>
-              <w:t>Full Load Test</w:t>
-            </w:r>
-          </w:p>
-        </w:tc>
-        <w:tc>
-          <w:tcPr>
-            <w:tcW w:w="7218" w:type="dxa"/>
-          </w:tcPr>
-          <w:p/>
-        </w:tc>
-      </w:tr>
-    </w:tbl>
-    <w:p/>
-    <w:p>
-      <w:pPr>
         <w:pStyle w:val="Heading1"/>
       </w:pPr>
-      <w:bookmarkStart w:id="18" w:name="_Toc322604245"/>
+      <w:bookmarkStart w:id="16" w:name="_Toc322604245"/>
       <w:r>
         <w:t>Problems Encountered</w:t>
       </w:r>
-      <w:bookmarkEnd w:id="18"/>
+      <w:bookmarkEnd w:id="16"/>
     </w:p>
     <w:p>
       <w:proofErr w:type="spellStart"/>
@@ -2956,17 +7109,17 @@
       <w:pPr>
         <w:pStyle w:val="Heading1"/>
       </w:pPr>
-      <w:bookmarkStart w:id="19" w:name="_Toc322604246"/>
+      <w:bookmarkStart w:id="17" w:name="_Toc322604246"/>
       <w:r>
         <w:t>Summary</w:t>
       </w:r>
-      <w:bookmarkEnd w:id="19"/>
+      <w:bookmarkEnd w:id="17"/>
     </w:p>
     <w:sectPr>
-      <w:headerReference w:type="default" r:id="rId12"/>
-      <w:footerReference w:type="default" r:id="rId13"/>
-      <w:headerReference w:type="first" r:id="rId14"/>
-      <w:footerReference w:type="first" r:id="rId15"/>
+      <w:headerReference w:type="default" r:id="rId13"/>
+      <w:footerReference w:type="default" r:id="rId14"/>
+      <w:headerReference w:type="first" r:id="rId15"/>
+      <w:footerReference w:type="first" r:id="rId16"/>
       <w:type w:val="continuous"/>
       <w:pgSz w:w="12240" w:h="15840"/>
       <w:pgMar w:top="1440" w:right="1440" w:bottom="1440" w:left="1440" w:header="720" w:footer="720" w:gutter="0"/>
@@ -3049,7 +7202,7 @@
                 <w:bCs/>
                 <w:noProof/>
               </w:rPr>
-              <w:t>2</w:t>
+              <w:t>5</w:t>
             </w:r>
             <w:r>
               <w:rPr>
@@ -3083,7 +7236,7 @@
                 <w:bCs/>
                 <w:noProof/>
               </w:rPr>
-              <w:t>4</w:t>
+              <w:t>5</w:t>
             </w:r>
             <w:r>
               <w:rPr>
@@ -3283,7 +7436,7 @@
       <w:rPr>
         <w:noProof/>
       </w:rPr>
-      <w:t>2012-04-19 12:39</w:t>
+      <w:t>2012-04-24 10:40</w:t>
     </w:r>
     <w:r>
       <w:fldChar w:fldCharType="end"/>
@@ -5626,6 +9779,21 @@
 </file>
 
 <file path=customXml/item1.xml><?xml version="1.0" encoding="utf-8"?>
+<p:properties xmlns:p="http://schemas.microsoft.com/office/2006/metadata/properties" xmlns:xsi="http://www.w3.org/2001/XMLSchema-instance">
+  <documentManagement>
+    <ContentTypeId xmlns="http://schemas.microsoft.com/sharepoint/v3">0x0056BD8EAE6FAF36488DB4D7E32B557BC9</ContentTypeId>
+    <_SourceUrl xmlns="http://schemas.microsoft.com/sharepoint/v3" xsi:nil="true"/>
+    <AutoVersionDisabled xmlns="http://schemas.microsoft.com/sharepoint/v3">false</AutoVersionDisabled>
+    <ItemType xmlns="http://schemas.microsoft.com/sharepoint/v3">1</ItemType>
+    <Order xmlns="http://schemas.microsoft.com/sharepoint/v3" xsi:nil="true"/>
+    <_SharedFileIndex xmlns="http://schemas.microsoft.com/sharepoint/v3" xsi:nil="true"/>
+    <MetaInfo xmlns="http://schemas.microsoft.com/sharepoint/v3" xsi:nil="true"/>
+    <Description xmlns="http://schemas.microsoft.com/sharepoint/v3" xsi:nil="true"/>
+  </documentManagement>
+</p:properties>
+</file>
+
+<file path=customXml/item2.xml><?xml version="1.0" encoding="utf-8"?>
 <ct:contentTypeSchema xmlns:ct="http://schemas.microsoft.com/office/2006/metadata/contentType" xmlns:ma="http://schemas.microsoft.com/office/2006/metadata/properties/metaAttributes" ct:_="" ma:_="" ma:contentTypeName="_Docs_" ma:contentTypeID="0x0056BD8EAE6FAF36488DB4D7E32B557BC9" ma:contentTypeVersion="" ma:contentTypeDescription="" ma:contentTypeScope="" ma:versionID="b24a59f726d28f46a69a0a8240ee44ed">
   <xsd:schema xmlns:xsd="http://www.w3.org/2001/XMLSchema" xmlns:p="http://schemas.microsoft.com/office/2006/metadata/properties" xmlns:ns1="http://schemas.microsoft.com/sharepoint/v3" targetNamespace="http://schemas.microsoft.com/office/2006/metadata/properties" ma:root="true" ma:fieldsID="3e5d9eca856144ce6ca1da655f95619c" ns1:_="">
     <xsd:import namespace="http://schemas.microsoft.com/sharepoint/v3"/>
@@ -5979,26 +10147,20 @@
 </ct:contentTypeSchema>
 </file>
 
-<file path=customXml/item2.xml><?xml version="1.0" encoding="utf-8"?>
-<p:properties xmlns:p="http://schemas.microsoft.com/office/2006/metadata/properties" xmlns:xsi="http://www.w3.org/2001/XMLSchema-instance">
-  <documentManagement>
-    <ContentTypeId xmlns="http://schemas.microsoft.com/sharepoint/v3">0x0056BD8EAE6FAF36488DB4D7E32B557BC9</ContentTypeId>
-    <_SourceUrl xmlns="http://schemas.microsoft.com/sharepoint/v3" xsi:nil="true"/>
-    <AutoVersionDisabled xmlns="http://schemas.microsoft.com/sharepoint/v3">false</AutoVersionDisabled>
-    <ItemType xmlns="http://schemas.microsoft.com/sharepoint/v3">1</ItemType>
-    <Order xmlns="http://schemas.microsoft.com/sharepoint/v3" xsi:nil="true"/>
-    <_SharedFileIndex xmlns="http://schemas.microsoft.com/sharepoint/v3" xsi:nil="true"/>
-    <MetaInfo xmlns="http://schemas.microsoft.com/sharepoint/v3" xsi:nil="true"/>
-    <Description xmlns="http://schemas.microsoft.com/sharepoint/v3" xsi:nil="true"/>
-  </documentManagement>
-</p:properties>
-</file>
-
 <file path=customXml/item3.xml><?xml version="1.0" encoding="utf-8"?>
 <b:Sources xmlns:b="http://schemas.openxmlformats.org/officeDocument/2006/bibliography" xmlns="http://schemas.openxmlformats.org/officeDocument/2006/bibliography" SelectedStyle="\APA.XSL" StyleName="APA"/>
 </file>
 
 <file path=customXml/itemProps1.xml><?xml version="1.0" encoding="utf-8"?>
+<ds:datastoreItem xmlns:ds="http://schemas.openxmlformats.org/officeDocument/2006/customXml" ds:itemID="{42C760F5-DE4A-4ED6-8CB0-B54FEE6DCDF2}">
+  <ds:schemaRefs>
+    <ds:schemaRef ds:uri="http://schemas.microsoft.com/office/2006/metadata/properties"/>
+    <ds:schemaRef ds:uri="http://schemas.microsoft.com/sharepoint/v3"/>
+  </ds:schemaRefs>
+</ds:datastoreItem>
+</file>
+
+<file path=customXml/itemProps2.xml><?xml version="1.0" encoding="utf-8"?>
 <ds:datastoreItem xmlns:ds="http://schemas.openxmlformats.org/officeDocument/2006/customXml" ds:itemID="{C12AA6FC-2577-4BCB-865C-6D2F38D89CB3}">
   <ds:schemaRefs>
     <ds:schemaRef ds:uri="http://schemas.microsoft.com/office/2006/metadata/contentType"/>
@@ -6015,17 +10177,8 @@
 </ds:datastoreItem>
 </file>
 
-<file path=customXml/itemProps2.xml><?xml version="1.0" encoding="utf-8"?>
-<ds:datastoreItem xmlns:ds="http://schemas.openxmlformats.org/officeDocument/2006/customXml" ds:itemID="{42C760F5-DE4A-4ED6-8CB0-B54FEE6DCDF2}">
-  <ds:schemaRefs>
-    <ds:schemaRef ds:uri="http://schemas.microsoft.com/office/2006/metadata/properties"/>
-    <ds:schemaRef ds:uri="http://schemas.microsoft.com/sharepoint/v3"/>
-  </ds:schemaRefs>
-</ds:datastoreItem>
-</file>
-
 <file path=customXml/itemProps3.xml><?xml version="1.0" encoding="utf-8"?>
-<ds:datastoreItem xmlns:ds="http://schemas.openxmlformats.org/officeDocument/2006/customXml" ds:itemID="{D48C6658-ADF8-4BCB-B723-E723F7357923}">
+<ds:datastoreItem xmlns:ds="http://schemas.openxmlformats.org/officeDocument/2006/customXml" ds:itemID="{61978715-C53F-40FC-9D43-5997E133D379}">
   <ds:schemaRefs>
     <ds:schemaRef ds:uri="http://schemas.openxmlformats.org/officeDocument/2006/bibliography"/>
   </ds:schemaRefs>

</xml_diff>

<commit_message>
fix for RKLN Reactive agent to use correct Safety Agent
</commit_message>
<xml_diff>
--- a/portfolio/AssessmentEvaluation.docx
+++ b/portfolio/AssessmentEvaluation.docx
@@ -119,8 +119,10 @@
         <w:jc w:val="center"/>
       </w:pPr>
       <w:r>
-        <w:t>Version 1.0</w:t>
-      </w:r>
+        <w:t>Version 1.1</w:t>
+      </w:r>
+      <w:bookmarkStart w:id="0" w:name="_GoBack"/>
+      <w:bookmarkEnd w:id="0"/>
     </w:p>
     <w:p>
       <w:pPr>
@@ -304,126 +306,79 @@
             </w:rPr>
             <w:fldChar w:fldCharType="separate"/>
           </w:r>
-          <w:bookmarkStart w:id="0" w:name="_GoBack"/>
-          <w:bookmarkEnd w:id="0"/>
-          <w:r>
-            <w:rPr>
-              <w:rStyle w:val="Hyperlink"/>
-              <w:noProof/>
-            </w:rPr>
-            <w:fldChar w:fldCharType="begin"/>
-          </w:r>
-          <w:r>
-            <w:rPr>
-              <w:rStyle w:val="Hyperlink"/>
-              <w:noProof/>
-            </w:rPr>
-            <w:instrText xml:space="preserve"> </w:instrText>
-          </w:r>
-          <w:r>
-            <w:rPr>
-              <w:noProof/>
-            </w:rPr>
-            <w:instrText>HYPERLINK \l "_Toc323073793"</w:instrText>
-          </w:r>
-          <w:r>
-            <w:rPr>
-              <w:rStyle w:val="Hyperlink"/>
-              <w:noProof/>
-            </w:rPr>
-            <w:instrText xml:space="preserve"> </w:instrText>
-          </w:r>
-          <w:r>
-            <w:rPr>
-              <w:rStyle w:val="Hyperlink"/>
-              <w:noProof/>
-            </w:rPr>
-          </w:r>
-          <w:r>
-            <w:rPr>
-              <w:rStyle w:val="Hyperlink"/>
-              <w:noProof/>
-            </w:rPr>
-            <w:fldChar w:fldCharType="separate"/>
-          </w:r>
-          <w:r>
-            <w:rPr>
-              <w:rStyle w:val="Hyperlink"/>
-              <w:noProof/>
-            </w:rPr>
-            <w:t>1</w:t>
-          </w:r>
-          <w:r>
-            <w:rPr>
-              <w:rFonts w:asciiTheme="minorHAnsi" w:eastAsiaTheme="minorEastAsia" w:hAnsiTheme="minorHAnsi" w:cstheme="minorBidi"/>
-              <w:noProof/>
-              <w:sz w:val="22"/>
-              <w:szCs w:val="22"/>
-            </w:rPr>
-            <w:tab/>
-          </w:r>
-          <w:r>
-            <w:rPr>
-              <w:rStyle w:val="Hyperlink"/>
-              <w:noProof/>
-            </w:rPr>
-            <w:t>Introduction</w:t>
-          </w:r>
-          <w:r>
-            <w:rPr>
-              <w:noProof/>
-              <w:webHidden/>
-            </w:rPr>
-            <w:tab/>
-          </w:r>
-          <w:r>
-            <w:rPr>
-              <w:noProof/>
-              <w:webHidden/>
-            </w:rPr>
-            <w:fldChar w:fldCharType="begin"/>
-          </w:r>
-          <w:r>
-            <w:rPr>
-              <w:noProof/>
-              <w:webHidden/>
-            </w:rPr>
-            <w:instrText xml:space="preserve"> PAGEREF _Toc323073793 \h </w:instrText>
-          </w:r>
-          <w:r>
-            <w:rPr>
-              <w:noProof/>
-              <w:webHidden/>
-            </w:rPr>
-          </w:r>
-          <w:r>
-            <w:rPr>
-              <w:noProof/>
-              <w:webHidden/>
-            </w:rPr>
-            <w:fldChar w:fldCharType="separate"/>
-          </w:r>
-          <w:r>
-            <w:rPr>
-              <w:noProof/>
-              <w:webHidden/>
-            </w:rPr>
-            <w:t>3</w:t>
-          </w:r>
-          <w:r>
-            <w:rPr>
-              <w:noProof/>
-              <w:webHidden/>
-            </w:rPr>
-            <w:fldChar w:fldCharType="end"/>
-          </w:r>
-          <w:r>
-            <w:rPr>
-              <w:rStyle w:val="Hyperlink"/>
-              <w:noProof/>
-            </w:rPr>
-            <w:fldChar w:fldCharType="end"/>
-          </w:r>
+          <w:hyperlink w:anchor="_Toc323073793" w:history="1">
+            <w:r>
+              <w:rPr>
+                <w:rStyle w:val="Hyperlink"/>
+                <w:noProof/>
+              </w:rPr>
+              <w:t>1</w:t>
+            </w:r>
+            <w:r>
+              <w:rPr>
+                <w:rFonts w:asciiTheme="minorHAnsi" w:eastAsiaTheme="minorEastAsia" w:hAnsiTheme="minorHAnsi" w:cstheme="minorBidi"/>
+                <w:noProof/>
+                <w:sz w:val="22"/>
+                <w:szCs w:val="22"/>
+              </w:rPr>
+              <w:tab/>
+            </w:r>
+            <w:r>
+              <w:rPr>
+                <w:rStyle w:val="Hyperlink"/>
+                <w:noProof/>
+              </w:rPr>
+              <w:t>Introduction</w:t>
+            </w:r>
+            <w:r>
+              <w:rPr>
+                <w:noProof/>
+                <w:webHidden/>
+              </w:rPr>
+              <w:tab/>
+            </w:r>
+            <w:r>
+              <w:rPr>
+                <w:noProof/>
+                <w:webHidden/>
+              </w:rPr>
+              <w:fldChar w:fldCharType="begin"/>
+            </w:r>
+            <w:r>
+              <w:rPr>
+                <w:noProof/>
+                <w:webHidden/>
+              </w:rPr>
+              <w:instrText xml:space="preserve"> PAGEREF _Toc323073793 \h </w:instrText>
+            </w:r>
+            <w:r>
+              <w:rPr>
+                <w:noProof/>
+                <w:webHidden/>
+              </w:rPr>
+            </w:r>
+            <w:r>
+              <w:rPr>
+                <w:noProof/>
+                <w:webHidden/>
+              </w:rPr>
+              <w:fldChar w:fldCharType="separate"/>
+            </w:r>
+            <w:r>
+              <w:rPr>
+                <w:noProof/>
+                <w:webHidden/>
+              </w:rPr>
+              <w:t>3</w:t>
+            </w:r>
+            <w:r>
+              <w:rPr>
+                <w:noProof/>
+                <w:webHidden/>
+              </w:rPr>
+              <w:fldChar w:fldCharType="end"/>
+            </w:r>
+          </w:hyperlink>
         </w:p>
         <w:p>
           <w:pPr>
@@ -2766,28 +2721,7 @@
     </w:p>
     <w:p>
       <w:r>
-        <w:t xml:space="preserve">The </w:t>
-      </w:r>
-      <w:r>
-        <w:t xml:space="preserve">scenarios </w:t>
-      </w:r>
-      <w:r>
-        <w:t xml:space="preserve">are </w:t>
-      </w:r>
-      <w:r>
-        <w:t>f</w:t>
-      </w:r>
-      <w:r>
-        <w:t>or low</w:t>
-      </w:r>
-      <w:r>
-        <w:t xml:space="preserve"> (10%), medium (50%) and full traffic load</w:t>
-      </w:r>
-      <w:r>
-        <w:t>s</w:t>
-      </w:r>
-      <w:r>
-        <w:t xml:space="preserve"> (100%).</w:t>
+        <w:t>The scenarios are for low (10%), medium (50%) and full traffic loads (100%).</w:t>
       </w:r>
       <w:r>
         <w:t xml:space="preserve">  Fixed indicates that the simulation was running the default fixed traffic light signal plan—the base line behavior for comparison.  SS Solo and RKL Solo indicate that the agents for St Saviors Junction and Rose Kiln Lane junctions were run independently.  That is, the opposite junction was running the fixed program.  “Both” indicates that both the SS and RKL agents were actively managing their junctions.  I initially had a slightly different algorithm for the SS and RKL agents.  With the disappointing performance of the RKL agent, I did another set of simulation runs with it reconfigured to the same algorithm as the SS agent.</w:t>
@@ -2870,11 +2804,68 @@
         <w:t>The combination of doing module level testing that was feature or system requirement oriented along the way with systems integration testing was a good practice.  It kept the defect rate down and productivity up.</w:t>
       </w:r>
     </w:p>
+    <w:p>
+      <w:pPr>
+        <w:pStyle w:val="Heading1"/>
+      </w:pPr>
+      <w:r>
+        <w:t>Addendum – 2012.04.25</w:t>
+      </w:r>
+    </w:p>
+    <w:p>
+      <w:r>
+        <w:t>Post presentation I was packaging source code for distribution and found a defect in the Rose Kiln Lane Agent.  I determined that it wasn’t using the proper safety agent.  I fixed the code and re-ran simulations for full, medium and low network loads.  The Results are still mostly the same for low and medium loads.  The interesting thing is that for the full network load 4 out of the 9 metrics are the same or marginally better than the baseline.  However, the other 5 metrics are worse.  This is better than the original runs where all the metrics were worse.</w:t>
+      </w:r>
+    </w:p>
+    <w:p/>
+    <w:p>
+      <w:r>
+        <w:rPr>
+          <w:noProof/>
+        </w:rPr>
+        <w:drawing>
+          <wp:inline distT="0" distB="0" distL="0" distR="0" wp14:anchorId="42C8362E" wp14:editId="68E2DB45">
+            <wp:extent cx="5943600" cy="3090545"/>
+            <wp:effectExtent l="0" t="0" r="0" b="0"/>
+            <wp:docPr id="5" name="Picture 5"/>
+            <wp:cNvGraphicFramePr>
+              <a:graphicFrameLocks xmlns:a="http://schemas.openxmlformats.org/drawingml/2006/main" noChangeAspect="1"/>
+            </wp:cNvGraphicFramePr>
+            <a:graphic xmlns:a="http://schemas.openxmlformats.org/drawingml/2006/main">
+              <a:graphicData uri="http://schemas.openxmlformats.org/drawingml/2006/picture">
+                <pic:pic xmlns:pic="http://schemas.openxmlformats.org/drawingml/2006/picture">
+                  <pic:nvPicPr>
+                    <pic:cNvPr id="0" name=""/>
+                    <pic:cNvPicPr/>
+                  </pic:nvPicPr>
+                  <pic:blipFill>
+                    <a:blip r:embed="rId16"/>
+                    <a:stretch>
+                      <a:fillRect/>
+                    </a:stretch>
+                  </pic:blipFill>
+                  <pic:spPr>
+                    <a:xfrm>
+                      <a:off x="0" y="0"/>
+                      <a:ext cx="5943600" cy="3090545"/>
+                    </a:xfrm>
+                    <a:prstGeom prst="rect">
+                      <a:avLst/>
+                    </a:prstGeom>
+                  </pic:spPr>
+                </pic:pic>
+              </a:graphicData>
+            </a:graphic>
+          </wp:inline>
+        </w:drawing>
+      </w:r>
+    </w:p>
+    <w:p/>
     <w:sectPr>
-      <w:headerReference w:type="default" r:id="rId16"/>
-      <w:footerReference w:type="default" r:id="rId17"/>
-      <w:headerReference w:type="first" r:id="rId18"/>
-      <w:footerReference w:type="first" r:id="rId19"/>
+      <w:headerReference w:type="default" r:id="rId17"/>
+      <w:footerReference w:type="default" r:id="rId18"/>
+      <w:headerReference w:type="first" r:id="rId19"/>
+      <w:footerReference w:type="first" r:id="rId20"/>
       <w:type w:val="continuous"/>
       <w:pgSz w:w="12240" w:h="15840"/>
       <w:pgMar w:top="1440" w:right="1440" w:bottom="1440" w:left="1440" w:header="720" w:footer="720" w:gutter="0"/>
@@ -2957,7 +2948,7 @@
                 <w:bCs/>
                 <w:noProof/>
               </w:rPr>
-              <w:t>2</w:t>
+              <w:t>7</w:t>
             </w:r>
             <w:r>
               <w:rPr>
@@ -3146,14 +3137,17 @@
       <w:pStyle w:val="Header"/>
     </w:pPr>
     <w:r>
-      <w:t>Multiagent Control of Traffic Signals</w:t>
+      <w:t>Multiagent Control of Traffic Si</w:t>
+    </w:r>
+    <w:r>
+      <w:t>gnals</w:t>
     </w:r>
     <w:r>
       <w:tab/>
     </w:r>
     <w:r>
       <w:tab/>
-      <w:t>Assessment Evaluation 1.0</w:t>
+      <w:t>Assessment Evaluation 1.1</w:t>
     </w:r>
   </w:p>
 </w:hdr>
@@ -3191,7 +3185,7 @@
       <w:rPr>
         <w:noProof/>
       </w:rPr>
-      <w:t>2012-04-24 23:35</w:t>
+      <w:t>2012-04-25 20:39</w:t>
     </w:r>
     <w:r>
       <w:fldChar w:fldCharType="end"/>
@@ -5534,21 +5528,6 @@
 </file>
 
 <file path=customXml/item1.xml><?xml version="1.0" encoding="utf-8"?>
-<p:properties xmlns:p="http://schemas.microsoft.com/office/2006/metadata/properties" xmlns:xsi="http://www.w3.org/2001/XMLSchema-instance">
-  <documentManagement>
-    <ContentTypeId xmlns="http://schemas.microsoft.com/sharepoint/v3">0x0056BD8EAE6FAF36488DB4D7E32B557BC9</ContentTypeId>
-    <_SourceUrl xmlns="http://schemas.microsoft.com/sharepoint/v3" xsi:nil="true"/>
-    <AutoVersionDisabled xmlns="http://schemas.microsoft.com/sharepoint/v3">false</AutoVersionDisabled>
-    <ItemType xmlns="http://schemas.microsoft.com/sharepoint/v3">1</ItemType>
-    <Order xmlns="http://schemas.microsoft.com/sharepoint/v3" xsi:nil="true"/>
-    <_SharedFileIndex xmlns="http://schemas.microsoft.com/sharepoint/v3" xsi:nil="true"/>
-    <MetaInfo xmlns="http://schemas.microsoft.com/sharepoint/v3" xsi:nil="true"/>
-    <Description xmlns="http://schemas.microsoft.com/sharepoint/v3" xsi:nil="true"/>
-  </documentManagement>
-</p:properties>
-</file>
-
-<file path=customXml/item2.xml><?xml version="1.0" encoding="utf-8"?>
 <ct:contentTypeSchema xmlns:ct="http://schemas.microsoft.com/office/2006/metadata/contentType" xmlns:ma="http://schemas.microsoft.com/office/2006/metadata/properties/metaAttributes" ct:_="" ma:_="" ma:contentTypeName="_Docs_" ma:contentTypeID="0x0056BD8EAE6FAF36488DB4D7E32B557BC9" ma:contentTypeVersion="" ma:contentTypeDescription="" ma:contentTypeScope="" ma:versionID="b24a59f726d28f46a69a0a8240ee44ed">
   <xsd:schema xmlns:xsd="http://www.w3.org/2001/XMLSchema" xmlns:p="http://schemas.microsoft.com/office/2006/metadata/properties" xmlns:ns1="http://schemas.microsoft.com/sharepoint/v3" targetNamespace="http://schemas.microsoft.com/office/2006/metadata/properties" ma:root="true" ma:fieldsID="3e5d9eca856144ce6ca1da655f95619c" ns1:_="">
     <xsd:import namespace="http://schemas.microsoft.com/sharepoint/v3"/>
@@ -5902,20 +5881,26 @@
 </ct:contentTypeSchema>
 </file>
 
+<file path=customXml/item2.xml><?xml version="1.0" encoding="utf-8"?>
+<p:properties xmlns:p="http://schemas.microsoft.com/office/2006/metadata/properties" xmlns:xsi="http://www.w3.org/2001/XMLSchema-instance">
+  <documentManagement>
+    <ContentTypeId xmlns="http://schemas.microsoft.com/sharepoint/v3">0x0056BD8EAE6FAF36488DB4D7E32B557BC9</ContentTypeId>
+    <_SourceUrl xmlns="http://schemas.microsoft.com/sharepoint/v3" xsi:nil="true"/>
+    <AutoVersionDisabled xmlns="http://schemas.microsoft.com/sharepoint/v3">false</AutoVersionDisabled>
+    <ItemType xmlns="http://schemas.microsoft.com/sharepoint/v3">1</ItemType>
+    <Order xmlns="http://schemas.microsoft.com/sharepoint/v3" xsi:nil="true"/>
+    <_SharedFileIndex xmlns="http://schemas.microsoft.com/sharepoint/v3" xsi:nil="true"/>
+    <MetaInfo xmlns="http://schemas.microsoft.com/sharepoint/v3" xsi:nil="true"/>
+    <Description xmlns="http://schemas.microsoft.com/sharepoint/v3" xsi:nil="true"/>
+  </documentManagement>
+</p:properties>
+</file>
+
 <file path=customXml/item3.xml><?xml version="1.0" encoding="utf-8"?>
 <b:Sources xmlns:b="http://schemas.openxmlformats.org/officeDocument/2006/bibliography" xmlns="http://schemas.openxmlformats.org/officeDocument/2006/bibliography" SelectedStyle="\APA.XSL" StyleName="APA"/>
 </file>
 
 <file path=customXml/itemProps1.xml><?xml version="1.0" encoding="utf-8"?>
-<ds:datastoreItem xmlns:ds="http://schemas.openxmlformats.org/officeDocument/2006/customXml" ds:itemID="{42C760F5-DE4A-4ED6-8CB0-B54FEE6DCDF2}">
-  <ds:schemaRefs>
-    <ds:schemaRef ds:uri="http://schemas.microsoft.com/office/2006/metadata/properties"/>
-    <ds:schemaRef ds:uri="http://schemas.microsoft.com/sharepoint/v3"/>
-  </ds:schemaRefs>
-</ds:datastoreItem>
-</file>
-
-<file path=customXml/itemProps2.xml><?xml version="1.0" encoding="utf-8"?>
 <ds:datastoreItem xmlns:ds="http://schemas.openxmlformats.org/officeDocument/2006/customXml" ds:itemID="{C12AA6FC-2577-4BCB-865C-6D2F38D89CB3}">
   <ds:schemaRefs>
     <ds:schemaRef ds:uri="http://schemas.microsoft.com/office/2006/metadata/contentType"/>
@@ -5932,8 +5917,17 @@
 </ds:datastoreItem>
 </file>
 
+<file path=customXml/itemProps2.xml><?xml version="1.0" encoding="utf-8"?>
+<ds:datastoreItem xmlns:ds="http://schemas.openxmlformats.org/officeDocument/2006/customXml" ds:itemID="{42C760F5-DE4A-4ED6-8CB0-B54FEE6DCDF2}">
+  <ds:schemaRefs>
+    <ds:schemaRef ds:uri="http://schemas.microsoft.com/office/2006/metadata/properties"/>
+    <ds:schemaRef ds:uri="http://schemas.microsoft.com/sharepoint/v3"/>
+  </ds:schemaRefs>
+</ds:datastoreItem>
+</file>
+
 <file path=customXml/itemProps3.xml><?xml version="1.0" encoding="utf-8"?>
-<ds:datastoreItem xmlns:ds="http://schemas.openxmlformats.org/officeDocument/2006/customXml" ds:itemID="{9FC7D4B9-05EC-48CE-8A38-F49B600D50DA}">
+<ds:datastoreItem xmlns:ds="http://schemas.openxmlformats.org/officeDocument/2006/customXml" ds:itemID="{F780F176-6012-413A-BCF0-82EA08E135BA}">
   <ds:schemaRefs>
     <ds:schemaRef ds:uri="http://schemas.openxmlformats.org/officeDocument/2006/bibliography"/>
   </ds:schemaRefs>

</xml_diff>

<commit_message>
updates to Assessment evaluation for sliding window agent
</commit_message>
<xml_diff>
--- a/portfolio/AssessmentEvaluation.docx
+++ b/portfolio/AssessmentEvaluation.docx
@@ -121,8 +121,6 @@
       <w:r>
         <w:t>Version 1.1</w:t>
       </w:r>
-      <w:bookmarkStart w:id="0" w:name="_GoBack"/>
-      <w:bookmarkEnd w:id="0"/>
     </w:p>
     <w:p>
       <w:pPr>
@@ -306,7 +304,7 @@
             </w:rPr>
             <w:fldChar w:fldCharType="separate"/>
           </w:r>
-          <w:hyperlink w:anchor="_Toc323073793" w:history="1">
+          <w:hyperlink w:anchor="_Toc323153180" w:history="1">
             <w:r>
               <w:rPr>
                 <w:rStyle w:val="Hyperlink"/>
@@ -349,7 +347,7 @@
                 <w:noProof/>
                 <w:webHidden/>
               </w:rPr>
-              <w:instrText xml:space="preserve"> PAGEREF _Toc323073793 \h </w:instrText>
+              <w:instrText xml:space="preserve"> PAGEREF _Toc323153180 \h </w:instrText>
             </w:r>
             <w:r>
               <w:rPr>
@@ -394,7 +392,7 @@
               <w:szCs w:val="22"/>
             </w:rPr>
           </w:pPr>
-          <w:hyperlink w:anchor="_Toc323073794" w:history="1">
+          <w:hyperlink w:anchor="_Toc323153181" w:history="1">
             <w:r>
               <w:rPr>
                 <w:rStyle w:val="Hyperlink"/>
@@ -437,7 +435,7 @@
                 <w:noProof/>
                 <w:webHidden/>
               </w:rPr>
-              <w:instrText xml:space="preserve"> PAGEREF _Toc323073794 \h </w:instrText>
+              <w:instrText xml:space="preserve"> PAGEREF _Toc323153181 \h </w:instrText>
             </w:r>
             <w:r>
               <w:rPr>
@@ -482,7 +480,7 @@
               <w:szCs w:val="22"/>
             </w:rPr>
           </w:pPr>
-          <w:hyperlink w:anchor="_Toc323073795" w:history="1">
+          <w:hyperlink w:anchor="_Toc323153182" w:history="1">
             <w:r>
               <w:rPr>
                 <w:rStyle w:val="Hyperlink"/>
@@ -525,7 +523,7 @@
                 <w:noProof/>
                 <w:webHidden/>
               </w:rPr>
-              <w:instrText xml:space="preserve"> PAGEREF _Toc323073795 \h </w:instrText>
+              <w:instrText xml:space="preserve"> PAGEREF _Toc323153182 \h </w:instrText>
             </w:r>
             <w:r>
               <w:rPr>
@@ -570,7 +568,7 @@
               <w:szCs w:val="22"/>
             </w:rPr>
           </w:pPr>
-          <w:hyperlink w:anchor="_Toc323073796" w:history="1">
+          <w:hyperlink w:anchor="_Toc323153183" w:history="1">
             <w:r>
               <w:rPr>
                 <w:rStyle w:val="Hyperlink"/>
@@ -613,7 +611,7 @@
                 <w:noProof/>
                 <w:webHidden/>
               </w:rPr>
-              <w:instrText xml:space="preserve"> PAGEREF _Toc323073796 \h </w:instrText>
+              <w:instrText xml:space="preserve"> PAGEREF _Toc323153183 \h </w:instrText>
             </w:r>
             <w:r>
               <w:rPr>
@@ -658,7 +656,7 @@
               <w:szCs w:val="22"/>
             </w:rPr>
           </w:pPr>
-          <w:hyperlink w:anchor="_Toc323073797" w:history="1">
+          <w:hyperlink w:anchor="_Toc323153184" w:history="1">
             <w:r>
               <w:rPr>
                 <w:rStyle w:val="Hyperlink"/>
@@ -701,7 +699,7 @@
                 <w:noProof/>
                 <w:webHidden/>
               </w:rPr>
-              <w:instrText xml:space="preserve"> PAGEREF _Toc323073797 \h </w:instrText>
+              <w:instrText xml:space="preserve"> PAGEREF _Toc323153184 \h </w:instrText>
             </w:r>
             <w:r>
               <w:rPr>
@@ -746,7 +744,7 @@
               <w:szCs w:val="22"/>
             </w:rPr>
           </w:pPr>
-          <w:hyperlink w:anchor="_Toc323073798" w:history="1">
+          <w:hyperlink w:anchor="_Toc323153185" w:history="1">
             <w:r>
               <w:rPr>
                 <w:rStyle w:val="Hyperlink"/>
@@ -789,7 +787,7 @@
                 <w:noProof/>
                 <w:webHidden/>
               </w:rPr>
-              <w:instrText xml:space="preserve"> PAGEREF _Toc323073798 \h </w:instrText>
+              <w:instrText xml:space="preserve"> PAGEREF _Toc323153185 \h </w:instrText>
             </w:r>
             <w:r>
               <w:rPr>
@@ -834,7 +832,7 @@
               <w:szCs w:val="22"/>
             </w:rPr>
           </w:pPr>
-          <w:hyperlink w:anchor="_Toc323073799" w:history="1">
+          <w:hyperlink w:anchor="_Toc323153186" w:history="1">
             <w:r>
               <w:rPr>
                 <w:rStyle w:val="Hyperlink"/>
@@ -877,7 +875,7 @@
                 <w:noProof/>
                 <w:webHidden/>
               </w:rPr>
-              <w:instrText xml:space="preserve"> PAGEREF _Toc323073799 \h </w:instrText>
+              <w:instrText xml:space="preserve"> PAGEREF _Toc323153186 \h </w:instrText>
             </w:r>
             <w:r>
               <w:rPr>
@@ -922,7 +920,7 @@
               <w:szCs w:val="22"/>
             </w:rPr>
           </w:pPr>
-          <w:hyperlink w:anchor="_Toc323073800" w:history="1">
+          <w:hyperlink w:anchor="_Toc323153187" w:history="1">
             <w:r>
               <w:rPr>
                 <w:rStyle w:val="Hyperlink"/>
@@ -965,7 +963,7 @@
                 <w:noProof/>
                 <w:webHidden/>
               </w:rPr>
-              <w:instrText xml:space="preserve"> PAGEREF _Toc323073800 \h </w:instrText>
+              <w:instrText xml:space="preserve"> PAGEREF _Toc323153187 \h </w:instrText>
             </w:r>
             <w:r>
               <w:rPr>
@@ -1010,7 +1008,7 @@
               <w:szCs w:val="22"/>
             </w:rPr>
           </w:pPr>
-          <w:hyperlink w:anchor="_Toc323073801" w:history="1">
+          <w:hyperlink w:anchor="_Toc323153188" w:history="1">
             <w:r>
               <w:rPr>
                 <w:rStyle w:val="Hyperlink"/>
@@ -1053,7 +1051,7 @@
                 <w:noProof/>
                 <w:webHidden/>
               </w:rPr>
-              <w:instrText xml:space="preserve"> PAGEREF _Toc323073801 \h </w:instrText>
+              <w:instrText xml:space="preserve"> PAGEREF _Toc323153188 \h </w:instrText>
             </w:r>
             <w:r>
               <w:rPr>
@@ -1098,7 +1096,7 @@
               <w:szCs w:val="22"/>
             </w:rPr>
           </w:pPr>
-          <w:hyperlink w:anchor="_Toc323073802" w:history="1">
+          <w:hyperlink w:anchor="_Toc323153189" w:history="1">
             <w:r>
               <w:rPr>
                 <w:rStyle w:val="Hyperlink"/>
@@ -1141,7 +1139,7 @@
                 <w:noProof/>
                 <w:webHidden/>
               </w:rPr>
-              <w:instrText xml:space="preserve"> PAGEREF _Toc323073802 \h </w:instrText>
+              <w:instrText xml:space="preserve"> PAGEREF _Toc323153189 \h </w:instrText>
             </w:r>
             <w:r>
               <w:rPr>
@@ -1186,7 +1184,7 @@
               <w:szCs w:val="22"/>
             </w:rPr>
           </w:pPr>
-          <w:hyperlink w:anchor="_Toc323073803" w:history="1">
+          <w:hyperlink w:anchor="_Toc323153190" w:history="1">
             <w:r>
               <w:rPr>
                 <w:rStyle w:val="Hyperlink"/>
@@ -1229,7 +1227,7 @@
                 <w:noProof/>
                 <w:webHidden/>
               </w:rPr>
-              <w:instrText xml:space="preserve"> PAGEREF _Toc323073803 \h </w:instrText>
+              <w:instrText xml:space="preserve"> PAGEREF _Toc323153190 \h </w:instrText>
             </w:r>
             <w:r>
               <w:rPr>
@@ -1274,7 +1272,7 @@
               <w:szCs w:val="22"/>
             </w:rPr>
           </w:pPr>
-          <w:hyperlink w:anchor="_Toc323073804" w:history="1">
+          <w:hyperlink w:anchor="_Toc323153191" w:history="1">
             <w:r>
               <w:rPr>
                 <w:rStyle w:val="Hyperlink"/>
@@ -1317,7 +1315,109 @@
                 <w:noProof/>
                 <w:webHidden/>
               </w:rPr>
-              <w:instrText xml:space="preserve"> PAGEREF _Toc323073804 \h </w:instrText>
+              <w:instrText xml:space="preserve"> PAGEREF _Toc323153191 \h </w:instrText>
+            </w:r>
+            <w:r>
+              <w:rPr>
+                <w:noProof/>
+                <w:webHidden/>
+              </w:rPr>
+            </w:r>
+            <w:r>
+              <w:rPr>
+                <w:noProof/>
+                <w:webHidden/>
+              </w:rPr>
+              <w:fldChar w:fldCharType="separate"/>
+            </w:r>
+            <w:r>
+              <w:rPr>
+                <w:noProof/>
+                <w:webHidden/>
+              </w:rPr>
+              <w:t>7</w:t>
+            </w:r>
+            <w:r>
+              <w:rPr>
+                <w:noProof/>
+                <w:webHidden/>
+              </w:rPr>
+              <w:fldChar w:fldCharType="end"/>
+            </w:r>
+          </w:hyperlink>
+        </w:p>
+        <w:p>
+          <w:pPr>
+            <w:pStyle w:val="TOC1"/>
+            <w:tabs>
+              <w:tab w:val="left" w:pos="480"/>
+              <w:tab w:val="right" w:leader="dot" w:pos="9350"/>
+            </w:tabs>
+            <w:rPr>
+              <w:rFonts w:asciiTheme="minorHAnsi" w:eastAsiaTheme="minorEastAsia" w:hAnsiTheme="minorHAnsi" w:cstheme="minorBidi"/>
+              <w:noProof/>
+              <w:sz w:val="22"/>
+              <w:szCs w:val="22"/>
+            </w:rPr>
+          </w:pPr>
+          <w:hyperlink w:anchor="_Toc323153192" w:history="1">
+            <w:r>
+              <w:rPr>
+                <w:rStyle w:val="Hyperlink"/>
+                <w:noProof/>
+              </w:rPr>
+              <w:t>11</w:t>
+            </w:r>
+            <w:r>
+              <w:rPr>
+                <w:rFonts w:asciiTheme="minorHAnsi" w:eastAsiaTheme="minorEastAsia" w:hAnsiTheme="minorHAnsi" w:cstheme="minorBidi"/>
+                <w:noProof/>
+                <w:sz w:val="22"/>
+                <w:szCs w:val="22"/>
+              </w:rPr>
+              <w:tab/>
+            </w:r>
+            <w:r>
+              <w:rPr>
+                <w:rStyle w:val="Hyperlink"/>
+                <w:noProof/>
+              </w:rPr>
+              <w:t>Adde</w:t>
+            </w:r>
+            <w:r>
+              <w:rPr>
+                <w:rStyle w:val="Hyperlink"/>
+                <w:noProof/>
+              </w:rPr>
+              <w:t>n</w:t>
+            </w:r>
+            <w:r>
+              <w:rPr>
+                <w:rStyle w:val="Hyperlink"/>
+                <w:noProof/>
+              </w:rPr>
+              <w:t>dum – 2012.04.25</w:t>
+            </w:r>
+            <w:r>
+              <w:rPr>
+                <w:noProof/>
+                <w:webHidden/>
+              </w:rPr>
+              <w:tab/>
+            </w:r>
+            <w:r>
+              <w:rPr>
+                <w:noProof/>
+                <w:webHidden/>
+              </w:rPr>
+              <w:fldChar w:fldCharType="begin"/>
+            </w:r>
+            <w:r>
+              <w:rPr>
+                <w:noProof/>
+                <w:webHidden/>
+              </w:rPr>
+              <w:instrText xml:space="preserve"> PAGEREF _Toc323153192 \h </w:instrText>
             </w:r>
             <w:r>
               <w:rPr>
@@ -1367,7 +1467,7 @@
       <w:r>
         <w:br w:type="page"/>
       </w:r>
-      <w:bookmarkStart w:id="1" w:name="_Toc323073793"/>
+      <w:bookmarkStart w:id="0" w:name="_Toc323153180"/>
       <w:r>
         <w:lastRenderedPageBreak/>
         <w:t>Intro</w:t>
@@ -1375,25 +1475,25 @@
       <w:r>
         <w:t>duction</w:t>
       </w:r>
+      <w:bookmarkEnd w:id="0"/>
+    </w:p>
+    <w:p>
+      <w:r>
+        <w:t>This document presents the results of testing the MACTS system components.</w:t>
+      </w:r>
+      <w:r>
+        <w:t xml:space="preserve">  161 minutes were used in the testing activity.  This does not include testing time that was specifically part of the development process.</w:t>
+      </w:r>
+    </w:p>
+    <w:p>
+      <w:pPr>
+        <w:pStyle w:val="Heading1"/>
+      </w:pPr>
+      <w:bookmarkStart w:id="1" w:name="_Toc323153181"/>
+      <w:r>
+        <w:t>References</w:t>
+      </w:r>
       <w:bookmarkEnd w:id="1"/>
-    </w:p>
-    <w:p>
-      <w:r>
-        <w:t>This document presents the results of testing the MACTS system components.</w:t>
-      </w:r>
-      <w:r>
-        <w:t xml:space="preserve">  161 minutes were used in the testing activity.  This does not include testing time that was specifically part of the development process.</w:t>
-      </w:r>
-    </w:p>
-    <w:p>
-      <w:pPr>
-        <w:pStyle w:val="Heading1"/>
-      </w:pPr>
-      <w:bookmarkStart w:id="2" w:name="_Toc323073794"/>
-      <w:r>
-        <w:t>References</w:t>
-      </w:r>
-      <w:bookmarkEnd w:id="2"/>
     </w:p>
     <w:p>
       <w:proofErr w:type="gramStart"/>
@@ -1417,11 +1517,11 @@
       <w:pPr>
         <w:pStyle w:val="Heading1"/>
       </w:pPr>
-      <w:bookmarkStart w:id="3" w:name="_Toc323073795"/>
+      <w:bookmarkStart w:id="2" w:name="_Toc323153182"/>
       <w:r>
         <w:t>RabbitMQ</w:t>
       </w:r>
-      <w:bookmarkEnd w:id="3"/>
+      <w:bookmarkEnd w:id="2"/>
     </w:p>
     <w:p>
       <w:r>
@@ -1571,83 +1671,83 @@
       <w:pPr>
         <w:pStyle w:val="Heading1"/>
       </w:pPr>
-      <w:bookmarkStart w:id="4" w:name="_Toc323073796"/>
+      <w:bookmarkStart w:id="3" w:name="_Toc323153183"/>
       <w:proofErr w:type="spellStart"/>
       <w:r>
         <w:lastRenderedPageBreak/>
         <w:t>MongoDB</w:t>
       </w:r>
+      <w:bookmarkEnd w:id="3"/>
+      <w:proofErr w:type="spellEnd"/>
+    </w:p>
+    <w:p>
+      <w:r>
+        <w:t xml:space="preserve">I was able to verify that simulation run metrics were persisted to the database by finding the results with the simulation Id that was presented at the end of a simulation run.  This was done by using the mongo shell application to </w:t>
+      </w:r>
+      <w:proofErr w:type="gramStart"/>
+      <w:r>
+        <w:t>find(</w:t>
+      </w:r>
+      <w:proofErr w:type="gramEnd"/>
+      <w:r>
+        <w:t xml:space="preserve">) the document in the </w:t>
+      </w:r>
+      <w:proofErr w:type="spellStart"/>
+      <w:r>
+        <w:t>macts.metrics</w:t>
+      </w:r>
+      <w:proofErr w:type="spellEnd"/>
+      <w:r>
+        <w:t xml:space="preserve"> collection</w:t>
+      </w:r>
+    </w:p>
+    <w:p>
+      <w:pPr>
+        <w:pStyle w:val="Heading1"/>
+      </w:pPr>
+      <w:bookmarkStart w:id="4" w:name="_Toc323153184"/>
+      <w:r>
+        <w:t>VERBOSE_LEVEL</w:t>
+      </w:r>
       <w:bookmarkEnd w:id="4"/>
+    </w:p>
+    <w:p>
+      <w:r>
+        <w:t xml:space="preserve">In the “interesting” classes I incorporated the use of a helper method for displaying additional debugging and monitoring information.  The helper method would accept a string format pattern along with the variables to display and a verbose level at which to display the message.  This consolidated an if-then expression into a single more concise line.  I would then set the </w:t>
+      </w:r>
+      <w:proofErr w:type="spellStart"/>
+      <w:r>
+        <w:t>verbose_level</w:t>
+      </w:r>
       <w:proofErr w:type="spellEnd"/>
-    </w:p>
-    <w:p>
-      <w:r>
-        <w:t xml:space="preserve">I was able to verify that simulation run metrics were persisted to the database by finding the results with the simulation Id that was presented at the end of a simulation run.  This was done by using the mongo shell application to </w:t>
-      </w:r>
-      <w:proofErr w:type="gramStart"/>
-      <w:r>
-        <w:t>find(</w:t>
-      </w:r>
-      <w:proofErr w:type="gramEnd"/>
-      <w:r>
-        <w:t xml:space="preserve">) the document in the </w:t>
-      </w:r>
-      <w:proofErr w:type="spellStart"/>
-      <w:r>
-        <w:t>macts.metrics</w:t>
-      </w:r>
-      <w:proofErr w:type="spellEnd"/>
-      <w:r>
-        <w:t xml:space="preserve"> collection</w:t>
+      <w:r>
+        <w:t xml:space="preserve"> constant in the class to the level of detail I wanted to see displayed.  The general rule that I followed was the more detailed/lower level the information being displayed would have a higher level.</w:t>
       </w:r>
     </w:p>
     <w:p>
       <w:pPr>
         <w:pStyle w:val="Heading1"/>
       </w:pPr>
-      <w:bookmarkStart w:id="5" w:name="_Toc323073797"/>
-      <w:r>
-        <w:t>VERBOSE_LEVEL</w:t>
+      <w:bookmarkStart w:id="5" w:name="_Toc323153185"/>
+      <w:r>
+        <w:t>Inspection Result Details</w:t>
       </w:r>
       <w:bookmarkEnd w:id="5"/>
     </w:p>
     <w:p>
       <w:r>
-        <w:t xml:space="preserve">In the “interesting” classes I incorporated the use of a helper method for displaying additional debugging and monitoring information.  The helper method would accept a string format pattern along with the variables to display and a verbose level at which to display the message.  This consolidated an if-then expression into a single more concise line.  I would then set the </w:t>
-      </w:r>
-      <w:proofErr w:type="spellStart"/>
-      <w:r>
-        <w:t>verbose_level</w:t>
-      </w:r>
-      <w:proofErr w:type="spellEnd"/>
-      <w:r>
-        <w:t xml:space="preserve"> constant in the class to the level of detail I wanted to see displayed.  The general rule that I followed was the more detailed/lower level the information being displayed would have a higher level.</w:t>
+        <w:t>SR1, SR2, SR3 were verified simply by running the system and seeing the desired road network displayed in the SUMO environment.</w:t>
       </w:r>
     </w:p>
     <w:p>
       <w:pPr>
         <w:pStyle w:val="Heading1"/>
       </w:pPr>
-      <w:bookmarkStart w:id="6" w:name="_Toc323073798"/>
-      <w:r>
-        <w:t>Inspection Result Details</w:t>
+      <w:bookmarkStart w:id="6" w:name="_Toc323153186"/>
+      <w:r>
+        <w:t>Black box testing</w:t>
       </w:r>
       <w:bookmarkEnd w:id="6"/>
-    </w:p>
-    <w:p>
-      <w:r>
-        <w:t>SR1, SR2, SR3 were verified simply by running the system and seeing the desired road network displayed in the SUMO environment.</w:t>
-      </w:r>
-    </w:p>
-    <w:p>
-      <w:pPr>
-        <w:pStyle w:val="Heading1"/>
-      </w:pPr>
-      <w:bookmarkStart w:id="7" w:name="_Toc323073799"/>
-      <w:r>
-        <w:t>Black box testing</w:t>
-      </w:r>
-      <w:bookmarkEnd w:id="7"/>
     </w:p>
     <w:p>
       <w:pPr>
@@ -1671,11 +1771,11 @@
       <w:pPr>
         <w:pStyle w:val="Heading1"/>
       </w:pPr>
-      <w:bookmarkStart w:id="8" w:name="_Toc323073800"/>
+      <w:bookmarkStart w:id="7" w:name="_Toc323153187"/>
       <w:r>
         <w:t>White box testing for System Requirement Validation</w:t>
       </w:r>
-      <w:bookmarkEnd w:id="8"/>
+      <w:bookmarkEnd w:id="7"/>
     </w:p>
     <w:p>
       <w:r>
@@ -2102,11 +2202,11 @@
       <w:pPr>
         <w:pStyle w:val="Heading1"/>
       </w:pPr>
-      <w:bookmarkStart w:id="9" w:name="_Toc323073801"/>
+      <w:bookmarkStart w:id="8" w:name="_Toc323153188"/>
       <w:r>
         <w:t>Simulation Results</w:t>
       </w:r>
-      <w:bookmarkEnd w:id="9"/>
+      <w:bookmarkEnd w:id="8"/>
     </w:p>
     <w:p>
       <w:pPr>
@@ -2130,11 +2230,11 @@
       <w:pPr>
         <w:pStyle w:val="Heading2"/>
       </w:pPr>
-      <w:bookmarkStart w:id="10" w:name="_Toc323073802"/>
+      <w:bookmarkStart w:id="9" w:name="_Toc323153189"/>
       <w:r>
         <w:t>Post Simulation Run Analysis</w:t>
       </w:r>
-      <w:bookmarkEnd w:id="10"/>
+      <w:bookmarkEnd w:id="9"/>
     </w:p>
     <w:p>
       <w:r>
@@ -2713,11 +2813,11 @@
       <w:pPr>
         <w:pStyle w:val="Heading2"/>
       </w:pPr>
-      <w:bookmarkStart w:id="11" w:name="_Toc323073803"/>
+      <w:bookmarkStart w:id="10" w:name="_Toc323153190"/>
       <w:r>
         <w:t>Simulation Run Results</w:t>
       </w:r>
-      <w:bookmarkEnd w:id="11"/>
+      <w:bookmarkEnd w:id="10"/>
     </w:p>
     <w:p>
       <w:r>
@@ -2793,29 +2893,42 @@
       <w:pPr>
         <w:pStyle w:val="Heading1"/>
       </w:pPr>
-      <w:bookmarkStart w:id="12" w:name="_Toc323073804"/>
+      <w:bookmarkStart w:id="11" w:name="_Toc323153191"/>
       <w:r>
         <w:t>Summary</w:t>
       </w:r>
+      <w:bookmarkEnd w:id="11"/>
+    </w:p>
+    <w:p>
+      <w:r>
+        <w:t>The combination of doing module level testing that was feature or system requirement oriented along the way with systems integration testing was a good practice.  It kept the defect rate down and productivity up.</w:t>
+      </w:r>
+    </w:p>
+    <w:p>
+      <w:pPr>
+        <w:pStyle w:val="Heading1"/>
+      </w:pPr>
+      <w:bookmarkStart w:id="12" w:name="_Toc323153192"/>
+      <w:r>
+        <w:t>Addendum – 2012.04.25</w:t>
+      </w:r>
       <w:bookmarkEnd w:id="12"/>
     </w:p>
     <w:p>
       <w:r>
-        <w:t>The combination of doing module level testing that was feature or system requirement oriented along the way with systems integration testing was a good practice.  It kept the defect rate down and productivity up.</w:t>
-      </w:r>
-    </w:p>
-    <w:p>
-      <w:pPr>
-        <w:pStyle w:val="Heading1"/>
-      </w:pPr>
-      <w:r>
-        <w:t>Addendum – 2012.04.25</w:t>
-      </w:r>
-    </w:p>
-    <w:p>
-      <w:r>
         <w:t>Post presentation I was packaging source code for distribution and found a defect in the Rose Kiln Lane Agent.  I determined that it wasn’t using the proper safety agent.  I fixed the code and re-ran simulations for full, medium and low network loads.  The Results are still mostly the same for low and medium loads.  The interesting thing is that for the full network load 4 out of the 9 metrics are the same or marginally better than the baseline.  However, the other 5 metrics are worse.  This is better than the original runs where all the metrics were worse.</w:t>
       </w:r>
+      <w:r>
+        <w:t xml:space="preserve">  After doing these runs I added simulation runs with the RKL agent using a sliding window with a setting of 4.  This yielded the nice result in “Corrected Sliding R.”  I then tried the run with the St </w:t>
+      </w:r>
+      <w:proofErr w:type="spellStart"/>
+      <w:r>
+        <w:t>Saviours</w:t>
+      </w:r>
+      <w:proofErr w:type="spellEnd"/>
+      <w:r>
+        <w:t xml:space="preserve"> agent using the sliding window.  This turned out rather poorly.</w:t>
+      </w:r>
     </w:p>
     <w:p/>
     <w:p>
@@ -2824,10 +2937,10 @@
           <w:noProof/>
         </w:rPr>
         <w:drawing>
-          <wp:inline distT="0" distB="0" distL="0" distR="0" wp14:anchorId="42C8362E" wp14:editId="68E2DB45">
-            <wp:extent cx="5943600" cy="3090545"/>
-            <wp:effectExtent l="0" t="0" r="0" b="0"/>
-            <wp:docPr id="5" name="Picture 5"/>
+          <wp:inline distT="0" distB="0" distL="0" distR="0" wp14:anchorId="502CC0E9" wp14:editId="4F579C03">
+            <wp:extent cx="6187719" cy="3434316"/>
+            <wp:effectExtent l="0" t="0" r="3810" b="0"/>
+            <wp:docPr id="6" name="Picture 6"/>
             <wp:cNvGraphicFramePr>
               <a:graphicFrameLocks xmlns:a="http://schemas.openxmlformats.org/drawingml/2006/main" noChangeAspect="1"/>
             </wp:cNvGraphicFramePr>
@@ -2847,7 +2960,7 @@
                   <pic:spPr>
                     <a:xfrm>
                       <a:off x="0" y="0"/>
-                      <a:ext cx="5943600" cy="3090545"/>
+                      <a:ext cx="6192848" cy="3437163"/>
                     </a:xfrm>
                     <a:prstGeom prst="rect">
                       <a:avLst/>
@@ -2860,7 +2973,10 @@
         </w:drawing>
       </w:r>
     </w:p>
-    <w:p/>
+    <w:p>
+      <w:bookmarkStart w:id="13" w:name="_GoBack"/>
+      <w:bookmarkEnd w:id="13"/>
+    </w:p>
     <w:sectPr>
       <w:headerReference w:type="default" r:id="rId17"/>
       <w:footerReference w:type="default" r:id="rId18"/>
@@ -2948,7 +3064,7 @@
                 <w:bCs/>
                 <w:noProof/>
               </w:rPr>
-              <w:t>7</w:t>
+              <w:t>2</w:t>
             </w:r>
             <w:r>
               <w:rPr>
@@ -3185,7 +3301,7 @@
       <w:rPr>
         <w:noProof/>
       </w:rPr>
-      <w:t>2012-04-25 20:39</w:t>
+      <w:t>2012-04-25 21:41</w:t>
     </w:r>
     <w:r>
       <w:fldChar w:fldCharType="end"/>
@@ -5528,6 +5644,21 @@
 </file>
 
 <file path=customXml/item1.xml><?xml version="1.0" encoding="utf-8"?>
+<p:properties xmlns:p="http://schemas.microsoft.com/office/2006/metadata/properties" xmlns:xsi="http://www.w3.org/2001/XMLSchema-instance">
+  <documentManagement>
+    <ContentTypeId xmlns="http://schemas.microsoft.com/sharepoint/v3">0x0056BD8EAE6FAF36488DB4D7E32B557BC9</ContentTypeId>
+    <_SourceUrl xmlns="http://schemas.microsoft.com/sharepoint/v3" xsi:nil="true"/>
+    <AutoVersionDisabled xmlns="http://schemas.microsoft.com/sharepoint/v3">false</AutoVersionDisabled>
+    <ItemType xmlns="http://schemas.microsoft.com/sharepoint/v3">1</ItemType>
+    <Order xmlns="http://schemas.microsoft.com/sharepoint/v3" xsi:nil="true"/>
+    <_SharedFileIndex xmlns="http://schemas.microsoft.com/sharepoint/v3" xsi:nil="true"/>
+    <MetaInfo xmlns="http://schemas.microsoft.com/sharepoint/v3" xsi:nil="true"/>
+    <Description xmlns="http://schemas.microsoft.com/sharepoint/v3" xsi:nil="true"/>
+  </documentManagement>
+</p:properties>
+</file>
+
+<file path=customXml/item2.xml><?xml version="1.0" encoding="utf-8"?>
 <ct:contentTypeSchema xmlns:ct="http://schemas.microsoft.com/office/2006/metadata/contentType" xmlns:ma="http://schemas.microsoft.com/office/2006/metadata/properties/metaAttributes" ct:_="" ma:_="" ma:contentTypeName="_Docs_" ma:contentTypeID="0x0056BD8EAE6FAF36488DB4D7E32B557BC9" ma:contentTypeVersion="" ma:contentTypeDescription="" ma:contentTypeScope="" ma:versionID="b24a59f726d28f46a69a0a8240ee44ed">
   <xsd:schema xmlns:xsd="http://www.w3.org/2001/XMLSchema" xmlns:p="http://schemas.microsoft.com/office/2006/metadata/properties" xmlns:ns1="http://schemas.microsoft.com/sharepoint/v3" targetNamespace="http://schemas.microsoft.com/office/2006/metadata/properties" ma:root="true" ma:fieldsID="3e5d9eca856144ce6ca1da655f95619c" ns1:_="">
     <xsd:import namespace="http://schemas.microsoft.com/sharepoint/v3"/>
@@ -5881,26 +6012,20 @@
 </ct:contentTypeSchema>
 </file>
 
-<file path=customXml/item2.xml><?xml version="1.0" encoding="utf-8"?>
-<p:properties xmlns:p="http://schemas.microsoft.com/office/2006/metadata/properties" xmlns:xsi="http://www.w3.org/2001/XMLSchema-instance">
-  <documentManagement>
-    <ContentTypeId xmlns="http://schemas.microsoft.com/sharepoint/v3">0x0056BD8EAE6FAF36488DB4D7E32B557BC9</ContentTypeId>
-    <_SourceUrl xmlns="http://schemas.microsoft.com/sharepoint/v3" xsi:nil="true"/>
-    <AutoVersionDisabled xmlns="http://schemas.microsoft.com/sharepoint/v3">false</AutoVersionDisabled>
-    <ItemType xmlns="http://schemas.microsoft.com/sharepoint/v3">1</ItemType>
-    <Order xmlns="http://schemas.microsoft.com/sharepoint/v3" xsi:nil="true"/>
-    <_SharedFileIndex xmlns="http://schemas.microsoft.com/sharepoint/v3" xsi:nil="true"/>
-    <MetaInfo xmlns="http://schemas.microsoft.com/sharepoint/v3" xsi:nil="true"/>
-    <Description xmlns="http://schemas.microsoft.com/sharepoint/v3" xsi:nil="true"/>
-  </documentManagement>
-</p:properties>
-</file>
-
 <file path=customXml/item3.xml><?xml version="1.0" encoding="utf-8"?>
 <b:Sources xmlns:b="http://schemas.openxmlformats.org/officeDocument/2006/bibliography" xmlns="http://schemas.openxmlformats.org/officeDocument/2006/bibliography" SelectedStyle="\APA.XSL" StyleName="APA"/>
 </file>
 
 <file path=customXml/itemProps1.xml><?xml version="1.0" encoding="utf-8"?>
+<ds:datastoreItem xmlns:ds="http://schemas.openxmlformats.org/officeDocument/2006/customXml" ds:itemID="{42C760F5-DE4A-4ED6-8CB0-B54FEE6DCDF2}">
+  <ds:schemaRefs>
+    <ds:schemaRef ds:uri="http://schemas.microsoft.com/office/2006/metadata/properties"/>
+    <ds:schemaRef ds:uri="http://schemas.microsoft.com/sharepoint/v3"/>
+  </ds:schemaRefs>
+</ds:datastoreItem>
+</file>
+
+<file path=customXml/itemProps2.xml><?xml version="1.0" encoding="utf-8"?>
 <ds:datastoreItem xmlns:ds="http://schemas.openxmlformats.org/officeDocument/2006/customXml" ds:itemID="{C12AA6FC-2577-4BCB-865C-6D2F38D89CB3}">
   <ds:schemaRefs>
     <ds:schemaRef ds:uri="http://schemas.microsoft.com/office/2006/metadata/contentType"/>
@@ -5917,17 +6042,8 @@
 </ds:datastoreItem>
 </file>
 
-<file path=customXml/itemProps2.xml><?xml version="1.0" encoding="utf-8"?>
-<ds:datastoreItem xmlns:ds="http://schemas.openxmlformats.org/officeDocument/2006/customXml" ds:itemID="{42C760F5-DE4A-4ED6-8CB0-B54FEE6DCDF2}">
-  <ds:schemaRefs>
-    <ds:schemaRef ds:uri="http://schemas.microsoft.com/office/2006/metadata/properties"/>
-    <ds:schemaRef ds:uri="http://schemas.microsoft.com/sharepoint/v3"/>
-  </ds:schemaRefs>
-</ds:datastoreItem>
-</file>
-
 <file path=customXml/itemProps3.xml><?xml version="1.0" encoding="utf-8"?>
-<ds:datastoreItem xmlns:ds="http://schemas.openxmlformats.org/officeDocument/2006/customXml" ds:itemID="{F780F176-6012-413A-BCF0-82EA08E135BA}">
+<ds:datastoreItem xmlns:ds="http://schemas.openxmlformats.org/officeDocument/2006/customXml" ds:itemID="{8F7EA227-7791-4159-B031-E408959891AA}">
   <ds:schemaRefs>
     <ds:schemaRef ds:uri="http://schemas.openxmlformats.org/officeDocument/2006/bibliography"/>
   </ds:schemaRefs>

</xml_diff>